<commit_message>
Updated Gantt chart in Feasibility study
</commit_message>
<xml_diff>
--- a/Documents/FeasibilityStudyAndProjectPlan.docx
+++ b/Documents/FeasibilityStudyAndProjectPlan.docx
@@ -451,7 +451,7 @@
                               </a:ln>
                               <a:extLst>
                                 <a:ext uri="{91240B29-F687-4f45-9708-019B960494DF}">
-                                  <a14:hiddenLine xmlns:a14="http://schemas.microsoft.com/office/drawing/2010/main" xmlns:w="http://schemas.openxmlformats.org/wordprocessingml/2006/main" xmlns:w10="urn:schemas-microsoft-com:office:word" xmlns:v="urn:schemas-microsoft-com:vml" xmlns:o="urn:schemas-microsoft-com:office:office" xmlns:mv="urn:schemas-microsoft-com:mac:vml" xmlns:mo="http://schemas.microsoft.com/office/mac/office/2008/main" xmlns="" w="9525">
+                                  <a14:hiddenLine xmlns="" xmlns:mo="http://schemas.microsoft.com/office/mac/office/2008/main" xmlns:mv="urn:schemas-microsoft-com:mac:vml" xmlns:o="urn:schemas-microsoft-com:office:office" xmlns:v="urn:schemas-microsoft-com:vml" xmlns:w10="urn:schemas-microsoft-com:office:word" xmlns:w="http://schemas.openxmlformats.org/wordprocessingml/2006/main" xmlns:a14="http://schemas.microsoft.com/office/drawing/2010/main" w="9525">
                                     <a:solidFill>
                                       <a:srgbClr val="000000"/>
                                     </a:solidFill>
@@ -538,7 +538,7 @@
                               </a:ln>
                               <a:extLst>
                                 <a:ext uri="{91240B29-F687-4f45-9708-019B960494DF}">
-                                  <a14:hiddenLine xmlns:a14="http://schemas.microsoft.com/office/drawing/2010/main" xmlns:w="http://schemas.openxmlformats.org/wordprocessingml/2006/main" xmlns:w10="urn:schemas-microsoft-com:office:word" xmlns:v="urn:schemas-microsoft-com:vml" xmlns:o="urn:schemas-microsoft-com:office:office" xmlns:mv="urn:schemas-microsoft-com:mac:vml" xmlns:mo="http://schemas.microsoft.com/office/mac/office/2008/main" xmlns="" w="9525">
+                                  <a14:hiddenLine xmlns="" xmlns:mo="http://schemas.microsoft.com/office/mac/office/2008/main" xmlns:mv="urn:schemas-microsoft-com:mac:vml" xmlns:o="urn:schemas-microsoft-com:office:office" xmlns:v="urn:schemas-microsoft-com:vml" xmlns:w10="urn:schemas-microsoft-com:office:word" xmlns:w="http://schemas.openxmlformats.org/wordprocessingml/2006/main" xmlns:a14="http://schemas.microsoft.com/office/drawing/2010/main" w="9525">
                                     <a:solidFill>
                                       <a:srgbClr val="000000"/>
                                     </a:solidFill>
@@ -625,7 +625,7 @@
                               </a:ln>
                               <a:extLst>
                                 <a:ext uri="{91240B29-F687-4f45-9708-019B960494DF}">
-                                  <a14:hiddenLine xmlns:a14="http://schemas.microsoft.com/office/drawing/2010/main" xmlns:w="http://schemas.openxmlformats.org/wordprocessingml/2006/main" xmlns:w10="urn:schemas-microsoft-com:office:word" xmlns:v="urn:schemas-microsoft-com:vml" xmlns:o="urn:schemas-microsoft-com:office:office" xmlns:mv="urn:schemas-microsoft-com:mac:vml" xmlns:mo="http://schemas.microsoft.com/office/mac/office/2008/main" xmlns="" w="9525">
+                                  <a14:hiddenLine xmlns="" xmlns:mo="http://schemas.microsoft.com/office/mac/office/2008/main" xmlns:mv="urn:schemas-microsoft-com:mac:vml" xmlns:o="urn:schemas-microsoft-com:office:office" xmlns:v="urn:schemas-microsoft-com:vml" xmlns:w10="urn:schemas-microsoft-com:office:word" xmlns:w="http://schemas.openxmlformats.org/wordprocessingml/2006/main" xmlns:a14="http://schemas.microsoft.com/office/drawing/2010/main" w="9525">
                                     <a:solidFill>
                                       <a:srgbClr val="000000"/>
                                     </a:solidFill>
@@ -712,7 +712,7 @@
                               </a:ln>
                               <a:extLst>
                                 <a:ext uri="{91240B29-F687-4f45-9708-019B960494DF}">
-                                  <a14:hiddenLine xmlns:a14="http://schemas.microsoft.com/office/drawing/2010/main" xmlns:w="http://schemas.openxmlformats.org/wordprocessingml/2006/main" xmlns:w10="urn:schemas-microsoft-com:office:word" xmlns:v="urn:schemas-microsoft-com:vml" xmlns:o="urn:schemas-microsoft-com:office:office" xmlns:mv="urn:schemas-microsoft-com:mac:vml" xmlns:mo="http://schemas.microsoft.com/office/mac/office/2008/main" xmlns="" w="9525">
+                                  <a14:hiddenLine xmlns="" xmlns:mo="http://schemas.microsoft.com/office/mac/office/2008/main" xmlns:mv="urn:schemas-microsoft-com:mac:vml" xmlns:o="urn:schemas-microsoft-com:office:office" xmlns:v="urn:schemas-microsoft-com:vml" xmlns:w10="urn:schemas-microsoft-com:office:word" xmlns:w="http://schemas.openxmlformats.org/wordprocessingml/2006/main" xmlns:a14="http://schemas.microsoft.com/office/drawing/2010/main" w="9525">
                                     <a:solidFill>
                                       <a:srgbClr val="000000"/>
                                     </a:solidFill>
@@ -799,7 +799,7 @@
                               </a:ln>
                               <a:extLst>
                                 <a:ext uri="{91240B29-F687-4f45-9708-019B960494DF}">
-                                  <a14:hiddenLine xmlns:a14="http://schemas.microsoft.com/office/drawing/2010/main" xmlns:w="http://schemas.openxmlformats.org/wordprocessingml/2006/main" xmlns:w10="urn:schemas-microsoft-com:office:word" xmlns:v="urn:schemas-microsoft-com:vml" xmlns:o="urn:schemas-microsoft-com:office:office" xmlns:mv="urn:schemas-microsoft-com:mac:vml" xmlns:mo="http://schemas.microsoft.com/office/mac/office/2008/main" xmlns="" w="9525">
+                                  <a14:hiddenLine xmlns="" xmlns:mo="http://schemas.microsoft.com/office/mac/office/2008/main" xmlns:mv="urn:schemas-microsoft-com:mac:vml" xmlns:o="urn:schemas-microsoft-com:office:office" xmlns:v="urn:schemas-microsoft-com:vml" xmlns:w10="urn:schemas-microsoft-com:office:word" xmlns:w="http://schemas.openxmlformats.org/wordprocessingml/2006/main" xmlns:a14="http://schemas.microsoft.com/office/drawing/2010/main" w="9525">
                                     <a:solidFill>
                                       <a:srgbClr val="000000"/>
                                     </a:solidFill>
@@ -830,7 +830,7 @@
               </mc:Choice>
               <mc:Fallback>
                 <w:pict>
-                  <v:group w14:anchorId="7F2542D7" id="Group 2" o:spid="_x0000_s1026" style="position:absolute;margin-left:0;margin-top:0;width:432.65pt;height:448.55pt;z-index:-251659776;mso-width-percent:706;mso-height-percent:566;mso-left-percent:220;mso-top-percent:300;mso-position-horizontal-relative:page;mso-position-vertical-relative:page;mso-width-percent:706;mso-height-percent:566;mso-left-percent:220;mso-top-percent:300" coordsize="43291,44910" o:gfxdata="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">
+                  <v:group w14:anchorId="5CA0E5FE" id="Group 2" o:spid="_x0000_s1026" style="position:absolute;margin-left:0;margin-top:0;width:432.65pt;height:448.55pt;z-index:-251659776;mso-width-percent:706;mso-height-percent:566;mso-left-percent:220;mso-top-percent:300;mso-position-horizontal-relative:page;mso-position-vertical-relative:page;mso-width-percent:706;mso-height-percent:566;mso-left-percent:220;mso-top-percent:300" coordsize="43291,44910" o:gfxdata="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">
                     <o:lock v:ext="edit" aspectratio="t"/>
                     <v:shape id="Freeform 64" o:spid="_x0000_s1027" style="position:absolute;left:15017;width:28274;height:28352;visibility:visible;mso-wrap-style:square;v-text-anchor:top" coordsize="1781,1786" o:gfxdata="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" path="m4,1786l,1782,1776,r5,5l4,1786xe" filled="f" stroked="f">
                       <v:path arrowok="t" o:connecttype="custom" o:connectlocs="6350,2835275;0,2828925;2819400,0;2827338,7938;6350,2835275" o:connectangles="0,0,0,0,0"/>
@@ -3218,6 +3218,7 @@
           <w:b/>
           <w:bCs/>
         </w:rPr>
+        <w:lastRenderedPageBreak/>
         <w:t>Introduction</w:t>
       </w:r>
       <w:bookmarkEnd w:id="3"/>
@@ -3623,6 +3624,7 @@
           <w:szCs w:val="24"/>
           <w:u w:val="single"/>
         </w:rPr>
+        <w:lastRenderedPageBreak/>
         <w:t>SkillCourt</w:t>
       </w:r>
       <w:r>
@@ -3863,25 +3865,7 @@
           <w:sz w:val="24"/>
           <w:szCs w:val="24"/>
         </w:rPr>
-        <w:t xml:space="preserve"> relaying what each part of the system will </w:t>
-      </w:r>
-      <w:proofErr w:type="gramStart"/>
-      <w:r>
-        <w:rPr>
-          <w:rFonts w:ascii="Times New Roman" w:hAnsi="Times New Roman" w:cs="Times New Roman"/>
-          <w:sz w:val="24"/>
-          <w:szCs w:val="24"/>
-        </w:rPr>
-        <w:t>be  and</w:t>
-      </w:r>
-      <w:proofErr w:type="gramEnd"/>
-      <w:r>
-        <w:rPr>
-          <w:rFonts w:ascii="Times New Roman" w:hAnsi="Times New Roman" w:cs="Times New Roman"/>
-          <w:sz w:val="24"/>
-          <w:szCs w:val="24"/>
-        </w:rPr>
-        <w:t xml:space="preserve"> providing a cost of implementation</w:t>
+        <w:t xml:space="preserve"> relaying what each part of the system will be  and providing a cost of implementation</w:t>
       </w:r>
       <w:r>
         <w:rPr>
@@ -3956,6 +3940,7 @@
           <w:b/>
           <w:bCs/>
         </w:rPr>
+        <w:lastRenderedPageBreak/>
         <w:t>Feasibility Study</w:t>
       </w:r>
       <w:bookmarkEnd w:id="8"/>
@@ -4207,6 +4192,7 @@
       </w:pPr>
       <w:bookmarkStart w:id="11" w:name="_Toc410333593"/>
       <w:r>
+        <w:lastRenderedPageBreak/>
         <w:t>2.3.</w:t>
       </w:r>
       <w:r>
@@ -4594,6 +4580,7 @@
       </w:pPr>
       <w:bookmarkStart w:id="12" w:name="_Toc410333594"/>
       <w:r>
+        <w:lastRenderedPageBreak/>
         <w:t>2.4.</w:t>
       </w:r>
       <w:r>
@@ -4746,6 +4733,7 @@
           <w:rFonts w:eastAsiaTheme="minorHAnsi"/>
           <w:b/>
         </w:rPr>
+        <w:lastRenderedPageBreak/>
         <w:t>Project Plan</w:t>
       </w:r>
       <w:bookmarkEnd w:id="14"/>
@@ -4948,27 +4936,14 @@
       <w:r>
         <w:t xml:space="preserve">Figure </w:t>
       </w:r>
-      <w:r>
-        <w:fldChar w:fldCharType="begin"/>
-      </w:r>
-      <w:r>
-        <w:instrText xml:space="preserve"> SEQ Figure \* ARABIC </w:instrText>
-      </w:r>
-      <w:r>
-        <w:fldChar w:fldCharType="separate"/>
-      </w:r>
-      <w:r>
-        <w:rPr>
-          <w:noProof/>
-        </w:rPr>
-        <w:t>1</w:t>
-      </w:r>
-      <w:r>
-        <w:rPr>
-          <w:noProof/>
-        </w:rPr>
-        <w:fldChar w:fldCharType="end"/>
-      </w:r>
+      <w:fldSimple w:instr=" SEQ Figure \* ARABIC ">
+        <w:r>
+          <w:rPr>
+            <w:noProof/>
+          </w:rPr>
+          <w:t>1</w:t>
+        </w:r>
+      </w:fldSimple>
       <w:r>
         <w:t xml:space="preserve">. </w:t>
       </w:r>
@@ -5001,6 +4976,7 @@
         <w:rPr>
           <w:i w:val="0"/>
         </w:rPr>
+        <w:lastRenderedPageBreak/>
         <w:t>3.1.2</w:t>
       </w:r>
       <w:r>
@@ -5092,27 +5068,14 @@
       <w:r>
         <w:t xml:space="preserve">Figure </w:t>
       </w:r>
-      <w:r>
-        <w:fldChar w:fldCharType="begin"/>
-      </w:r>
-      <w:r>
-        <w:instrText xml:space="preserve"> SEQ Figure \* ARABIC </w:instrText>
-      </w:r>
-      <w:r>
-        <w:fldChar w:fldCharType="separate"/>
-      </w:r>
-      <w:r>
-        <w:rPr>
-          <w:noProof/>
-        </w:rPr>
-        <w:t>2</w:t>
-      </w:r>
-      <w:r>
-        <w:rPr>
-          <w:noProof/>
-        </w:rPr>
-        <w:fldChar w:fldCharType="end"/>
-      </w:r>
+      <w:fldSimple w:instr=" SEQ Figure \* ARABIC ">
+        <w:r>
+          <w:rPr>
+            <w:noProof/>
+          </w:rPr>
+          <w:t>2</w:t>
+        </w:r>
+      </w:fldSimple>
       <w:r>
         <w:t xml:space="preserve">. </w:t>
       </w:r>
@@ -5161,6 +5124,7 @@
       </w:pPr>
       <w:bookmarkStart w:id="16" w:name="_Toc410333598"/>
       <w:r>
+        <w:lastRenderedPageBreak/>
         <w:t>Identification of Tasks, Milestones and Deliverables</w:t>
       </w:r>
       <w:bookmarkEnd w:id="16"/>
@@ -5180,27 +5144,14 @@
       <w:r>
         <w:t xml:space="preserve">Table </w:t>
       </w:r>
-      <w:r>
-        <w:fldChar w:fldCharType="begin"/>
-      </w:r>
-      <w:r>
-        <w:instrText xml:space="preserve"> SEQ Table \* ARABIC </w:instrText>
-      </w:r>
-      <w:r>
-        <w:fldChar w:fldCharType="separate"/>
-      </w:r>
-      <w:r>
-        <w:rPr>
-          <w:noProof/>
-        </w:rPr>
-        <w:t>1</w:t>
-      </w:r>
-      <w:r>
-        <w:rPr>
-          <w:noProof/>
-        </w:rPr>
-        <w:fldChar w:fldCharType="end"/>
-      </w:r>
+      <w:fldSimple w:instr=" SEQ Table \* ARABIC ">
+        <w:r>
+          <w:rPr>
+            <w:noProof/>
+          </w:rPr>
+          <w:t>1</w:t>
+        </w:r>
+      </w:fldSimple>
       <w:r>
         <w:t xml:space="preserve">. </w:t>
       </w:r>
@@ -5697,6 +5648,7 @@
           <w:rFonts w:eastAsiaTheme="minorHAnsi"/>
           <w:b/>
         </w:rPr>
+        <w:lastRenderedPageBreak/>
         <w:t>Appendix</w:t>
       </w:r>
       <w:bookmarkEnd w:id="17"/>
@@ -5724,77 +5676,31 @@
       </w:pPr>
       <w:bookmarkStart w:id="18" w:name="_Toc410333600"/>
       <w:r>
+        <w:t>Appendix A - Project schedule</w:t>
+      </w:r>
+      <w:bookmarkEnd w:id="18"/>
+    </w:p>
+    <w:p>
+      <w:r>
         <w:rPr>
-          <w:b w:val="0"/>
           <w:noProof/>
         </w:rPr>
         <w:drawing>
-          <wp:anchor distT="0" distB="0" distL="114300" distR="114300" simplePos="0" relativeHeight="251661312" behindDoc="0" locked="0" layoutInCell="1" allowOverlap="1" wp14:anchorId="342F814F" wp14:editId="77BB711E">
-            <wp:simplePos x="0" y="0"/>
-            <wp:positionH relativeFrom="column">
-              <wp:posOffset>-695325</wp:posOffset>
-            </wp:positionH>
-            <wp:positionV relativeFrom="paragraph">
-              <wp:posOffset>384175</wp:posOffset>
-            </wp:positionV>
-            <wp:extent cx="7321550" cy="4114800"/>
-            <wp:effectExtent l="0" t="0" r="0" b="0"/>
-            <wp:wrapSquare wrapText="bothSides"/>
-            <wp:docPr id="4" name="Picture 4" descr="Daniela:Users:danielaflorit:Downloads:gantt1.jpg"/>
-            <wp:cNvGraphicFramePr>
-              <a:graphicFrameLocks xmlns:a="http://schemas.openxmlformats.org/drawingml/2006/main" noChangeAspect="1"/>
-            </wp:cNvGraphicFramePr>
+          <wp:inline distT="0" distB="0" distL="0" distR="0" wp14:anchorId="7B3AA8E1" wp14:editId="5FDE720A">
+            <wp:extent cx="5943600" cy="2627630"/>
+            <wp:effectExtent l="0" t="0" r="0" b="1270"/>
+            <wp:docPr id="8" name="Chart 8"/>
+            <wp:cNvGraphicFramePr/>
             <a:graphic xmlns:a="http://schemas.openxmlformats.org/drawingml/2006/main">
-              <a:graphicData uri="http://schemas.openxmlformats.org/drawingml/2006/picture">
-                <pic:pic xmlns:pic="http://schemas.openxmlformats.org/drawingml/2006/picture">
-                  <pic:nvPicPr>
-                    <pic:cNvPr id="1" name="Picture 1" descr="Daniela:Users:danielaflorit:Downloads:gantt1.jpg"/>
-                    <pic:cNvPicPr>
-                      <a:picLocks noChangeAspect="1" noChangeArrowheads="1"/>
-                    </pic:cNvPicPr>
-                  </pic:nvPicPr>
-                  <pic:blipFill>
-                    <a:blip r:embed="rId20">
-                      <a:extLst>
-                        <a:ext uri="{28A0092B-C50C-407E-A947-70E740481C1C}">
-                          <a14:useLocalDpi xmlns:a14="http://schemas.microsoft.com/office/drawing/2010/main" val="0"/>
-                        </a:ext>
-                      </a:extLst>
-                    </a:blip>
-                    <a:srcRect/>
-                    <a:stretch>
-                      <a:fillRect/>
-                    </a:stretch>
-                  </pic:blipFill>
-                  <pic:spPr bwMode="auto">
-                    <a:xfrm>
-                      <a:off x="0" y="0"/>
-                      <a:ext cx="7321550" cy="4114800"/>
-                    </a:xfrm>
-                    <a:prstGeom prst="rect">
-                      <a:avLst/>
-                    </a:prstGeom>
-                    <a:noFill/>
-                    <a:ln>
-                      <a:noFill/>
-                    </a:ln>
-                  </pic:spPr>
-                </pic:pic>
+              <a:graphicData uri="http://schemas.openxmlformats.org/drawingml/2006/chart">
+                <c:chart xmlns:c="http://schemas.openxmlformats.org/drawingml/2006/chart" xmlns:r="http://schemas.openxmlformats.org/officeDocument/2006/relationships" r:id="rId20"/>
               </a:graphicData>
             </a:graphic>
-            <wp14:sizeRelH relativeFrom="page">
-              <wp14:pctWidth>0</wp14:pctWidth>
-            </wp14:sizeRelH>
-            <wp14:sizeRelV relativeFrom="page">
-              <wp14:pctHeight>0</wp14:pctHeight>
-            </wp14:sizeRelV>
-          </wp:anchor>
+          </wp:inline>
         </w:drawing>
       </w:r>
-      <w:r>
-        <w:t>Appendix A - Project schedule</w:t>
-      </w:r>
-      <w:bookmarkEnd w:id="18"/>
+      <w:bookmarkStart w:id="19" w:name="_GoBack"/>
+      <w:bookmarkEnd w:id="19"/>
     </w:p>
     <w:p/>
     <w:p>
@@ -5814,7 +5720,7 @@
           <w:sz w:val="28"/>
         </w:rPr>
       </w:pPr>
-      <w:bookmarkStart w:id="19" w:name="_Toc410333601"/>
+      <w:bookmarkStart w:id="20" w:name="_Toc410333601"/>
       <w:r>
         <w:rPr>
           <w:noProof/>
@@ -5867,27 +5773,14 @@
                             <w:r>
                               <w:t xml:space="preserve">Figure </w:t>
                             </w:r>
-                            <w:r>
-                              <w:fldChar w:fldCharType="begin"/>
-                            </w:r>
-                            <w:r>
-                              <w:instrText xml:space="preserve"> SEQ Figure \* ARABIC </w:instrText>
-                            </w:r>
-                            <w:r>
-                              <w:fldChar w:fldCharType="separate"/>
-                            </w:r>
-                            <w:r>
-                              <w:rPr>
-                                <w:noProof/>
-                              </w:rPr>
-                              <w:t>3</w:t>
-                            </w:r>
-                            <w:r>
-                              <w:rPr>
-                                <w:noProof/>
-                              </w:rPr>
-                              <w:fldChar w:fldCharType="end"/>
-                            </w:r>
+                            <w:fldSimple w:instr=" SEQ Figure \* ARABIC ">
+                              <w:r>
+                                <w:rPr>
+                                  <w:noProof/>
+                                </w:rPr>
+                                <w:t>3</w:t>
+                              </w:r>
+                            </w:fldSimple>
                             <w:r>
                               <w:t xml:space="preserve">. </w:t>
                             </w:r>
@@ -5927,27 +5820,14 @@
                       <w:r>
                         <w:t xml:space="preserve">Figure </w:t>
                       </w:r>
-                      <w:r>
-                        <w:fldChar w:fldCharType="begin"/>
-                      </w:r>
-                      <w:r>
-                        <w:instrText xml:space="preserve"> SEQ Figure \* ARABIC </w:instrText>
-                      </w:r>
-                      <w:r>
-                        <w:fldChar w:fldCharType="separate"/>
-                      </w:r>
-                      <w:r>
-                        <w:rPr>
-                          <w:noProof/>
-                        </w:rPr>
-                        <w:t>3</w:t>
-                      </w:r>
-                      <w:r>
-                        <w:rPr>
-                          <w:noProof/>
-                        </w:rPr>
-                        <w:fldChar w:fldCharType="end"/>
-                      </w:r>
+                      <w:fldSimple w:instr=" SEQ Figure \* ARABIC ">
+                        <w:r>
+                          <w:rPr>
+                            <w:noProof/>
+                          </w:rPr>
+                          <w:t>3</w:t>
+                        </w:r>
+                      </w:fldSimple>
                       <w:r>
                         <w:t xml:space="preserve">. </w:t>
                       </w:r>
@@ -5984,9 +5864,10 @@
         <w:ind w:left="360" w:firstLine="0"/>
       </w:pPr>
       <w:r>
+        <w:lastRenderedPageBreak/>
         <w:t>Appendix B – Feasibility Matrix</w:t>
       </w:r>
-      <w:bookmarkEnd w:id="19"/>
+      <w:bookmarkEnd w:id="20"/>
     </w:p>
     <w:p>
       <w:pPr>
@@ -6009,11 +5890,11 @@
         </w:tabs>
         <w:ind w:left="360" w:firstLine="0"/>
       </w:pPr>
-      <w:bookmarkStart w:id="20" w:name="_Toc410333602"/>
+      <w:bookmarkStart w:id="21" w:name="_Toc410333602"/>
       <w:r>
         <w:t>Appendix C – Cost Matrix</w:t>
       </w:r>
-      <w:bookmarkEnd w:id="20"/>
+      <w:bookmarkEnd w:id="21"/>
     </w:p>
     <w:tbl>
       <w:tblPr>
@@ -6674,7 +6555,7 @@
           <w:sz w:val="28"/>
         </w:rPr>
       </w:pPr>
-      <w:bookmarkStart w:id="21" w:name="_Toc410333603"/>
+      <w:bookmarkStart w:id="22" w:name="_Toc410333603"/>
       <w:r>
         <w:br w:type="page"/>
       </w:r>
@@ -6693,9 +6574,10 @@
         <w:ind w:left="360" w:firstLine="0"/>
       </w:pPr>
       <w:r>
+        <w:lastRenderedPageBreak/>
         <w:t>Appendix D - Diary of Meetings</w:t>
       </w:r>
-      <w:bookmarkEnd w:id="21"/>
+      <w:bookmarkEnd w:id="22"/>
     </w:p>
     <w:tbl>
       <w:tblPr>
@@ -7367,9 +7249,11 @@
                 <w:sz w:val="24"/>
                 <w:szCs w:val="24"/>
               </w:rPr>
-              <w:t xml:space="preserve">Jaime </w:t>
-            </w:r>
-            <w:proofErr w:type="spellStart"/>
+              <w:t>Jaime Borras, Gummi</w:t>
+            </w:r>
+            <w:r>
+              <w:t xml:space="preserve"> </w:t>
+            </w:r>
             <w:r>
               <w:rPr>
                 <w:rFonts w:ascii="Times New Roman" w:eastAsia="Times New Roman" w:hAnsi="Times New Roman" w:cs="Times New Roman"/>
@@ -7377,32 +7261,8 @@
                 <w:sz w:val="24"/>
                 <w:szCs w:val="24"/>
               </w:rPr>
-              <w:t>Borras</w:t>
-            </w:r>
-            <w:proofErr w:type="spellEnd"/>
-            <w:r>
-              <w:rPr>
-                <w:rFonts w:ascii="Times New Roman" w:eastAsia="Times New Roman" w:hAnsi="Times New Roman" w:cs="Times New Roman"/>
-                <w:color w:val="000000"/>
-                <w:sz w:val="24"/>
-                <w:szCs w:val="24"/>
-              </w:rPr>
-              <w:t>, Gummi</w:t>
-            </w:r>
-            <w:r>
-              <w:t xml:space="preserve"> </w:t>
-            </w:r>
-            <w:proofErr w:type="spellStart"/>
-            <w:r>
-              <w:rPr>
-                <w:rFonts w:ascii="Times New Roman" w:eastAsia="Times New Roman" w:hAnsi="Times New Roman" w:cs="Times New Roman"/>
-                <w:color w:val="000000"/>
-                <w:sz w:val="24"/>
-                <w:szCs w:val="24"/>
-              </w:rPr>
               <w:t>Traustason</w:t>
             </w:r>
-            <w:proofErr w:type="spellEnd"/>
           </w:p>
         </w:tc>
       </w:tr>
@@ -7495,8 +7355,6 @@
               </w:rPr>
               <w:t>Introductions</w:t>
             </w:r>
-            <w:bookmarkStart w:id="22" w:name="_GoBack"/>
-            <w:bookmarkEnd w:id="22"/>
           </w:p>
           <w:p>
             <w:pPr>
@@ -7811,6 +7669,7 @@
                 <w:sz w:val="24"/>
                 <w:szCs w:val="24"/>
               </w:rPr>
+              <w:lastRenderedPageBreak/>
               <w:t>Mapping a game</w:t>
             </w:r>
           </w:p>
@@ -8359,9 +8218,11 @@
                 <w:sz w:val="24"/>
                 <w:szCs w:val="24"/>
               </w:rPr>
-              <w:t xml:space="preserve">Jaime </w:t>
-            </w:r>
-            <w:proofErr w:type="spellStart"/>
+              <w:t>Jaime Borras, Gummi</w:t>
+            </w:r>
+            <w:r>
+              <w:t xml:space="preserve"> </w:t>
+            </w:r>
             <w:r>
               <w:rPr>
                 <w:rFonts w:ascii="Times New Roman" w:eastAsia="Times New Roman" w:hAnsi="Times New Roman" w:cs="Times New Roman"/>
@@ -8369,32 +8230,8 @@
                 <w:sz w:val="24"/>
                 <w:szCs w:val="24"/>
               </w:rPr>
-              <w:t>Borras</w:t>
-            </w:r>
-            <w:proofErr w:type="spellEnd"/>
-            <w:r>
-              <w:rPr>
-                <w:rFonts w:ascii="Times New Roman" w:eastAsia="Times New Roman" w:hAnsi="Times New Roman" w:cs="Times New Roman"/>
-                <w:color w:val="000000"/>
-                <w:sz w:val="24"/>
-                <w:szCs w:val="24"/>
-              </w:rPr>
-              <w:t>, Gummi</w:t>
-            </w:r>
-            <w:r>
-              <w:t xml:space="preserve"> </w:t>
-            </w:r>
-            <w:proofErr w:type="spellStart"/>
-            <w:r>
-              <w:rPr>
-                <w:rFonts w:ascii="Times New Roman" w:eastAsia="Times New Roman" w:hAnsi="Times New Roman" w:cs="Times New Roman"/>
-                <w:color w:val="000000"/>
-                <w:sz w:val="24"/>
-                <w:szCs w:val="24"/>
-              </w:rPr>
               <w:t>Traustason</w:t>
             </w:r>
-            <w:proofErr w:type="spellEnd"/>
           </w:p>
         </w:tc>
       </w:tr>
@@ -8845,6 +8682,7 @@
                 <w:sz w:val="24"/>
                 <w:szCs w:val="24"/>
               </w:rPr>
+              <w:lastRenderedPageBreak/>
               <w:t>Meeting Dismissed</w:t>
             </w:r>
           </w:p>
@@ -8860,6 +8698,7 @@
           <w:sz w:val="24"/>
           <w:szCs w:val="24"/>
         </w:rPr>
+        <w:lastRenderedPageBreak/>
         <w:drawing>
           <wp:anchor distT="0" distB="0" distL="114300" distR="114300" simplePos="0" relativeHeight="251660800" behindDoc="0" locked="0" layoutInCell="1" allowOverlap="1" wp14:anchorId="1570314F" wp14:editId="65B13FE1">
             <wp:simplePos x="0" y="0"/>
@@ -9033,27 +8872,7 @@
                 <w:sz w:val="24"/>
                 <w:szCs w:val="24"/>
               </w:rPr>
-              <w:t xml:space="preserve">Jaime </w:t>
-            </w:r>
-            <w:proofErr w:type="spellStart"/>
-            <w:r>
-              <w:rPr>
-                <w:rFonts w:ascii="Times New Roman" w:eastAsia="Times New Roman" w:hAnsi="Times New Roman" w:cs="Times New Roman"/>
-                <w:color w:val="000000"/>
-                <w:sz w:val="24"/>
-                <w:szCs w:val="24"/>
-              </w:rPr>
-              <w:t>Borras</w:t>
-            </w:r>
-            <w:proofErr w:type="spellEnd"/>
-            <w:r>
-              <w:rPr>
-                <w:rFonts w:ascii="Times New Roman" w:eastAsia="Times New Roman" w:hAnsi="Times New Roman" w:cs="Times New Roman"/>
-                <w:color w:val="000000"/>
-                <w:sz w:val="24"/>
-                <w:szCs w:val="24"/>
-              </w:rPr>
-              <w:t>, Andy Martinez, Matthew Santiago</w:t>
+              <w:t>Jaime Borras, Andy Martinez, Matthew Santiago</w:t>
             </w:r>
           </w:p>
           <w:p>
@@ -9132,27 +8951,7 @@
                 <w:sz w:val="24"/>
                 <w:szCs w:val="24"/>
               </w:rPr>
-              <w:t xml:space="preserve">In attendance: Jaime </w:t>
-            </w:r>
-            <w:proofErr w:type="spellStart"/>
-            <w:r>
-              <w:rPr>
-                <w:rFonts w:ascii="Times New Roman" w:eastAsia="Times New Roman" w:hAnsi="Times New Roman" w:cs="Times New Roman"/>
-                <w:color w:val="000000"/>
-                <w:sz w:val="24"/>
-                <w:szCs w:val="24"/>
-              </w:rPr>
-              <w:t>Borras</w:t>
-            </w:r>
-            <w:proofErr w:type="spellEnd"/>
-            <w:r>
-              <w:rPr>
-                <w:rFonts w:ascii="Times New Roman" w:eastAsia="Times New Roman" w:hAnsi="Times New Roman" w:cs="Times New Roman"/>
-                <w:color w:val="000000"/>
-                <w:sz w:val="24"/>
-                <w:szCs w:val="24"/>
-              </w:rPr>
-              <w:t>, Andy Martinez, Matthew Santiago</w:t>
+              <w:t>In attendance: Jaime Borras, Andy Martinez, Matthew Santiago</w:t>
             </w:r>
           </w:p>
           <w:p>
@@ -9175,7 +8974,6 @@
                 <w:u w:val="single"/>
               </w:rPr>
             </w:pPr>
-            <w:proofErr w:type="spellStart"/>
             <w:r>
               <w:rPr>
                 <w:rFonts w:ascii="Times New Roman" w:eastAsia="Times New Roman" w:hAnsi="Times New Roman" w:cs="Times New Roman"/>
@@ -9185,19 +8983,7 @@
                 <w:szCs w:val="24"/>
                 <w:u w:val="single"/>
               </w:rPr>
-              <w:t>Github</w:t>
-            </w:r>
-            <w:proofErr w:type="spellEnd"/>
-            <w:r>
-              <w:rPr>
-                <w:rFonts w:ascii="Times New Roman" w:eastAsia="Times New Roman" w:hAnsi="Times New Roman" w:cs="Times New Roman"/>
-                <w:b/>
-                <w:color w:val="000000"/>
-                <w:sz w:val="24"/>
-                <w:szCs w:val="24"/>
-                <w:u w:val="single"/>
-              </w:rPr>
-              <w:t xml:space="preserve"> upload schedule:</w:t>
+              <w:t>Github upload schedule:</w:t>
             </w:r>
           </w:p>
           <w:p>
@@ -9610,19 +9396,8 @@
                 <w:sz w:val="24"/>
                 <w:szCs w:val="24"/>
               </w:rPr>
-              <w:t>private _</w:t>
-            </w:r>
-            <w:proofErr w:type="spellStart"/>
-            <w:r>
-              <w:rPr>
-                <w:rFonts w:ascii="Times New Roman" w:eastAsia="Times New Roman" w:hAnsi="Times New Roman" w:cs="Times New Roman"/>
-                <w:color w:val="000000"/>
-                <w:sz w:val="24"/>
-                <w:szCs w:val="24"/>
-              </w:rPr>
-              <w:t>variableName</w:t>
-            </w:r>
-            <w:proofErr w:type="spellEnd"/>
+              <w:t>private _variableName</w:t>
+            </w:r>
           </w:p>
           <w:p>
             <w:pPr>
@@ -9640,19 +9415,8 @@
                 <w:sz w:val="24"/>
                 <w:szCs w:val="24"/>
               </w:rPr>
-              <w:t xml:space="preserve">public </w:t>
-            </w:r>
-            <w:proofErr w:type="spellStart"/>
-            <w:r>
-              <w:rPr>
-                <w:rFonts w:ascii="Times New Roman" w:eastAsia="Times New Roman" w:hAnsi="Times New Roman" w:cs="Times New Roman"/>
-                <w:color w:val="000000"/>
-                <w:sz w:val="24"/>
-                <w:szCs w:val="24"/>
-              </w:rPr>
-              <w:t>variableName</w:t>
-            </w:r>
-            <w:proofErr w:type="spellEnd"/>
+              <w:t>public variableName</w:t>
+            </w:r>
           </w:p>
           <w:p>
             <w:pPr>
@@ -9816,27 +9580,7 @@
                 <w:sz w:val="24"/>
                 <w:szCs w:val="24"/>
               </w:rPr>
-              <w:t xml:space="preserve">Android </w:t>
-            </w:r>
-            <w:proofErr w:type="spellStart"/>
-            <w:r>
-              <w:rPr>
-                <w:rFonts w:ascii="Times New Roman" w:eastAsia="Times New Roman" w:hAnsi="Times New Roman" w:cs="Times New Roman"/>
-                <w:color w:val="000000"/>
-                <w:sz w:val="24"/>
-                <w:szCs w:val="24"/>
-              </w:rPr>
-              <w:t>BlueTooth</w:t>
-            </w:r>
-            <w:proofErr w:type="spellEnd"/>
-            <w:r>
-              <w:rPr>
-                <w:rFonts w:ascii="Times New Roman" w:eastAsia="Times New Roman" w:hAnsi="Times New Roman" w:cs="Times New Roman"/>
-                <w:color w:val="000000"/>
-                <w:sz w:val="24"/>
-                <w:szCs w:val="24"/>
-              </w:rPr>
-              <w:t xml:space="preserve"> library</w:t>
+              <w:t>Android BlueTooth library</w:t>
             </w:r>
           </w:p>
           <w:p>
@@ -9928,6 +9672,7 @@
           <w:b/>
           <w:bCs/>
         </w:rPr>
+        <w:lastRenderedPageBreak/>
         <w:t>References</w:t>
       </w:r>
       <w:bookmarkEnd w:id="23"/>
@@ -10036,7 +9781,7 @@
           <w:rPr>
             <w:noProof/>
           </w:rPr>
-          <w:t>iii</w:t>
+          <w:t xml:space="preserve"> </w:t>
         </w:r>
         <w:r>
           <w:rPr>
@@ -10142,7 +9887,7 @@
           <w:rPr>
             <w:noProof/>
           </w:rPr>
-          <w:t>15</w:t>
+          <w:t>9</w:t>
         </w:r>
         <w:r>
           <w:fldChar w:fldCharType="end"/>
@@ -14907,6 +14652,1087 @@
     </w:rPr>
   </w:style>
 </w:styles>
+</file>
+
+<file path=word/charts/chart1.xml><?xml version="1.0" encoding="utf-8"?>
+<c:chartSpace xmlns:c="http://schemas.openxmlformats.org/drawingml/2006/chart" xmlns:a="http://schemas.openxmlformats.org/drawingml/2006/main" xmlns:r="http://schemas.openxmlformats.org/officeDocument/2006/relationships">
+  <c:date1904 val="0"/>
+  <c:lang val="en-US"/>
+  <c:roundedCorners val="0"/>
+  <mc:AlternateContent xmlns:mc="http://schemas.openxmlformats.org/markup-compatibility/2006">
+    <mc:Choice xmlns:c14="http://schemas.microsoft.com/office/drawing/2007/8/2/chart" Requires="c14">
+      <c14:style val="102"/>
+    </mc:Choice>
+    <mc:Fallback>
+      <c:style val="2"/>
+    </mc:Fallback>
+  </mc:AlternateContent>
+  <c:chart>
+    <c:autoTitleDeleted val="0"/>
+    <c:plotArea>
+      <c:layout/>
+      <c:barChart>
+        <c:barDir val="bar"/>
+        <c:grouping val="stacked"/>
+        <c:varyColors val="0"/>
+        <c:ser>
+          <c:idx val="0"/>
+          <c:order val="0"/>
+          <c:tx>
+            <c:strRef>
+              <c:f>Sheet1!$B$1</c:f>
+              <c:strCache>
+                <c:ptCount val="1"/>
+                <c:pt idx="0">
+                  <c:v>Start Date</c:v>
+                </c:pt>
+              </c:strCache>
+            </c:strRef>
+          </c:tx>
+          <c:spPr>
+            <a:noFill/>
+            <a:ln>
+              <a:noFill/>
+            </a:ln>
+            <a:effectLst>
+              <a:outerShdw blurRad="57150" dist="19050" dir="5400000" algn="ctr" rotWithShape="0">
+                <a:srgbClr val="000000">
+                  <a:alpha val="0"/>
+                </a:srgbClr>
+              </a:outerShdw>
+            </a:effectLst>
+          </c:spPr>
+          <c:invertIfNegative val="0"/>
+          <c:cat>
+            <c:strRef>
+              <c:f>Sheet1!$A$2:$A$13</c:f>
+              <c:strCache>
+                <c:ptCount val="12"/>
+                <c:pt idx="0">
+                  <c:v>Sprint 1</c:v>
+                </c:pt>
+                <c:pt idx="1">
+                  <c:v>Account Creation</c:v>
+                </c:pt>
+                <c:pt idx="2">
+                  <c:v>App Interface</c:v>
+                </c:pt>
+                <c:pt idx="3">
+                  <c:v>Guest Access</c:v>
+                </c:pt>
+                <c:pt idx="4">
+                  <c:v>Login</c:v>
+                </c:pt>
+                <c:pt idx="5">
+                  <c:v>Logout</c:v>
+                </c:pt>
+                <c:pt idx="6">
+                  <c:v>Revise Documentation</c:v>
+                </c:pt>
+                <c:pt idx="7">
+                  <c:v>Sprint 2</c:v>
+                </c:pt>
+                <c:pt idx="8">
+                  <c:v>Connect to Pads</c:v>
+                </c:pt>
+                <c:pt idx="9">
+                  <c:v>Account Management</c:v>
+                </c:pt>
+                <c:pt idx="10">
+                  <c:v>Cognitive Routines</c:v>
+                </c:pt>
+                <c:pt idx="11">
+                  <c:v>Revise Documentation</c:v>
+                </c:pt>
+              </c:strCache>
+            </c:strRef>
+          </c:cat>
+          <c:val>
+            <c:numRef>
+              <c:f>Sheet1!$B$2:$B$13</c:f>
+              <c:numCache>
+                <c:formatCode>d\-mmm</c:formatCode>
+                <c:ptCount val="12"/>
+                <c:pt idx="0">
+                  <c:v>42036</c:v>
+                </c:pt>
+                <c:pt idx="1">
+                  <c:v>42036</c:v>
+                </c:pt>
+                <c:pt idx="2">
+                  <c:v>42036</c:v>
+                </c:pt>
+                <c:pt idx="3">
+                  <c:v>42039</c:v>
+                </c:pt>
+                <c:pt idx="4">
+                  <c:v>42039</c:v>
+                </c:pt>
+                <c:pt idx="5">
+                  <c:v>42042</c:v>
+                </c:pt>
+                <c:pt idx="6">
+                  <c:v>42048</c:v>
+                </c:pt>
+                <c:pt idx="7">
+                  <c:v>42051</c:v>
+                </c:pt>
+                <c:pt idx="8">
+                  <c:v>42051</c:v>
+                </c:pt>
+                <c:pt idx="9">
+                  <c:v>42051</c:v>
+                </c:pt>
+                <c:pt idx="10">
+                  <c:v>42054</c:v>
+                </c:pt>
+                <c:pt idx="11">
+                  <c:v>42064</c:v>
+                </c:pt>
+              </c:numCache>
+            </c:numRef>
+          </c:val>
+        </c:ser>
+        <c:ser>
+          <c:idx val="1"/>
+          <c:order val="1"/>
+          <c:tx>
+            <c:strRef>
+              <c:f>Sheet1!$C$1</c:f>
+              <c:strCache>
+                <c:ptCount val="1"/>
+                <c:pt idx="0">
+                  <c:v>Duration </c:v>
+                </c:pt>
+              </c:strCache>
+            </c:strRef>
+          </c:tx>
+          <c:spPr>
+            <a:gradFill rotWithShape="1">
+              <a:gsLst>
+                <a:gs pos="0">
+                  <a:schemeClr val="accent1">
+                    <a:lumMod val="60000"/>
+                    <a:lumOff val="40000"/>
+                  </a:schemeClr>
+                </a:gs>
+                <a:gs pos="74000">
+                  <a:schemeClr val="accent1">
+                    <a:lumMod val="75000"/>
+                  </a:schemeClr>
+                </a:gs>
+                <a:gs pos="83000">
+                  <a:schemeClr val="accent1">
+                    <a:lumMod val="75000"/>
+                  </a:schemeClr>
+                </a:gs>
+                <a:gs pos="100000">
+                  <a:schemeClr val="accent5">
+                    <a:lumMod val="75000"/>
+                  </a:schemeClr>
+                </a:gs>
+              </a:gsLst>
+              <a:lin ang="5400000" scaled="1"/>
+            </a:gradFill>
+            <a:ln>
+              <a:noFill/>
+            </a:ln>
+            <a:effectLst>
+              <a:outerShdw blurRad="57150" dist="19050" dir="5400000" algn="ctr" rotWithShape="0">
+                <a:srgbClr val="000000">
+                  <a:alpha val="63000"/>
+                </a:srgbClr>
+              </a:outerShdw>
+            </a:effectLst>
+          </c:spPr>
+          <c:invertIfNegative val="0"/>
+          <c:dPt>
+            <c:idx val="0"/>
+            <c:invertIfNegative val="0"/>
+            <c:bubble3D val="0"/>
+            <c:spPr>
+              <a:gradFill rotWithShape="1">
+                <a:gsLst>
+                  <a:gs pos="0">
+                    <a:schemeClr val="accent2">
+                      <a:lumMod val="40000"/>
+                      <a:lumOff val="60000"/>
+                    </a:schemeClr>
+                  </a:gs>
+                  <a:gs pos="74000">
+                    <a:schemeClr val="accent2">
+                      <a:lumMod val="65000"/>
+                    </a:schemeClr>
+                  </a:gs>
+                  <a:gs pos="83000">
+                    <a:schemeClr val="accent2">
+                      <a:lumMod val="50000"/>
+                    </a:schemeClr>
+                  </a:gs>
+                  <a:gs pos="100000">
+                    <a:schemeClr val="accent2">
+                      <a:lumMod val="30000"/>
+                    </a:schemeClr>
+                  </a:gs>
+                </a:gsLst>
+                <a:lin ang="5400000" scaled="1"/>
+              </a:gradFill>
+              <a:ln>
+                <a:noFill/>
+              </a:ln>
+              <a:effectLst>
+                <a:outerShdw blurRad="57150" dist="19050" dir="5400000" algn="ctr" rotWithShape="0">
+                  <a:srgbClr val="000000">
+                    <a:alpha val="63000"/>
+                  </a:srgbClr>
+                </a:outerShdw>
+              </a:effectLst>
+            </c:spPr>
+          </c:dPt>
+          <c:dPt>
+            <c:idx val="7"/>
+            <c:invertIfNegative val="0"/>
+            <c:bubble3D val="0"/>
+            <c:spPr>
+              <a:gradFill rotWithShape="1">
+                <a:gsLst>
+                  <a:gs pos="0">
+                    <a:schemeClr val="accent2">
+                      <a:lumMod val="40000"/>
+                      <a:lumOff val="60000"/>
+                    </a:schemeClr>
+                  </a:gs>
+                  <a:gs pos="74000">
+                    <a:schemeClr val="accent2">
+                      <a:lumMod val="65000"/>
+                    </a:schemeClr>
+                  </a:gs>
+                  <a:gs pos="83000">
+                    <a:schemeClr val="accent2">
+                      <a:lumMod val="50000"/>
+                    </a:schemeClr>
+                  </a:gs>
+                  <a:gs pos="100000">
+                    <a:schemeClr val="accent2">
+                      <a:lumMod val="30000"/>
+                    </a:schemeClr>
+                  </a:gs>
+                </a:gsLst>
+                <a:lin ang="5400000" scaled="1"/>
+              </a:gradFill>
+              <a:ln>
+                <a:noFill/>
+              </a:ln>
+              <a:effectLst>
+                <a:outerShdw blurRad="57150" dist="19050" dir="5400000" algn="ctr" rotWithShape="0">
+                  <a:srgbClr val="000000">
+                    <a:alpha val="63000"/>
+                  </a:srgbClr>
+                </a:outerShdw>
+              </a:effectLst>
+            </c:spPr>
+          </c:dPt>
+          <c:cat>
+            <c:strRef>
+              <c:f>Sheet1!$A$2:$A$13</c:f>
+              <c:strCache>
+                <c:ptCount val="12"/>
+                <c:pt idx="0">
+                  <c:v>Sprint 1</c:v>
+                </c:pt>
+                <c:pt idx="1">
+                  <c:v>Account Creation</c:v>
+                </c:pt>
+                <c:pt idx="2">
+                  <c:v>App Interface</c:v>
+                </c:pt>
+                <c:pt idx="3">
+                  <c:v>Guest Access</c:v>
+                </c:pt>
+                <c:pt idx="4">
+                  <c:v>Login</c:v>
+                </c:pt>
+                <c:pt idx="5">
+                  <c:v>Logout</c:v>
+                </c:pt>
+                <c:pt idx="6">
+                  <c:v>Revise Documentation</c:v>
+                </c:pt>
+                <c:pt idx="7">
+                  <c:v>Sprint 2</c:v>
+                </c:pt>
+                <c:pt idx="8">
+                  <c:v>Connect to Pads</c:v>
+                </c:pt>
+                <c:pt idx="9">
+                  <c:v>Account Management</c:v>
+                </c:pt>
+                <c:pt idx="10">
+                  <c:v>Cognitive Routines</c:v>
+                </c:pt>
+                <c:pt idx="11">
+                  <c:v>Revise Documentation</c:v>
+                </c:pt>
+              </c:strCache>
+            </c:strRef>
+          </c:cat>
+          <c:val>
+            <c:numRef>
+              <c:f>Sheet1!$C$2:$C$13</c:f>
+              <c:numCache>
+                <c:formatCode>General</c:formatCode>
+                <c:ptCount val="12"/>
+                <c:pt idx="0">
+                  <c:v>14</c:v>
+                </c:pt>
+                <c:pt idx="1">
+                  <c:v>12</c:v>
+                </c:pt>
+                <c:pt idx="2">
+                  <c:v>3</c:v>
+                </c:pt>
+                <c:pt idx="3">
+                  <c:v>3</c:v>
+                </c:pt>
+                <c:pt idx="4">
+                  <c:v>11</c:v>
+                </c:pt>
+                <c:pt idx="5">
+                  <c:v>3</c:v>
+                </c:pt>
+                <c:pt idx="6">
+                  <c:v>2</c:v>
+                </c:pt>
+                <c:pt idx="7">
+                  <c:v>15</c:v>
+                </c:pt>
+                <c:pt idx="8">
+                  <c:v>9</c:v>
+                </c:pt>
+                <c:pt idx="9">
+                  <c:v>4</c:v>
+                </c:pt>
+                <c:pt idx="10">
+                  <c:v>10</c:v>
+                </c:pt>
+                <c:pt idx="11">
+                  <c:v>2</c:v>
+                </c:pt>
+              </c:numCache>
+            </c:numRef>
+          </c:val>
+        </c:ser>
+        <c:dLbls>
+          <c:showLegendKey val="0"/>
+          <c:showVal val="0"/>
+          <c:showCatName val="0"/>
+          <c:showSerName val="0"/>
+          <c:showPercent val="0"/>
+          <c:showBubbleSize val="0"/>
+        </c:dLbls>
+        <c:gapWidth val="0"/>
+        <c:overlap val="100"/>
+        <c:axId val="355457240"/>
+        <c:axId val="355461160"/>
+      </c:barChart>
+      <c:catAx>
+        <c:axId val="355457240"/>
+        <c:scaling>
+          <c:orientation val="maxMin"/>
+        </c:scaling>
+        <c:delete val="0"/>
+        <c:axPos val="l"/>
+        <c:numFmt formatCode="General" sourceLinked="1"/>
+        <c:majorTickMark val="none"/>
+        <c:minorTickMark val="none"/>
+        <c:tickLblPos val="nextTo"/>
+        <c:spPr>
+          <a:noFill/>
+          <a:ln w="12700" cap="flat" cmpd="sng" algn="ctr">
+            <a:solidFill>
+              <a:schemeClr val="accent1">
+                <a:lumMod val="40000"/>
+                <a:lumOff val="60000"/>
+                <a:alpha val="54000"/>
+              </a:schemeClr>
+            </a:solidFill>
+            <a:round/>
+          </a:ln>
+          <a:effectLst/>
+        </c:spPr>
+        <c:txPr>
+          <a:bodyPr rot="-60000000" spcFirstLastPara="1" vertOverflow="ellipsis" vert="horz" wrap="square" anchor="ctr" anchorCtr="1"/>
+          <a:lstStyle/>
+          <a:p>
+            <a:pPr>
+              <a:defRPr sz="900" b="0" i="0" u="none" strike="noStrike" kern="1200" baseline="0">
+                <a:solidFill>
+                  <a:schemeClr val="accent1">
+                    <a:lumMod val="40000"/>
+                    <a:lumOff val="60000"/>
+                  </a:schemeClr>
+                </a:solidFill>
+                <a:latin typeface="+mn-lt"/>
+                <a:ea typeface="+mn-ea"/>
+                <a:cs typeface="+mn-cs"/>
+              </a:defRPr>
+            </a:pPr>
+            <a:endParaRPr lang="en-US"/>
+          </a:p>
+        </c:txPr>
+        <c:crossAx val="355461160"/>
+        <c:crosses val="autoZero"/>
+        <c:auto val="1"/>
+        <c:lblAlgn val="ctr"/>
+        <c:lblOffset val="100"/>
+        <c:noMultiLvlLbl val="0"/>
+      </c:catAx>
+      <c:valAx>
+        <c:axId val="355461160"/>
+        <c:scaling>
+          <c:orientation val="minMax"/>
+          <c:max val="42066"/>
+          <c:min val="42036"/>
+        </c:scaling>
+        <c:delete val="0"/>
+        <c:axPos val="t"/>
+        <c:majorGridlines>
+          <c:spPr>
+            <a:ln w="9525" cap="flat" cmpd="sng" algn="ctr">
+              <a:solidFill>
+                <a:schemeClr val="lt1">
+                  <a:lumMod val="95000"/>
+                  <a:alpha val="10000"/>
+                </a:schemeClr>
+              </a:solidFill>
+              <a:round/>
+            </a:ln>
+            <a:effectLst/>
+          </c:spPr>
+        </c:majorGridlines>
+        <c:numFmt formatCode="d\-mmm" sourceLinked="1"/>
+        <c:majorTickMark val="none"/>
+        <c:minorTickMark val="none"/>
+        <c:tickLblPos val="nextTo"/>
+        <c:spPr>
+          <a:noFill/>
+          <a:ln>
+            <a:noFill/>
+          </a:ln>
+          <a:effectLst/>
+        </c:spPr>
+        <c:txPr>
+          <a:bodyPr rot="-60000000" spcFirstLastPara="1" vertOverflow="ellipsis" vert="horz" wrap="square" anchor="ctr" anchorCtr="1"/>
+          <a:lstStyle/>
+          <a:p>
+            <a:pPr>
+              <a:defRPr sz="900" b="0" i="0" u="none" strike="noStrike" kern="1200" baseline="0">
+                <a:solidFill>
+                  <a:schemeClr val="accent1">
+                    <a:lumMod val="40000"/>
+                    <a:lumOff val="60000"/>
+                  </a:schemeClr>
+                </a:solidFill>
+                <a:latin typeface="+mn-lt"/>
+                <a:ea typeface="+mn-ea"/>
+                <a:cs typeface="+mn-cs"/>
+              </a:defRPr>
+            </a:pPr>
+            <a:endParaRPr lang="en-US"/>
+          </a:p>
+        </c:txPr>
+        <c:crossAx val="355457240"/>
+        <c:crosses val="autoZero"/>
+        <c:crossBetween val="between"/>
+      </c:valAx>
+      <c:spPr>
+        <a:noFill/>
+        <a:ln>
+          <a:noFill/>
+        </a:ln>
+        <a:effectLst/>
+      </c:spPr>
+    </c:plotArea>
+    <c:plotVisOnly val="1"/>
+    <c:dispBlanksAs val="gap"/>
+    <c:showDLblsOverMax val="0"/>
+  </c:chart>
+  <c:spPr>
+    <a:gradFill flip="none" rotWithShape="1">
+      <a:gsLst>
+        <a:gs pos="0">
+          <a:schemeClr val="dk1">
+            <a:lumMod val="65000"/>
+            <a:lumOff val="35000"/>
+          </a:schemeClr>
+        </a:gs>
+        <a:gs pos="100000">
+          <a:schemeClr val="dk1">
+            <a:lumMod val="85000"/>
+            <a:lumOff val="15000"/>
+          </a:schemeClr>
+        </a:gs>
+      </a:gsLst>
+      <a:path path="circle">
+        <a:fillToRect l="50000" t="50000" r="50000" b="50000"/>
+      </a:path>
+      <a:tileRect/>
+    </a:gradFill>
+    <a:ln>
+      <a:noFill/>
+    </a:ln>
+    <a:effectLst/>
+  </c:spPr>
+  <c:txPr>
+    <a:bodyPr/>
+    <a:lstStyle/>
+    <a:p>
+      <a:pPr>
+        <a:defRPr/>
+      </a:pPr>
+      <a:endParaRPr lang="en-US"/>
+    </a:p>
+  </c:txPr>
+  <c:externalData r:id="rId3">
+    <c:autoUpdate val="0"/>
+  </c:externalData>
+</c:chartSpace>
+</file>
+
+<file path=word/charts/colors1.xml><?xml version="1.0" encoding="utf-8"?>
+<cs:colorStyle xmlns:cs="http://schemas.microsoft.com/office/drawing/2012/chartStyle" xmlns:a="http://schemas.openxmlformats.org/drawingml/2006/main" meth="cycle" id="10">
+  <a:schemeClr val="accent1"/>
+  <a:schemeClr val="accent2"/>
+  <a:schemeClr val="accent3"/>
+  <a:schemeClr val="accent4"/>
+  <a:schemeClr val="accent5"/>
+  <a:schemeClr val="accent6"/>
+  <cs:variation/>
+  <cs:variation>
+    <a:lumMod val="60000"/>
+  </cs:variation>
+  <cs:variation>
+    <a:lumMod val="80000"/>
+    <a:lumOff val="20000"/>
+  </cs:variation>
+  <cs:variation>
+    <a:lumMod val="80000"/>
+  </cs:variation>
+  <cs:variation>
+    <a:lumMod val="60000"/>
+    <a:lumOff val="40000"/>
+  </cs:variation>
+  <cs:variation>
+    <a:lumMod val="50000"/>
+  </cs:variation>
+  <cs:variation>
+    <a:lumMod val="70000"/>
+    <a:lumOff val="30000"/>
+  </cs:variation>
+  <cs:variation>
+    <a:lumMod val="70000"/>
+  </cs:variation>
+  <cs:variation>
+    <a:lumMod val="50000"/>
+    <a:lumOff val="50000"/>
+  </cs:variation>
+</cs:colorStyle>
+</file>
+
+<file path=word/charts/style1.xml><?xml version="1.0" encoding="utf-8"?>
+<cs:chartStyle xmlns:cs="http://schemas.microsoft.com/office/drawing/2012/chartStyle" xmlns:a="http://schemas.openxmlformats.org/drawingml/2006/main" id="304">
+  <cs:axisTitle>
+    <cs:lnRef idx="0"/>
+    <cs:fillRef idx="0"/>
+    <cs:effectRef idx="0"/>
+    <cs:fontRef idx="minor">
+      <a:schemeClr val="lt1">
+        <a:lumMod val="85000"/>
+      </a:schemeClr>
+    </cs:fontRef>
+    <cs:defRPr sz="900" b="1" kern="1200" cap="all"/>
+  </cs:axisTitle>
+  <cs:categoryAxis>
+    <cs:lnRef idx="0"/>
+    <cs:fillRef idx="0"/>
+    <cs:effectRef idx="0"/>
+    <cs:fontRef idx="minor">
+      <a:schemeClr val="lt1">
+        <a:lumMod val="85000"/>
+      </a:schemeClr>
+    </cs:fontRef>
+    <cs:spPr>
+      <a:ln w="12700" cap="flat" cmpd="sng" algn="ctr">
+        <a:solidFill>
+          <a:schemeClr val="lt1">
+            <a:lumMod val="95000"/>
+            <a:alpha val="54000"/>
+          </a:schemeClr>
+        </a:solidFill>
+        <a:round/>
+      </a:ln>
+    </cs:spPr>
+    <cs:defRPr sz="900" kern="1200"/>
+  </cs:categoryAxis>
+  <cs:chartArea>
+    <cs:lnRef idx="0"/>
+    <cs:fillRef idx="0"/>
+    <cs:effectRef idx="0"/>
+    <cs:fontRef idx="minor">
+      <a:schemeClr val="dk1"/>
+    </cs:fontRef>
+    <cs:spPr>
+      <a:gradFill flip="none" rotWithShape="1">
+        <a:gsLst>
+          <a:gs pos="0">
+            <a:schemeClr val="dk1">
+              <a:lumMod val="65000"/>
+              <a:lumOff val="35000"/>
+            </a:schemeClr>
+          </a:gs>
+          <a:gs pos="100000">
+            <a:schemeClr val="dk1">
+              <a:lumMod val="85000"/>
+              <a:lumOff val="15000"/>
+            </a:schemeClr>
+          </a:gs>
+        </a:gsLst>
+        <a:path path="circle">
+          <a:fillToRect l="50000" t="50000" r="50000" b="50000"/>
+        </a:path>
+        <a:tileRect/>
+      </a:gradFill>
+    </cs:spPr>
+    <cs:defRPr sz="1000" kern="1200"/>
+  </cs:chartArea>
+  <cs:dataLabel>
+    <cs:lnRef idx="0"/>
+    <cs:fillRef idx="0"/>
+    <cs:effectRef idx="0"/>
+    <cs:fontRef idx="minor">
+      <a:schemeClr val="lt1">
+        <a:lumMod val="85000"/>
+      </a:schemeClr>
+    </cs:fontRef>
+    <cs:defRPr sz="900" kern="1200"/>
+  </cs:dataLabel>
+  <cs:dataLabelCallout>
+    <cs:lnRef idx="0"/>
+    <cs:fillRef idx="0"/>
+    <cs:effectRef idx="0"/>
+    <cs:fontRef idx="minor">
+      <a:schemeClr val="dk1">
+        <a:lumMod val="65000"/>
+        <a:lumOff val="35000"/>
+      </a:schemeClr>
+    </cs:fontRef>
+    <cs:spPr>
+      <a:solidFill>
+        <a:schemeClr val="lt1"/>
+      </a:solidFill>
+    </cs:spPr>
+    <cs:defRPr sz="900" kern="1200"/>
+    <cs:bodyPr rot="0" spcFirstLastPara="1" vertOverflow="clip" horzOverflow="clip" vert="horz" wrap="square" lIns="36576" tIns="18288" rIns="36576" bIns="18288" anchor="ctr" anchorCtr="1">
+      <a:spAutoFit/>
+    </cs:bodyPr>
+  </cs:dataLabelCallout>
+  <cs:dataPoint>
+    <cs:lnRef idx="0"/>
+    <cs:fillRef idx="3">
+      <cs:styleClr val="auto"/>
+    </cs:fillRef>
+    <cs:effectRef idx="3"/>
+    <cs:fontRef idx="minor">
+      <a:schemeClr val="tx1"/>
+    </cs:fontRef>
+  </cs:dataPoint>
+  <cs:dataPoint3D>
+    <cs:lnRef idx="0"/>
+    <cs:fillRef idx="3">
+      <cs:styleClr val="auto"/>
+    </cs:fillRef>
+    <cs:effectRef idx="3"/>
+    <cs:fontRef idx="minor">
+      <a:schemeClr val="tx1"/>
+    </cs:fontRef>
+  </cs:dataPoint3D>
+  <cs:dataPointLine>
+    <cs:lnRef idx="0">
+      <cs:styleClr val="auto"/>
+    </cs:lnRef>
+    <cs:fillRef idx="3"/>
+    <cs:effectRef idx="3"/>
+    <cs:fontRef idx="minor">
+      <a:schemeClr val="tx1"/>
+    </cs:fontRef>
+    <cs:spPr>
+      <a:ln w="34925" cap="rnd">
+        <a:solidFill>
+          <a:schemeClr val="phClr"/>
+        </a:solidFill>
+        <a:round/>
+      </a:ln>
+    </cs:spPr>
+  </cs:dataPointLine>
+  <cs:dataPointMarker>
+    <cs:lnRef idx="0">
+      <cs:styleClr val="auto"/>
+    </cs:lnRef>
+    <cs:fillRef idx="3">
+      <cs:styleClr val="auto"/>
+    </cs:fillRef>
+    <cs:effectRef idx="3"/>
+    <cs:fontRef idx="minor">
+      <a:schemeClr val="tx1"/>
+    </cs:fontRef>
+    <cs:spPr>
+      <a:ln w="9525">
+        <a:solidFill>
+          <a:schemeClr val="phClr"/>
+        </a:solidFill>
+        <a:round/>
+      </a:ln>
+    </cs:spPr>
+  </cs:dataPointMarker>
+  <cs:dataPointMarkerLayout symbol="circle" size="6"/>
+  <cs:dataPointWireframe>
+    <cs:lnRef idx="0">
+      <cs:styleClr val="auto"/>
+    </cs:lnRef>
+    <cs:fillRef idx="3"/>
+    <cs:effectRef idx="3"/>
+    <cs:fontRef idx="minor">
+      <a:schemeClr val="tx1"/>
+    </cs:fontRef>
+    <cs:spPr>
+      <a:ln w="9525" cap="rnd">
+        <a:solidFill>
+          <a:schemeClr val="phClr"/>
+        </a:solidFill>
+        <a:round/>
+      </a:ln>
+    </cs:spPr>
+  </cs:dataPointWireframe>
+  <cs:dataTable>
+    <cs:lnRef idx="0"/>
+    <cs:fillRef idx="0"/>
+    <cs:effectRef idx="0"/>
+    <cs:fontRef idx="minor">
+      <a:schemeClr val="lt1">
+        <a:lumMod val="85000"/>
+      </a:schemeClr>
+    </cs:fontRef>
+    <cs:spPr>
+      <a:ln w="9525">
+        <a:solidFill>
+          <a:schemeClr val="lt1">
+            <a:lumMod val="95000"/>
+            <a:alpha val="54000"/>
+          </a:schemeClr>
+        </a:solidFill>
+      </a:ln>
+    </cs:spPr>
+    <cs:defRPr sz="900" kern="1200"/>
+  </cs:dataTable>
+  <cs:downBar>
+    <cs:lnRef idx="0"/>
+    <cs:fillRef idx="0"/>
+    <cs:effectRef idx="0"/>
+    <cs:fontRef idx="minor">
+      <a:schemeClr val="tx1"/>
+    </cs:fontRef>
+    <cs:spPr>
+      <a:solidFill>
+        <a:schemeClr val="dk1">
+          <a:lumMod val="75000"/>
+          <a:lumOff val="25000"/>
+        </a:schemeClr>
+      </a:solidFill>
+      <a:ln w="9525">
+        <a:solidFill>
+          <a:schemeClr val="lt1">
+            <a:lumMod val="95000"/>
+            <a:alpha val="54000"/>
+          </a:schemeClr>
+        </a:solidFill>
+      </a:ln>
+    </cs:spPr>
+  </cs:downBar>
+  <cs:dropLine>
+    <cs:lnRef idx="0"/>
+    <cs:fillRef idx="0"/>
+    <cs:effectRef idx="0"/>
+    <cs:fontRef idx="minor">
+      <a:schemeClr val="tx1"/>
+    </cs:fontRef>
+    <cs:spPr>
+      <a:ln w="9525">
+        <a:solidFill>
+          <a:schemeClr val="lt1">
+            <a:lumMod val="95000"/>
+            <a:alpha val="54000"/>
+          </a:schemeClr>
+        </a:solidFill>
+        <a:prstDash val="dash"/>
+      </a:ln>
+    </cs:spPr>
+  </cs:dropLine>
+  <cs:errorBar>
+    <cs:lnRef idx="0"/>
+    <cs:fillRef idx="0"/>
+    <cs:effectRef idx="0"/>
+    <cs:fontRef idx="minor">
+      <a:schemeClr val="tx1"/>
+    </cs:fontRef>
+    <cs:spPr>
+      <a:ln w="9525" cap="flat" cmpd="sng" algn="ctr">
+        <a:solidFill>
+          <a:schemeClr val="lt1">
+            <a:lumMod val="95000"/>
+          </a:schemeClr>
+        </a:solidFill>
+        <a:round/>
+      </a:ln>
+    </cs:spPr>
+  </cs:errorBar>
+  <cs:floor>
+    <cs:lnRef idx="0"/>
+    <cs:fillRef idx="0"/>
+    <cs:effectRef idx="0"/>
+    <cs:fontRef idx="minor">
+      <a:schemeClr val="tx1"/>
+    </cs:fontRef>
+  </cs:floor>
+  <cs:gridlineMajor>
+    <cs:lnRef idx="0"/>
+    <cs:fillRef idx="0"/>
+    <cs:effectRef idx="0"/>
+    <cs:fontRef idx="minor">
+      <a:schemeClr val="tx1"/>
+    </cs:fontRef>
+    <cs:spPr>
+      <a:ln w="9525" cap="flat" cmpd="sng" algn="ctr">
+        <a:solidFill>
+          <a:schemeClr val="lt1">
+            <a:lumMod val="95000"/>
+            <a:alpha val="10000"/>
+          </a:schemeClr>
+        </a:solidFill>
+        <a:round/>
+      </a:ln>
+    </cs:spPr>
+  </cs:gridlineMajor>
+  <cs:gridlineMinor>
+    <cs:lnRef idx="0"/>
+    <cs:fillRef idx="0"/>
+    <cs:effectRef idx="0"/>
+    <cs:fontRef idx="minor">
+      <a:schemeClr val="tx1"/>
+    </cs:fontRef>
+    <cs:spPr>
+      <a:ln>
+        <a:solidFill>
+          <a:schemeClr val="lt1">
+            <a:lumMod val="95000"/>
+            <a:alpha val="5000"/>
+          </a:schemeClr>
+        </a:solidFill>
+      </a:ln>
+    </cs:spPr>
+  </cs:gridlineMinor>
+  <cs:hiLoLine>
+    <cs:lnRef idx="0"/>
+    <cs:fillRef idx="0"/>
+    <cs:effectRef idx="0"/>
+    <cs:fontRef idx="minor">
+      <a:schemeClr val="tx1"/>
+    </cs:fontRef>
+    <cs:spPr>
+      <a:ln w="9525">
+        <a:solidFill>
+          <a:schemeClr val="lt1">
+            <a:lumMod val="95000"/>
+            <a:alpha val="54000"/>
+          </a:schemeClr>
+        </a:solidFill>
+        <a:prstDash val="dash"/>
+      </a:ln>
+    </cs:spPr>
+  </cs:hiLoLine>
+  <cs:leaderLine>
+    <cs:lnRef idx="0"/>
+    <cs:fillRef idx="0"/>
+    <cs:effectRef idx="0"/>
+    <cs:fontRef idx="minor">
+      <a:schemeClr val="tx1"/>
+    </cs:fontRef>
+    <cs:spPr>
+      <a:ln w="9525">
+        <a:solidFill>
+          <a:schemeClr val="lt1">
+            <a:lumMod val="95000"/>
+            <a:alpha val="54000"/>
+          </a:schemeClr>
+        </a:solidFill>
+      </a:ln>
+    </cs:spPr>
+  </cs:leaderLine>
+  <cs:legend>
+    <cs:lnRef idx="0"/>
+    <cs:fillRef idx="0"/>
+    <cs:effectRef idx="0"/>
+    <cs:fontRef idx="minor">
+      <a:schemeClr val="lt1">
+        <a:lumMod val="85000"/>
+      </a:schemeClr>
+    </cs:fontRef>
+    <cs:defRPr sz="900" kern="1200"/>
+  </cs:legend>
+  <cs:plotArea>
+    <cs:lnRef idx="0"/>
+    <cs:fillRef idx="0"/>
+    <cs:effectRef idx="0"/>
+    <cs:fontRef idx="minor">
+      <a:schemeClr val="tx1"/>
+    </cs:fontRef>
+  </cs:plotArea>
+  <cs:plotArea3D>
+    <cs:lnRef idx="0"/>
+    <cs:fillRef idx="0"/>
+    <cs:effectRef idx="0"/>
+    <cs:fontRef idx="minor">
+      <a:schemeClr val="tx1"/>
+    </cs:fontRef>
+  </cs:plotArea3D>
+  <cs:seriesAxis>
+    <cs:lnRef idx="0"/>
+    <cs:fillRef idx="0"/>
+    <cs:effectRef idx="0"/>
+    <cs:fontRef idx="minor">
+      <a:schemeClr val="lt1">
+        <a:lumMod val="85000"/>
+      </a:schemeClr>
+    </cs:fontRef>
+    <cs:spPr>
+      <a:ln w="12700" cap="flat" cmpd="sng" algn="ctr">
+        <a:solidFill>
+          <a:schemeClr val="lt1">
+            <a:lumMod val="95000"/>
+            <a:alpha val="54000"/>
+          </a:schemeClr>
+        </a:solidFill>
+        <a:round/>
+      </a:ln>
+    </cs:spPr>
+    <cs:defRPr sz="900" kern="1200"/>
+  </cs:seriesAxis>
+  <cs:seriesLine>
+    <cs:lnRef idx="0"/>
+    <cs:fillRef idx="0"/>
+    <cs:effectRef idx="0"/>
+    <cs:fontRef idx="minor">
+      <a:schemeClr val="lt1"/>
+    </cs:fontRef>
+    <cs:spPr>
+      <a:ln w="9525" cap="flat" cmpd="sng" algn="ctr">
+        <a:solidFill>
+          <a:schemeClr val="lt1">
+            <a:lumMod val="95000"/>
+            <a:alpha val="54000"/>
+          </a:schemeClr>
+        </a:solidFill>
+        <a:round/>
+      </a:ln>
+    </cs:spPr>
+  </cs:seriesLine>
+  <cs:title>
+    <cs:lnRef idx="0"/>
+    <cs:fillRef idx="0"/>
+    <cs:effectRef idx="0"/>
+    <cs:fontRef idx="minor">
+      <a:schemeClr val="lt1">
+        <a:lumMod val="95000"/>
+      </a:schemeClr>
+    </cs:fontRef>
+    <cs:defRPr sz="1600" b="1" kern="1200" spc="100" baseline="0">
+      <a:effectLst>
+        <a:outerShdw blurRad="50800" dist="38100" dir="5400000" algn="t" rotWithShape="0">
+          <a:prstClr val="black">
+            <a:alpha val="40000"/>
+          </a:prstClr>
+        </a:outerShdw>
+      </a:effectLst>
+    </cs:defRPr>
+  </cs:title>
+  <cs:trendline>
+    <cs:lnRef idx="0">
+      <cs:styleClr val="auto"/>
+    </cs:lnRef>
+    <cs:fillRef idx="0"/>
+    <cs:effectRef idx="0"/>
+    <cs:fontRef idx="minor">
+      <a:schemeClr val="tx1"/>
+    </cs:fontRef>
+    <cs:spPr>
+      <a:ln w="19050" cap="rnd">
+        <a:solidFill>
+          <a:schemeClr val="phClr"/>
+        </a:solidFill>
+      </a:ln>
+    </cs:spPr>
+  </cs:trendline>
+  <cs:trendlineLabel>
+    <cs:lnRef idx="0"/>
+    <cs:fillRef idx="0"/>
+    <cs:effectRef idx="0"/>
+    <cs:fontRef idx="minor">
+      <a:schemeClr val="lt1">
+        <a:lumMod val="85000"/>
+      </a:schemeClr>
+    </cs:fontRef>
+    <cs:defRPr sz="900" kern="1200"/>
+  </cs:trendlineLabel>
+  <cs:upBar>
+    <cs:lnRef idx="0"/>
+    <cs:fillRef idx="0"/>
+    <cs:effectRef idx="0"/>
+    <cs:fontRef idx="minor">
+      <a:schemeClr val="tx1"/>
+    </cs:fontRef>
+    <cs:spPr>
+      <a:solidFill>
+        <a:schemeClr val="lt1"/>
+      </a:solidFill>
+      <a:ln w="9525">
+        <a:solidFill>
+          <a:schemeClr val="lt1">
+            <a:lumMod val="95000"/>
+            <a:alpha val="54000"/>
+          </a:schemeClr>
+        </a:solidFill>
+      </a:ln>
+    </cs:spPr>
+  </cs:upBar>
+  <cs:valueAxis>
+    <cs:lnRef idx="0"/>
+    <cs:fillRef idx="0"/>
+    <cs:effectRef idx="0"/>
+    <cs:fontRef idx="minor">
+      <a:schemeClr val="lt1">
+        <a:lumMod val="85000"/>
+      </a:schemeClr>
+    </cs:fontRef>
+    <cs:defRPr sz="900" kern="1200"/>
+  </cs:valueAxis>
+  <cs:wall>
+    <cs:lnRef idx="0"/>
+    <cs:fillRef idx="0"/>
+    <cs:effectRef idx="0"/>
+    <cs:fontRef idx="minor">
+      <a:schemeClr val="tx1"/>
+    </cs:fontRef>
+  </cs:wall>
+</cs:chartStyle>
 </file>
 
 <file path=word/diagrams/colors1.xml><?xml version="1.0" encoding="utf-8"?>
@@ -17458,93 +18284,93 @@
     </dgm:pt>
   </dgm:ptLst>
   <dgm:cxnLst>
+    <dgm:cxn modelId="{09E71DB1-DCBF-4FD5-BDF9-2567DBDF5271}" type="presOf" srcId="{1AD247DB-B473-4625-80BC-20CD5C745839}" destId="{BBF87BA7-B1D8-4CE8-804A-1930701515F3}" srcOrd="0" destOrd="0" presId="urn:microsoft.com/office/officeart/2005/8/layout/hierarchy3"/>
     <dgm:cxn modelId="{CD239658-5318-4830-96D1-80A2C43C194C}" srcId="{890A08E9-C479-461C-BC0A-BDC2D2D9DD5C}" destId="{D0442430-EFAD-4419-8702-1D0BE8BC5AB4}" srcOrd="0" destOrd="0" parTransId="{9949BC4F-AB2A-4E9B-932A-8CECD1E96AF5}" sibTransId="{10302595-22E8-4CC3-A63A-5BCBE26BFF6D}"/>
-    <dgm:cxn modelId="{32741057-6959-47DB-8C2C-F809E12E664F}" type="presOf" srcId="{DB5636F4-B24A-4F24-B4D9-F25B4DC3FB61}" destId="{AA936297-135E-4AB2-BD1E-CB878A93F9D2}" srcOrd="0" destOrd="0" presId="urn:microsoft.com/office/officeart/2005/8/layout/hierarchy3"/>
-    <dgm:cxn modelId="{BEA11ECB-6830-4366-ACA8-8D1E9C51A803}" type="presOf" srcId="{8206D531-6727-4BFC-93FD-9414BCDFD66D}" destId="{54BB8B14-66E9-4C59-B3F5-16B075C17069}" srcOrd="0" destOrd="0" presId="urn:microsoft.com/office/officeart/2005/8/layout/hierarchy3"/>
-    <dgm:cxn modelId="{731718E7-53B8-4A0A-A4B4-2BB5BB363489}" type="presOf" srcId="{22D5044B-65E1-4CC9-837A-6AAC76EE534B}" destId="{3574DD01-8AF4-47C7-B3C7-4C30B93157F6}" srcOrd="0" destOrd="0" presId="urn:microsoft.com/office/officeart/2005/8/layout/hierarchy3"/>
-    <dgm:cxn modelId="{FAFD80DB-464A-452F-95C7-4FE683806F93}" type="presOf" srcId="{2266B79D-F8D8-4FDF-9B7E-511933378D8C}" destId="{1A602BBD-D978-42F3-95E5-276EA4C86003}" srcOrd="0" destOrd="0" presId="urn:microsoft.com/office/officeart/2005/8/layout/hierarchy3"/>
-    <dgm:cxn modelId="{7011B047-7B0A-43BC-B65F-809C6CAC5924}" type="presOf" srcId="{890A08E9-C479-461C-BC0A-BDC2D2D9DD5C}" destId="{28D7D76D-06E1-4FE4-B76C-D01DA5E72107}" srcOrd="1" destOrd="0" presId="urn:microsoft.com/office/officeart/2005/8/layout/hierarchy3"/>
+    <dgm:cxn modelId="{FAFD1214-AA17-4DCB-97CB-E2874DCADCC9}" type="presOf" srcId="{9949BC4F-AB2A-4E9B-932A-8CECD1E96AF5}" destId="{536AD551-42FA-4368-8B72-A8430FA09A75}" srcOrd="0" destOrd="0" presId="urn:microsoft.com/office/officeart/2005/8/layout/hierarchy3"/>
+    <dgm:cxn modelId="{2133F6E1-7F65-4736-9747-22E73B9E596B}" type="presOf" srcId="{2266B79D-F8D8-4FDF-9B7E-511933378D8C}" destId="{1A602BBD-D978-42F3-95E5-276EA4C86003}" srcOrd="0" destOrd="0" presId="urn:microsoft.com/office/officeart/2005/8/layout/hierarchy3"/>
+    <dgm:cxn modelId="{C2E0E824-BE64-4C86-A0B5-212DF38C5991}" type="presOf" srcId="{D6A3CF49-F41B-44F8-A9BB-DB62D37A55BF}" destId="{DE008850-CF97-48C3-8CAF-27A361CC9C2C}" srcOrd="0" destOrd="0" presId="urn:microsoft.com/office/officeart/2005/8/layout/hierarchy3"/>
+    <dgm:cxn modelId="{4E840EF9-5D26-4677-949C-DE98F5CBCE2F}" type="presOf" srcId="{59E9B5BE-4534-4505-B33E-22E2F3036CD4}" destId="{E363965E-B292-41BD-9291-2A5854F39FC4}" srcOrd="0" destOrd="0" presId="urn:microsoft.com/office/officeart/2005/8/layout/hierarchy3"/>
     <dgm:cxn modelId="{B87621E2-1EA4-45E9-A7F7-0D4970E0A415}" srcId="{890A08E9-C479-461C-BC0A-BDC2D2D9DD5C}" destId="{9B50E0E6-2365-4AE8-B316-56C98490A8BF}" srcOrd="2" destOrd="0" parTransId="{2266B79D-F8D8-4FDF-9B7E-511933378D8C}" sibTransId="{4926C8A8-3391-4C8E-AF1A-418D4A054911}"/>
-    <dgm:cxn modelId="{549BBF85-8D93-49B6-BB67-6DA3341F6D74}" type="presOf" srcId="{59E9B5BE-4534-4505-B33E-22E2F3036CD4}" destId="{E363965E-B292-41BD-9291-2A5854F39FC4}" srcOrd="0" destOrd="0" presId="urn:microsoft.com/office/officeart/2005/8/layout/hierarchy3"/>
-    <dgm:cxn modelId="{DA226F91-A11E-4297-A26E-3B3C957EA998}" type="presOf" srcId="{E4EBA5AC-7FD4-4345-8852-5560D1FFB9D0}" destId="{D18A3E27-875D-41CD-A886-9CB1DDB460BE}" srcOrd="0" destOrd="0" presId="urn:microsoft.com/office/officeart/2005/8/layout/hierarchy3"/>
-    <dgm:cxn modelId="{A214D2FB-FDFB-443E-B858-EF4990120AEB}" type="presOf" srcId="{1C525E12-D944-4595-A78D-8CCC00AF05F2}" destId="{D67C4DAE-D3FA-4D0E-9863-3A135343CA58}" srcOrd="0" destOrd="0" presId="urn:microsoft.com/office/officeart/2005/8/layout/hierarchy3"/>
-    <dgm:cxn modelId="{D0AA9DFC-19CE-427B-9925-6BD0D0A4D3EB}" type="presOf" srcId="{595900D8-F59F-4933-BD55-372E0852E939}" destId="{B2174052-2EAF-4D65-BA29-D4FB0E2184B5}" srcOrd="0" destOrd="0" presId="urn:microsoft.com/office/officeart/2005/8/layout/hierarchy3"/>
-    <dgm:cxn modelId="{138F9E57-F05D-4155-8B0A-C0C25D08087A}" type="presOf" srcId="{E90BE7E8-7F4D-4BD0-8C04-026296FAFBEB}" destId="{FC929064-D34A-40B5-A082-BCE225F3C306}" srcOrd="0" destOrd="0" presId="urn:microsoft.com/office/officeart/2005/8/layout/hierarchy3"/>
-    <dgm:cxn modelId="{CC111551-6B22-418C-A8FB-72788F6746F9}" type="presOf" srcId="{629E39BC-4937-4016-8BF1-940101F3C5F7}" destId="{53958854-E1C6-4DEC-B14E-1B00948F44D9}" srcOrd="0" destOrd="0" presId="urn:microsoft.com/office/officeart/2005/8/layout/hierarchy3"/>
-    <dgm:cxn modelId="{D9021DAB-8BCC-41BC-92B3-24993036F96B}" type="presOf" srcId="{B4B93DE9-7C24-4CE7-9390-73ECDB345FA8}" destId="{7F79BAA1-847A-4002-BE83-9DEB2E635DC3}" srcOrd="0" destOrd="0" presId="urn:microsoft.com/office/officeart/2005/8/layout/hierarchy3"/>
-    <dgm:cxn modelId="{A128E118-E7E2-450D-9471-797BDA406360}" type="presOf" srcId="{34C509AC-03B0-431F-ABA7-B71D6E5DD663}" destId="{FFD29BE1-7FAD-459F-B409-324A042754CC}" srcOrd="0" destOrd="0" presId="urn:microsoft.com/office/officeart/2005/8/layout/hierarchy3"/>
-    <dgm:cxn modelId="{E2D59586-C2EF-42F2-B2DA-7F2A021D6CDD}" type="presOf" srcId="{890A08E9-C479-461C-BC0A-BDC2D2D9DD5C}" destId="{5382CAAF-8D31-487B-B699-391B7B817E36}" srcOrd="0" destOrd="0" presId="urn:microsoft.com/office/officeart/2005/8/layout/hierarchy3"/>
-    <dgm:cxn modelId="{8B969186-FC90-4821-857A-20B2B577D255}" type="presOf" srcId="{9012CFA2-D71B-43D0-96B4-E670B0900DE7}" destId="{907C053D-F26F-4451-9A45-B67E57BEE11E}" srcOrd="0" destOrd="0" presId="urn:microsoft.com/office/officeart/2005/8/layout/hierarchy3"/>
+    <dgm:cxn modelId="{3CF51577-2351-474E-ACB4-A21CBF7F4EBD}" type="presOf" srcId="{B4B93DE9-7C24-4CE7-9390-73ECDB345FA8}" destId="{E3C3FB86-6E6D-4C4A-BAB4-642DBE6ED5E2}" srcOrd="1" destOrd="0" presId="urn:microsoft.com/office/officeart/2005/8/layout/hierarchy3"/>
+    <dgm:cxn modelId="{BA364A24-4D01-4EFF-A28B-45EAF80B5519}" type="presOf" srcId="{B4B93DE9-7C24-4CE7-9390-73ECDB345FA8}" destId="{7F79BAA1-847A-4002-BE83-9DEB2E635DC3}" srcOrd="0" destOrd="0" presId="urn:microsoft.com/office/officeart/2005/8/layout/hierarchy3"/>
+    <dgm:cxn modelId="{D5629098-FE96-4DBF-A2D8-D57B05D6D0C9}" type="presOf" srcId="{1C525E12-D944-4595-A78D-8CCC00AF05F2}" destId="{D67C4DAE-D3FA-4D0E-9863-3A135343CA58}" srcOrd="0" destOrd="0" presId="urn:microsoft.com/office/officeart/2005/8/layout/hierarchy3"/>
+    <dgm:cxn modelId="{7CD58E63-5705-44BE-B434-1767D7CFAFDD}" type="presOf" srcId="{432DE8C8-1082-4F1E-A6DF-E84861879F8D}" destId="{EB26D1E9-AAD5-4D5A-90EC-BBF90B8CD2C9}" srcOrd="0" destOrd="0" presId="urn:microsoft.com/office/officeart/2005/8/layout/hierarchy3"/>
+    <dgm:cxn modelId="{E6DD31D4-A099-410A-8D1C-F18C9D09296E}" type="presOf" srcId="{890A08E9-C479-461C-BC0A-BDC2D2D9DD5C}" destId="{28D7D76D-06E1-4FE4-B76C-D01DA5E72107}" srcOrd="1" destOrd="0" presId="urn:microsoft.com/office/officeart/2005/8/layout/hierarchy3"/>
+    <dgm:cxn modelId="{CD6664E3-8CF3-49E7-BF81-E2ADEE5E902E}" type="presOf" srcId="{8206D531-6727-4BFC-93FD-9414BCDFD66D}" destId="{54BB8B14-66E9-4C59-B3F5-16B075C17069}" srcOrd="0" destOrd="0" presId="urn:microsoft.com/office/officeart/2005/8/layout/hierarchy3"/>
+    <dgm:cxn modelId="{2705FA48-A455-4DC1-8CA4-C56E61AB9CD2}" type="presOf" srcId="{34C509AC-03B0-431F-ABA7-B71D6E5DD663}" destId="{FFD29BE1-7FAD-459F-B409-324A042754CC}" srcOrd="0" destOrd="0" presId="urn:microsoft.com/office/officeart/2005/8/layout/hierarchy3"/>
+    <dgm:cxn modelId="{85DC7C6A-7C73-472D-9E9A-BB038283105F}" type="presOf" srcId="{890A08E9-C479-461C-BC0A-BDC2D2D9DD5C}" destId="{5382CAAF-8D31-487B-B699-391B7B817E36}" srcOrd="0" destOrd="0" presId="urn:microsoft.com/office/officeart/2005/8/layout/hierarchy3"/>
+    <dgm:cxn modelId="{07069DC7-F64E-4421-9BAE-720EE4810C40}" type="presOf" srcId="{595900D8-F59F-4933-BD55-372E0852E939}" destId="{B2174052-2EAF-4D65-BA29-D4FB0E2184B5}" srcOrd="0" destOrd="0" presId="urn:microsoft.com/office/officeart/2005/8/layout/hierarchy3"/>
+    <dgm:cxn modelId="{4C940364-DB9F-4313-AF49-FFC687FD6CB8}" type="presOf" srcId="{418DA8A1-EE2D-480C-84B0-46E8983E5662}" destId="{FF0FA8B6-0566-4F4A-A6BA-916068967D8F}" srcOrd="0" destOrd="0" presId="urn:microsoft.com/office/officeart/2005/8/layout/hierarchy3"/>
+    <dgm:cxn modelId="{27CF38B4-60E1-4B96-8358-165919C2ED6F}" type="presOf" srcId="{CB7F2676-CB23-4C4B-81FE-CA059A490AA5}" destId="{DCA63E5F-3C7D-4264-880C-BC550658A8B4}" srcOrd="0" destOrd="0" presId="urn:microsoft.com/office/officeart/2005/8/layout/hierarchy3"/>
     <dgm:cxn modelId="{AFB536EC-1F6D-4F50-8CC8-7AE3CF22086E}" srcId="{59E9B5BE-4534-4505-B33E-22E2F3036CD4}" destId="{890A08E9-C479-461C-BC0A-BDC2D2D9DD5C}" srcOrd="0" destOrd="0" parTransId="{C13BC4C3-A3B6-4EAA-80C4-AAC56839928D}" sibTransId="{5D21606C-F0DD-4834-AFFE-5816DEF82F53}"/>
-    <dgm:cxn modelId="{94CECB4B-0F92-4BBD-9FF3-EF02064B4507}" type="presOf" srcId="{C2F432F2-A434-4A13-B2B4-BDE30B9F0527}" destId="{0C0FC271-D6DE-4A54-AB4E-35D15C12A5CA}" srcOrd="0" destOrd="0" presId="urn:microsoft.com/office/officeart/2005/8/layout/hierarchy3"/>
     <dgm:cxn modelId="{A77BFDAF-52C4-4F34-B09F-A35CF85B036F}" srcId="{B4B93DE9-7C24-4CE7-9390-73ECDB345FA8}" destId="{8206D531-6727-4BFC-93FD-9414BCDFD66D}" srcOrd="4" destOrd="0" parTransId="{418DA8A1-EE2D-480C-84B0-46E8983E5662}" sibTransId="{03635435-4B97-4635-8C7A-5702B72ED7F3}"/>
-    <dgm:cxn modelId="{F70E0F7C-2797-4FDC-AD42-8B43DDD4F73C}" type="presOf" srcId="{D62973EC-A46B-4553-B845-43173F53EE94}" destId="{75E9F589-73B1-4D75-AE81-16CD8E61798D}" srcOrd="0" destOrd="0" presId="urn:microsoft.com/office/officeart/2005/8/layout/hierarchy3"/>
-    <dgm:cxn modelId="{64BCB70B-B9B0-41FA-9DE8-439B841B8ECD}" type="presOf" srcId="{D0442430-EFAD-4419-8702-1D0BE8BC5AB4}" destId="{8D02C5C8-C8C5-437D-879F-69E53E3BD1FD}" srcOrd="0" destOrd="0" presId="urn:microsoft.com/office/officeart/2005/8/layout/hierarchy3"/>
+    <dgm:cxn modelId="{105B620F-ABD5-49E2-94FD-7A04499381F7}" type="presOf" srcId="{C2F432F2-A434-4A13-B2B4-BDE30B9F0527}" destId="{0C0FC271-D6DE-4A54-AB4E-35D15C12A5CA}" srcOrd="0" destOrd="0" presId="urn:microsoft.com/office/officeart/2005/8/layout/hierarchy3"/>
+    <dgm:cxn modelId="{75F7603F-7DA6-4212-BC7F-A7F4D9206BB8}" type="presOf" srcId="{D0442430-EFAD-4419-8702-1D0BE8BC5AB4}" destId="{8D02C5C8-C8C5-437D-879F-69E53E3BD1FD}" srcOrd="0" destOrd="0" presId="urn:microsoft.com/office/officeart/2005/8/layout/hierarchy3"/>
+    <dgm:cxn modelId="{07C393DE-BCF0-4113-8F87-4F99F29C2597}" type="presOf" srcId="{DF220157-3427-439B-ACDC-71F5F2EF79E5}" destId="{B6F55064-53E3-46DE-80E4-401DE1854B03}" srcOrd="0" destOrd="0" presId="urn:microsoft.com/office/officeart/2005/8/layout/hierarchy3"/>
     <dgm:cxn modelId="{8791927C-A562-49DD-AA67-B39EA3E71F78}" srcId="{B4B93DE9-7C24-4CE7-9390-73ECDB345FA8}" destId="{CB7F2676-CB23-4C4B-81FE-CA059A490AA5}" srcOrd="3" destOrd="0" parTransId="{845FE731-88AC-402D-AD2F-A47732654BF7}" sibTransId="{4C3A333C-2E27-436D-899D-B97A7A4236A3}"/>
-    <dgm:cxn modelId="{02A943EB-3F16-4848-AC45-1227488875CE}" type="presOf" srcId="{DF220157-3427-439B-ACDC-71F5F2EF79E5}" destId="{B6F55064-53E3-46DE-80E4-401DE1854B03}" srcOrd="0" destOrd="0" presId="urn:microsoft.com/office/officeart/2005/8/layout/hierarchy3"/>
     <dgm:cxn modelId="{1CE02466-DD32-4A5C-9D79-63E235DA0602}" srcId="{B4B93DE9-7C24-4CE7-9390-73ECDB345FA8}" destId="{1C525E12-D944-4595-A78D-8CCC00AF05F2}" srcOrd="5" destOrd="0" parTransId="{432DE8C8-1082-4F1E-A6DF-E84861879F8D}" sibTransId="{1D192EFD-BC03-4A4C-A4D2-8D96E2ED4755}"/>
-    <dgm:cxn modelId="{1E64158A-CFC5-4992-AD8F-57C32C9BF583}" type="presOf" srcId="{1AD247DB-B473-4625-80BC-20CD5C745839}" destId="{BBF87BA7-B1D8-4CE8-804A-1930701515F3}" srcOrd="0" destOrd="0" presId="urn:microsoft.com/office/officeart/2005/8/layout/hierarchy3"/>
+    <dgm:cxn modelId="{17301670-D7FA-4CC4-A2E3-8727E28B68CE}" type="presOf" srcId="{22D5044B-65E1-4CC9-837A-6AAC76EE534B}" destId="{3574DD01-8AF4-47C7-B3C7-4C30B93157F6}" srcOrd="0" destOrd="0" presId="urn:microsoft.com/office/officeart/2005/8/layout/hierarchy3"/>
+    <dgm:cxn modelId="{813CC852-6FCC-4A25-BB6B-109E7733B7E3}" type="presOf" srcId="{845FE731-88AC-402D-AD2F-A47732654BF7}" destId="{334187BB-2F06-470B-B1C9-CAA7B043F0FD}" srcOrd="0" destOrd="0" presId="urn:microsoft.com/office/officeart/2005/8/layout/hierarchy3"/>
+    <dgm:cxn modelId="{C5E5D039-8AFA-4B41-8873-5EA49067DAA4}" type="presOf" srcId="{9012CFA2-D71B-43D0-96B4-E670B0900DE7}" destId="{907C053D-F26F-4451-9A45-B67E57BEE11E}" srcOrd="0" destOrd="0" presId="urn:microsoft.com/office/officeart/2005/8/layout/hierarchy3"/>
     <dgm:cxn modelId="{B2E0D3AD-8799-4E4B-BE61-013B72A4120D}" srcId="{59E9B5BE-4534-4505-B33E-22E2F3036CD4}" destId="{B4B93DE9-7C24-4CE7-9390-73ECDB345FA8}" srcOrd="1" destOrd="0" parTransId="{7E2785BE-9914-445D-A245-63D85AD66899}" sibTransId="{461CF204-9397-4DAC-96D0-2D4EBC2D3BEE}"/>
+    <dgm:cxn modelId="{CE1F0267-0F0C-4D29-8602-566825D8B80D}" type="presOf" srcId="{9B50E0E6-2365-4AE8-B316-56C98490A8BF}" destId="{991B9B45-3CF7-4B3B-B538-CB58C3DBDEB2}" srcOrd="0" destOrd="0" presId="urn:microsoft.com/office/officeart/2005/8/layout/hierarchy3"/>
     <dgm:cxn modelId="{B0E08B52-447C-4A31-9954-43D3D0D0CD82}" srcId="{890A08E9-C479-461C-BC0A-BDC2D2D9DD5C}" destId="{DB5636F4-B24A-4F24-B4D9-F25B4DC3FB61}" srcOrd="5" destOrd="0" parTransId="{E90BE7E8-7F4D-4BD0-8C04-026296FAFBEB}" sibTransId="{358D1B79-95F7-417F-988D-3E41ACC298D4}"/>
     <dgm:cxn modelId="{9F4E708D-3AE4-44B7-9D01-0CF8FFBC1439}" srcId="{B4B93DE9-7C24-4CE7-9390-73ECDB345FA8}" destId="{9012CFA2-D71B-43D0-96B4-E670B0900DE7}" srcOrd="6" destOrd="0" parTransId="{68E0DAB9-FDA4-4646-AE3C-33970E8772B0}" sibTransId="{03881E0B-1495-42BD-A305-0B9C174E5403}"/>
-    <dgm:cxn modelId="{A2FBA1C0-AAF0-4A6C-A3B4-8E51347EE267}" type="presOf" srcId="{68E0DAB9-FDA4-4646-AE3C-33970E8772B0}" destId="{E798E79B-9AB3-4B30-8F07-B7F3E9B39C18}" srcOrd="0" destOrd="0" presId="urn:microsoft.com/office/officeart/2005/8/layout/hierarchy3"/>
-    <dgm:cxn modelId="{D9B2E0CE-DCE5-4ACE-9F02-F7D9A7A7934F}" type="presOf" srcId="{A7197690-66EC-4E1B-991F-E90862F315DE}" destId="{3209DD4C-B85D-41BC-BEB8-951FD65D85B8}" srcOrd="0" destOrd="0" presId="urn:microsoft.com/office/officeart/2005/8/layout/hierarchy3"/>
+    <dgm:cxn modelId="{E6E7EDB8-F6F5-4922-8FE8-981159457AE7}" type="presOf" srcId="{DB5636F4-B24A-4F24-B4D9-F25B4DC3FB61}" destId="{AA936297-135E-4AB2-BD1E-CB878A93F9D2}" srcOrd="0" destOrd="0" presId="urn:microsoft.com/office/officeart/2005/8/layout/hierarchy3"/>
     <dgm:cxn modelId="{E17AC820-2670-437C-9FB6-6C3C697A4621}" srcId="{890A08E9-C479-461C-BC0A-BDC2D2D9DD5C}" destId="{1AD247DB-B473-4625-80BC-20CD5C745839}" srcOrd="6" destOrd="0" parTransId="{DF220157-3427-439B-ACDC-71F5F2EF79E5}" sibTransId="{11106A52-6D03-46ED-A511-D1CD4B82D200}"/>
-    <dgm:cxn modelId="{3EDCA676-E30B-4352-B5AD-0C6D022AF115}" type="presOf" srcId="{31125104-3BE1-4E55-8515-C75CFA747BF1}" destId="{633C913E-1662-4738-89FA-A4582AD222D8}" srcOrd="0" destOrd="0" presId="urn:microsoft.com/office/officeart/2005/8/layout/hierarchy3"/>
-    <dgm:cxn modelId="{447DD813-BD62-45C0-8BD9-D4A2E9CBE7FE}" type="presOf" srcId="{D6A3CF49-F41B-44F8-A9BB-DB62D37A55BF}" destId="{DE008850-CF97-48C3-8CAF-27A361CC9C2C}" srcOrd="0" destOrd="0" presId="urn:microsoft.com/office/officeart/2005/8/layout/hierarchy3"/>
-    <dgm:cxn modelId="{214BA41E-CC04-4869-8B4C-5190214B3EFA}" type="presOf" srcId="{418DA8A1-EE2D-480C-84B0-46E8983E5662}" destId="{FF0FA8B6-0566-4F4A-A6BA-916068967D8F}" srcOrd="0" destOrd="0" presId="urn:microsoft.com/office/officeart/2005/8/layout/hierarchy3"/>
+    <dgm:cxn modelId="{4B49B808-804F-4D58-B85B-2191C341BFB0}" type="presOf" srcId="{E4EBA5AC-7FD4-4345-8852-5560D1FFB9D0}" destId="{D18A3E27-875D-41CD-A886-9CB1DDB460BE}" srcOrd="0" destOrd="0" presId="urn:microsoft.com/office/officeart/2005/8/layout/hierarchy3"/>
+    <dgm:cxn modelId="{1A36762E-310F-4621-9D48-C2571293558A}" type="presOf" srcId="{7DBC6FC5-654B-4034-9C6B-F3727E362558}" destId="{BE4391F9-2717-4139-9F46-984D4E3EF4CC}" srcOrd="0" destOrd="0" presId="urn:microsoft.com/office/officeart/2005/8/layout/hierarchy3"/>
     <dgm:cxn modelId="{FC63DF9A-5128-430E-A5DB-DABD848A0CC0}" srcId="{890A08E9-C479-461C-BC0A-BDC2D2D9DD5C}" destId="{595900D8-F59F-4933-BD55-372E0852E939}" srcOrd="1" destOrd="0" parTransId="{D6A3CF49-F41B-44F8-A9BB-DB62D37A55BF}" sibTransId="{E009D890-F33E-40DF-A236-C724A8B7E60B}"/>
-    <dgm:cxn modelId="{76A7224B-54F4-4B55-881C-221059C6F12E}" type="presOf" srcId="{CB7F2676-CB23-4C4B-81FE-CA059A490AA5}" destId="{DCA63E5F-3C7D-4264-880C-BC550658A8B4}" srcOrd="0" destOrd="0" presId="urn:microsoft.com/office/officeart/2005/8/layout/hierarchy3"/>
-    <dgm:cxn modelId="{53157DFC-EE6C-461B-808F-351EA8D596D1}" type="presOf" srcId="{432DE8C8-1082-4F1E-A6DF-E84861879F8D}" destId="{EB26D1E9-AAD5-4D5A-90EC-BBF90B8CD2C9}" srcOrd="0" destOrd="0" presId="urn:microsoft.com/office/officeart/2005/8/layout/hierarchy3"/>
+    <dgm:cxn modelId="{11608C0F-B1B4-4293-8AA4-CC543BD391D5}" type="presOf" srcId="{629E39BC-4937-4016-8BF1-940101F3C5F7}" destId="{53958854-E1C6-4DEC-B14E-1B00948F44D9}" srcOrd="0" destOrd="0" presId="urn:microsoft.com/office/officeart/2005/8/layout/hierarchy3"/>
     <dgm:cxn modelId="{85F6B31C-F34E-43CC-BEED-A75F6F5F6EFC}" srcId="{B4B93DE9-7C24-4CE7-9390-73ECDB345FA8}" destId="{5910CE73-2203-48EB-B2B4-91C9BA0A84E7}" srcOrd="0" destOrd="0" parTransId="{34C509AC-03B0-431F-ABA7-B71D6E5DD663}" sibTransId="{BF3D7F78-5293-4B81-8ADF-E4228F875F28}"/>
+    <dgm:cxn modelId="{CD983C05-A49B-4EFF-BE00-37CF3DD2D950}" type="presOf" srcId="{31125104-3BE1-4E55-8515-C75CFA747BF1}" destId="{633C913E-1662-4738-89FA-A4582AD222D8}" srcOrd="0" destOrd="0" presId="urn:microsoft.com/office/officeart/2005/8/layout/hierarchy3"/>
+    <dgm:cxn modelId="{63DA97C6-E4D0-43E5-9D3D-C572E550CCCC}" type="presOf" srcId="{5910CE73-2203-48EB-B2B4-91C9BA0A84E7}" destId="{3B6A286A-3745-4575-AB45-264E49C9325A}" srcOrd="0" destOrd="0" presId="urn:microsoft.com/office/officeart/2005/8/layout/hierarchy3"/>
     <dgm:cxn modelId="{5850370D-16DE-4C72-82FE-09E8408E7223}" srcId="{B4B93DE9-7C24-4CE7-9390-73ECDB345FA8}" destId="{D62973EC-A46B-4553-B845-43173F53EE94}" srcOrd="1" destOrd="0" parTransId="{A7197690-66EC-4E1B-991F-E90862F315DE}" sibTransId="{B4ACD50C-D72F-4E11-871F-6BE1FDAEE980}"/>
-    <dgm:cxn modelId="{74A39D1B-50B7-458A-AA63-A6AFFF2DB3FB}" type="presOf" srcId="{9B50E0E6-2365-4AE8-B316-56C98490A8BF}" destId="{991B9B45-3CF7-4B3B-B538-CB58C3DBDEB2}" srcOrd="0" destOrd="0" presId="urn:microsoft.com/office/officeart/2005/8/layout/hierarchy3"/>
     <dgm:cxn modelId="{31A0E27E-9FBB-4A0A-9C08-AB1111C70E64}" srcId="{B4B93DE9-7C24-4CE7-9390-73ECDB345FA8}" destId="{E4EBA5AC-7FD4-4345-8852-5560D1FFB9D0}" srcOrd="2" destOrd="0" parTransId="{629E39BC-4937-4016-8BF1-940101F3C5F7}" sibTransId="{64D5D8ED-509D-4867-A8BE-6B02B4A24A1F}"/>
+    <dgm:cxn modelId="{73A2110B-96E8-4A79-951C-7685135D9B7D}" type="presOf" srcId="{68E0DAB9-FDA4-4646-AE3C-33970E8772B0}" destId="{E798E79B-9AB3-4B30-8F07-B7F3E9B39C18}" srcOrd="0" destOrd="0" presId="urn:microsoft.com/office/officeart/2005/8/layout/hierarchy3"/>
     <dgm:cxn modelId="{8F181F13-2238-4C74-A92A-BC222F43E426}" srcId="{890A08E9-C479-461C-BC0A-BDC2D2D9DD5C}" destId="{31125104-3BE1-4E55-8515-C75CFA747BF1}" srcOrd="4" destOrd="0" parTransId="{7DBC6FC5-654B-4034-9C6B-F3727E362558}" sibTransId="{6B208F26-43C1-4D97-885B-C09863EE7933}"/>
-    <dgm:cxn modelId="{360C280B-ACDE-481F-AA1E-C75EB7F19AE4}" type="presOf" srcId="{B4B93DE9-7C24-4CE7-9390-73ECDB345FA8}" destId="{E3C3FB86-6E6D-4C4A-BAB4-642DBE6ED5E2}" srcOrd="1" destOrd="0" presId="urn:microsoft.com/office/officeart/2005/8/layout/hierarchy3"/>
-    <dgm:cxn modelId="{7B22B763-CCC4-4D10-8493-ECF89A1F4DEF}" type="presOf" srcId="{845FE731-88AC-402D-AD2F-A47732654BF7}" destId="{334187BB-2F06-470B-B1C9-CAA7B043F0FD}" srcOrd="0" destOrd="0" presId="urn:microsoft.com/office/officeart/2005/8/layout/hierarchy3"/>
-    <dgm:cxn modelId="{392958D1-4C8A-4C0F-9A5A-A0D43C04ADA4}" type="presOf" srcId="{5910CE73-2203-48EB-B2B4-91C9BA0A84E7}" destId="{3B6A286A-3745-4575-AB45-264E49C9325A}" srcOrd="0" destOrd="0" presId="urn:microsoft.com/office/officeart/2005/8/layout/hierarchy3"/>
-    <dgm:cxn modelId="{DE98FA40-0290-420F-ABC3-EF3AA4F9068D}" type="presOf" srcId="{7DBC6FC5-654B-4034-9C6B-F3727E362558}" destId="{BE4391F9-2717-4139-9F46-984D4E3EF4CC}" srcOrd="0" destOrd="0" presId="urn:microsoft.com/office/officeart/2005/8/layout/hierarchy3"/>
-    <dgm:cxn modelId="{B386C9F9-7F57-408B-A7D5-8087E4AD4AF4}" type="presOf" srcId="{9949BC4F-AB2A-4E9B-932A-8CECD1E96AF5}" destId="{536AD551-42FA-4368-8B72-A8430FA09A75}" srcOrd="0" destOrd="0" presId="urn:microsoft.com/office/officeart/2005/8/layout/hierarchy3"/>
+    <dgm:cxn modelId="{98FB1F15-8694-4303-891C-36AB825D1F9E}" type="presOf" srcId="{D62973EC-A46B-4553-B845-43173F53EE94}" destId="{75E9F589-73B1-4D75-AE81-16CD8E61798D}" srcOrd="0" destOrd="0" presId="urn:microsoft.com/office/officeart/2005/8/layout/hierarchy3"/>
+    <dgm:cxn modelId="{39DD0C28-B57D-474E-9A55-9A890455973D}" type="presOf" srcId="{A7197690-66EC-4E1B-991F-E90862F315DE}" destId="{3209DD4C-B85D-41BC-BEB8-951FD65D85B8}" srcOrd="0" destOrd="0" presId="urn:microsoft.com/office/officeart/2005/8/layout/hierarchy3"/>
+    <dgm:cxn modelId="{F4DB0D75-4D8E-4687-9023-8AB10C48C372}" type="presOf" srcId="{E90BE7E8-7F4D-4BD0-8C04-026296FAFBEB}" destId="{FC929064-D34A-40B5-A082-BCE225F3C306}" srcOrd="0" destOrd="0" presId="urn:microsoft.com/office/officeart/2005/8/layout/hierarchy3"/>
     <dgm:cxn modelId="{0C045A54-9692-4F13-841E-B38E68AABAA6}" srcId="{890A08E9-C479-461C-BC0A-BDC2D2D9DD5C}" destId="{22D5044B-65E1-4CC9-837A-6AAC76EE534B}" srcOrd="3" destOrd="0" parTransId="{C2F432F2-A434-4A13-B2B4-BDE30B9F0527}" sibTransId="{40DED7A9-61BA-4A40-98D2-4826B89E6BA1}"/>
-    <dgm:cxn modelId="{8294E8F3-9B3E-4AC8-ACDB-07D44F76072E}" type="presParOf" srcId="{E363965E-B292-41BD-9291-2A5854F39FC4}" destId="{1149500D-56F8-4017-B930-8172067BE94E}" srcOrd="0" destOrd="0" presId="urn:microsoft.com/office/officeart/2005/8/layout/hierarchy3"/>
-    <dgm:cxn modelId="{F71821B3-2AB4-4F1C-8C27-428D1ABED789}" type="presParOf" srcId="{1149500D-56F8-4017-B930-8172067BE94E}" destId="{09243CE2-6B22-4747-BECF-CBF5600A5FCE}" srcOrd="0" destOrd="0" presId="urn:microsoft.com/office/officeart/2005/8/layout/hierarchy3"/>
-    <dgm:cxn modelId="{3B47D794-725B-4B61-AC8A-3F2920A79E33}" type="presParOf" srcId="{09243CE2-6B22-4747-BECF-CBF5600A5FCE}" destId="{5382CAAF-8D31-487B-B699-391B7B817E36}" srcOrd="0" destOrd="0" presId="urn:microsoft.com/office/officeart/2005/8/layout/hierarchy3"/>
-    <dgm:cxn modelId="{93C25026-9846-4EE6-85F6-FAD2655F9C1A}" type="presParOf" srcId="{09243CE2-6B22-4747-BECF-CBF5600A5FCE}" destId="{28D7D76D-06E1-4FE4-B76C-D01DA5E72107}" srcOrd="1" destOrd="0" presId="urn:microsoft.com/office/officeart/2005/8/layout/hierarchy3"/>
-    <dgm:cxn modelId="{2464B81C-C432-4275-A689-007A00727A36}" type="presParOf" srcId="{1149500D-56F8-4017-B930-8172067BE94E}" destId="{FBFF6560-94B2-4CB3-BAD8-A1BECD556346}" srcOrd="1" destOrd="0" presId="urn:microsoft.com/office/officeart/2005/8/layout/hierarchy3"/>
-    <dgm:cxn modelId="{34A9BB40-F6D2-4573-88C7-83E3B872EFA6}" type="presParOf" srcId="{FBFF6560-94B2-4CB3-BAD8-A1BECD556346}" destId="{536AD551-42FA-4368-8B72-A8430FA09A75}" srcOrd="0" destOrd="0" presId="urn:microsoft.com/office/officeart/2005/8/layout/hierarchy3"/>
-    <dgm:cxn modelId="{4F612C53-1F1C-4413-BCF2-62E64143B6D6}" type="presParOf" srcId="{FBFF6560-94B2-4CB3-BAD8-A1BECD556346}" destId="{8D02C5C8-C8C5-437D-879F-69E53E3BD1FD}" srcOrd="1" destOrd="0" presId="urn:microsoft.com/office/officeart/2005/8/layout/hierarchy3"/>
-    <dgm:cxn modelId="{12CEF1F6-3652-4DF1-8DA2-49C0912253A1}" type="presParOf" srcId="{FBFF6560-94B2-4CB3-BAD8-A1BECD556346}" destId="{DE008850-CF97-48C3-8CAF-27A361CC9C2C}" srcOrd="2" destOrd="0" presId="urn:microsoft.com/office/officeart/2005/8/layout/hierarchy3"/>
-    <dgm:cxn modelId="{63035C16-2FDB-41BF-B664-E73B3641F5AA}" type="presParOf" srcId="{FBFF6560-94B2-4CB3-BAD8-A1BECD556346}" destId="{B2174052-2EAF-4D65-BA29-D4FB0E2184B5}" srcOrd="3" destOrd="0" presId="urn:microsoft.com/office/officeart/2005/8/layout/hierarchy3"/>
-    <dgm:cxn modelId="{DA5A7B9E-DEEC-4801-95FE-04B58B81CEF4}" type="presParOf" srcId="{FBFF6560-94B2-4CB3-BAD8-A1BECD556346}" destId="{1A602BBD-D978-42F3-95E5-276EA4C86003}" srcOrd="4" destOrd="0" presId="urn:microsoft.com/office/officeart/2005/8/layout/hierarchy3"/>
-    <dgm:cxn modelId="{DE72A366-957D-4F56-B059-5CDFBF3BEC17}" type="presParOf" srcId="{FBFF6560-94B2-4CB3-BAD8-A1BECD556346}" destId="{991B9B45-3CF7-4B3B-B538-CB58C3DBDEB2}" srcOrd="5" destOrd="0" presId="urn:microsoft.com/office/officeart/2005/8/layout/hierarchy3"/>
-    <dgm:cxn modelId="{3F4A9E92-B131-4773-97CB-EE1085B95797}" type="presParOf" srcId="{FBFF6560-94B2-4CB3-BAD8-A1BECD556346}" destId="{0C0FC271-D6DE-4A54-AB4E-35D15C12A5CA}" srcOrd="6" destOrd="0" presId="urn:microsoft.com/office/officeart/2005/8/layout/hierarchy3"/>
-    <dgm:cxn modelId="{36ECD64B-BECD-4E7F-AA28-6F5D478C30B7}" type="presParOf" srcId="{FBFF6560-94B2-4CB3-BAD8-A1BECD556346}" destId="{3574DD01-8AF4-47C7-B3C7-4C30B93157F6}" srcOrd="7" destOrd="0" presId="urn:microsoft.com/office/officeart/2005/8/layout/hierarchy3"/>
-    <dgm:cxn modelId="{DE8987AC-78FA-417F-A02A-4948EFDED450}" type="presParOf" srcId="{FBFF6560-94B2-4CB3-BAD8-A1BECD556346}" destId="{BE4391F9-2717-4139-9F46-984D4E3EF4CC}" srcOrd="8" destOrd="0" presId="urn:microsoft.com/office/officeart/2005/8/layout/hierarchy3"/>
-    <dgm:cxn modelId="{1B822998-1FA9-4171-B6AD-C115B86946DB}" type="presParOf" srcId="{FBFF6560-94B2-4CB3-BAD8-A1BECD556346}" destId="{633C913E-1662-4738-89FA-A4582AD222D8}" srcOrd="9" destOrd="0" presId="urn:microsoft.com/office/officeart/2005/8/layout/hierarchy3"/>
-    <dgm:cxn modelId="{763EE2A0-317E-4EF4-A9F5-FA5FB8EDBBED}" type="presParOf" srcId="{FBFF6560-94B2-4CB3-BAD8-A1BECD556346}" destId="{FC929064-D34A-40B5-A082-BCE225F3C306}" srcOrd="10" destOrd="0" presId="urn:microsoft.com/office/officeart/2005/8/layout/hierarchy3"/>
-    <dgm:cxn modelId="{88BBE0F2-04CE-4CC3-9864-FBD7CA9CD195}" type="presParOf" srcId="{FBFF6560-94B2-4CB3-BAD8-A1BECD556346}" destId="{AA936297-135E-4AB2-BD1E-CB878A93F9D2}" srcOrd="11" destOrd="0" presId="urn:microsoft.com/office/officeart/2005/8/layout/hierarchy3"/>
-    <dgm:cxn modelId="{4C9F9293-0028-493B-BBB2-20F4FC318F16}" type="presParOf" srcId="{FBFF6560-94B2-4CB3-BAD8-A1BECD556346}" destId="{B6F55064-53E3-46DE-80E4-401DE1854B03}" srcOrd="12" destOrd="0" presId="urn:microsoft.com/office/officeart/2005/8/layout/hierarchy3"/>
-    <dgm:cxn modelId="{42C3FAEE-02EB-4884-ABEC-6546340E757F}" type="presParOf" srcId="{FBFF6560-94B2-4CB3-BAD8-A1BECD556346}" destId="{BBF87BA7-B1D8-4CE8-804A-1930701515F3}" srcOrd="13" destOrd="0" presId="urn:microsoft.com/office/officeart/2005/8/layout/hierarchy3"/>
-    <dgm:cxn modelId="{CD5392FB-ADB5-463E-81C5-C043A071CA97}" type="presParOf" srcId="{E363965E-B292-41BD-9291-2A5854F39FC4}" destId="{E3E67866-44A7-4329-8E7F-D017B7F6733F}" srcOrd="1" destOrd="0" presId="urn:microsoft.com/office/officeart/2005/8/layout/hierarchy3"/>
-    <dgm:cxn modelId="{424EC0E2-2016-47C7-AEAE-4837B6A901B3}" type="presParOf" srcId="{E3E67866-44A7-4329-8E7F-D017B7F6733F}" destId="{D66EFCAE-4308-4CFD-95EC-D56DDA4A4BC8}" srcOrd="0" destOrd="0" presId="urn:microsoft.com/office/officeart/2005/8/layout/hierarchy3"/>
-    <dgm:cxn modelId="{D60661E1-8989-4258-AE9A-B94B7ABD54C8}" type="presParOf" srcId="{D66EFCAE-4308-4CFD-95EC-D56DDA4A4BC8}" destId="{7F79BAA1-847A-4002-BE83-9DEB2E635DC3}" srcOrd="0" destOrd="0" presId="urn:microsoft.com/office/officeart/2005/8/layout/hierarchy3"/>
-    <dgm:cxn modelId="{D2065AE2-5F7C-4589-93DE-5BF2B387B17D}" type="presParOf" srcId="{D66EFCAE-4308-4CFD-95EC-D56DDA4A4BC8}" destId="{E3C3FB86-6E6D-4C4A-BAB4-642DBE6ED5E2}" srcOrd="1" destOrd="0" presId="urn:microsoft.com/office/officeart/2005/8/layout/hierarchy3"/>
-    <dgm:cxn modelId="{2E9A0507-12BA-40C1-A311-19482A3C45D8}" type="presParOf" srcId="{E3E67866-44A7-4329-8E7F-D017B7F6733F}" destId="{B0813D0F-504E-4F53-BA84-2BDA6D2D0F5C}" srcOrd="1" destOrd="0" presId="urn:microsoft.com/office/officeart/2005/8/layout/hierarchy3"/>
-    <dgm:cxn modelId="{72C3186B-D91F-43A2-AEB0-9FBC2BF9BB28}" type="presParOf" srcId="{B0813D0F-504E-4F53-BA84-2BDA6D2D0F5C}" destId="{FFD29BE1-7FAD-459F-B409-324A042754CC}" srcOrd="0" destOrd="0" presId="urn:microsoft.com/office/officeart/2005/8/layout/hierarchy3"/>
-    <dgm:cxn modelId="{17A59078-2BCD-45CA-A1FD-C95B6C0FA57C}" type="presParOf" srcId="{B0813D0F-504E-4F53-BA84-2BDA6D2D0F5C}" destId="{3B6A286A-3745-4575-AB45-264E49C9325A}" srcOrd="1" destOrd="0" presId="urn:microsoft.com/office/officeart/2005/8/layout/hierarchy3"/>
-    <dgm:cxn modelId="{D0331F6F-F2EC-4996-9A3D-749080F1F598}" type="presParOf" srcId="{B0813D0F-504E-4F53-BA84-2BDA6D2D0F5C}" destId="{3209DD4C-B85D-41BC-BEB8-951FD65D85B8}" srcOrd="2" destOrd="0" presId="urn:microsoft.com/office/officeart/2005/8/layout/hierarchy3"/>
-    <dgm:cxn modelId="{09354DE2-B1D6-4B06-AAD3-2A8AF2B3F081}" type="presParOf" srcId="{B0813D0F-504E-4F53-BA84-2BDA6D2D0F5C}" destId="{75E9F589-73B1-4D75-AE81-16CD8E61798D}" srcOrd="3" destOrd="0" presId="urn:microsoft.com/office/officeart/2005/8/layout/hierarchy3"/>
-    <dgm:cxn modelId="{9443B8B8-B223-43EF-BAC1-50232FD87846}" type="presParOf" srcId="{B0813D0F-504E-4F53-BA84-2BDA6D2D0F5C}" destId="{53958854-E1C6-4DEC-B14E-1B00948F44D9}" srcOrd="4" destOrd="0" presId="urn:microsoft.com/office/officeart/2005/8/layout/hierarchy3"/>
-    <dgm:cxn modelId="{87AF2ABD-FE49-4A79-9EA4-50B196A1D964}" type="presParOf" srcId="{B0813D0F-504E-4F53-BA84-2BDA6D2D0F5C}" destId="{D18A3E27-875D-41CD-A886-9CB1DDB460BE}" srcOrd="5" destOrd="0" presId="urn:microsoft.com/office/officeart/2005/8/layout/hierarchy3"/>
-    <dgm:cxn modelId="{7582264D-A9D0-4BB3-A7B0-B529007969DC}" type="presParOf" srcId="{B0813D0F-504E-4F53-BA84-2BDA6D2D0F5C}" destId="{334187BB-2F06-470B-B1C9-CAA7B043F0FD}" srcOrd="6" destOrd="0" presId="urn:microsoft.com/office/officeart/2005/8/layout/hierarchy3"/>
-    <dgm:cxn modelId="{DF5F7EE9-A3F6-42F1-A8E0-FF9502D60897}" type="presParOf" srcId="{B0813D0F-504E-4F53-BA84-2BDA6D2D0F5C}" destId="{DCA63E5F-3C7D-4264-880C-BC550658A8B4}" srcOrd="7" destOrd="0" presId="urn:microsoft.com/office/officeart/2005/8/layout/hierarchy3"/>
-    <dgm:cxn modelId="{6FC8BDE9-71F2-4A04-82FD-1F0A2F1CC2C4}" type="presParOf" srcId="{B0813D0F-504E-4F53-BA84-2BDA6D2D0F5C}" destId="{FF0FA8B6-0566-4F4A-A6BA-916068967D8F}" srcOrd="8" destOrd="0" presId="urn:microsoft.com/office/officeart/2005/8/layout/hierarchy3"/>
-    <dgm:cxn modelId="{94591AB6-1765-4094-A33F-9247E10488E6}" type="presParOf" srcId="{B0813D0F-504E-4F53-BA84-2BDA6D2D0F5C}" destId="{54BB8B14-66E9-4C59-B3F5-16B075C17069}" srcOrd="9" destOrd="0" presId="urn:microsoft.com/office/officeart/2005/8/layout/hierarchy3"/>
-    <dgm:cxn modelId="{E8EA939B-21E8-4E72-A6CE-F49A3D4BBB78}" type="presParOf" srcId="{B0813D0F-504E-4F53-BA84-2BDA6D2D0F5C}" destId="{EB26D1E9-AAD5-4D5A-90EC-BBF90B8CD2C9}" srcOrd="10" destOrd="0" presId="urn:microsoft.com/office/officeart/2005/8/layout/hierarchy3"/>
-    <dgm:cxn modelId="{5BB21832-CFE1-465F-82B7-2C3142C8B6CE}" type="presParOf" srcId="{B0813D0F-504E-4F53-BA84-2BDA6D2D0F5C}" destId="{D67C4DAE-D3FA-4D0E-9863-3A135343CA58}" srcOrd="11" destOrd="0" presId="urn:microsoft.com/office/officeart/2005/8/layout/hierarchy3"/>
-    <dgm:cxn modelId="{486E41F0-CFFD-401C-B031-0B977915BD48}" type="presParOf" srcId="{B0813D0F-504E-4F53-BA84-2BDA6D2D0F5C}" destId="{E798E79B-9AB3-4B30-8F07-B7F3E9B39C18}" srcOrd="12" destOrd="0" presId="urn:microsoft.com/office/officeart/2005/8/layout/hierarchy3"/>
-    <dgm:cxn modelId="{B0B81DF3-2115-4543-A688-AD4F6E6C0A4B}" type="presParOf" srcId="{B0813D0F-504E-4F53-BA84-2BDA6D2D0F5C}" destId="{907C053D-F26F-4451-9A45-B67E57BEE11E}" srcOrd="13" destOrd="0" presId="urn:microsoft.com/office/officeart/2005/8/layout/hierarchy3"/>
+    <dgm:cxn modelId="{53CA016A-E3BA-4D6D-AD0B-BC6F2F386E3B}" type="presParOf" srcId="{E363965E-B292-41BD-9291-2A5854F39FC4}" destId="{1149500D-56F8-4017-B930-8172067BE94E}" srcOrd="0" destOrd="0" presId="urn:microsoft.com/office/officeart/2005/8/layout/hierarchy3"/>
+    <dgm:cxn modelId="{5AC45C96-692E-4F28-9E0E-6231B3D06372}" type="presParOf" srcId="{1149500D-56F8-4017-B930-8172067BE94E}" destId="{09243CE2-6B22-4747-BECF-CBF5600A5FCE}" srcOrd="0" destOrd="0" presId="urn:microsoft.com/office/officeart/2005/8/layout/hierarchy3"/>
+    <dgm:cxn modelId="{052DC9E3-42FF-4E77-B94D-D5BDD0CEF407}" type="presParOf" srcId="{09243CE2-6B22-4747-BECF-CBF5600A5FCE}" destId="{5382CAAF-8D31-487B-B699-391B7B817E36}" srcOrd="0" destOrd="0" presId="urn:microsoft.com/office/officeart/2005/8/layout/hierarchy3"/>
+    <dgm:cxn modelId="{C13C958F-FDAE-4BED-B44C-4B32DAE11AF7}" type="presParOf" srcId="{09243CE2-6B22-4747-BECF-CBF5600A5FCE}" destId="{28D7D76D-06E1-4FE4-B76C-D01DA5E72107}" srcOrd="1" destOrd="0" presId="urn:microsoft.com/office/officeart/2005/8/layout/hierarchy3"/>
+    <dgm:cxn modelId="{1FFDDAF7-9194-4C9F-B9F1-34537755339A}" type="presParOf" srcId="{1149500D-56F8-4017-B930-8172067BE94E}" destId="{FBFF6560-94B2-4CB3-BAD8-A1BECD556346}" srcOrd="1" destOrd="0" presId="urn:microsoft.com/office/officeart/2005/8/layout/hierarchy3"/>
+    <dgm:cxn modelId="{651F969D-54A4-4464-9052-B1B742031839}" type="presParOf" srcId="{FBFF6560-94B2-4CB3-BAD8-A1BECD556346}" destId="{536AD551-42FA-4368-8B72-A8430FA09A75}" srcOrd="0" destOrd="0" presId="urn:microsoft.com/office/officeart/2005/8/layout/hierarchy3"/>
+    <dgm:cxn modelId="{2B3509C9-41A5-4879-9238-6864CB49A27D}" type="presParOf" srcId="{FBFF6560-94B2-4CB3-BAD8-A1BECD556346}" destId="{8D02C5C8-C8C5-437D-879F-69E53E3BD1FD}" srcOrd="1" destOrd="0" presId="urn:microsoft.com/office/officeart/2005/8/layout/hierarchy3"/>
+    <dgm:cxn modelId="{CAAADBC0-B7F8-4825-86EB-ADC6A20612B4}" type="presParOf" srcId="{FBFF6560-94B2-4CB3-BAD8-A1BECD556346}" destId="{DE008850-CF97-48C3-8CAF-27A361CC9C2C}" srcOrd="2" destOrd="0" presId="urn:microsoft.com/office/officeart/2005/8/layout/hierarchy3"/>
+    <dgm:cxn modelId="{2158165F-0167-4628-9F5B-07E0E29D880C}" type="presParOf" srcId="{FBFF6560-94B2-4CB3-BAD8-A1BECD556346}" destId="{B2174052-2EAF-4D65-BA29-D4FB0E2184B5}" srcOrd="3" destOrd="0" presId="urn:microsoft.com/office/officeart/2005/8/layout/hierarchy3"/>
+    <dgm:cxn modelId="{51B40C2F-F96C-43B8-8CC6-FF41C5AFF745}" type="presParOf" srcId="{FBFF6560-94B2-4CB3-BAD8-A1BECD556346}" destId="{1A602BBD-D978-42F3-95E5-276EA4C86003}" srcOrd="4" destOrd="0" presId="urn:microsoft.com/office/officeart/2005/8/layout/hierarchy3"/>
+    <dgm:cxn modelId="{3CD5A10B-9F18-48E4-94FD-D26A34B36BB1}" type="presParOf" srcId="{FBFF6560-94B2-4CB3-BAD8-A1BECD556346}" destId="{991B9B45-3CF7-4B3B-B538-CB58C3DBDEB2}" srcOrd="5" destOrd="0" presId="urn:microsoft.com/office/officeart/2005/8/layout/hierarchy3"/>
+    <dgm:cxn modelId="{7054AD16-DA83-4BBA-8BCD-805E62249421}" type="presParOf" srcId="{FBFF6560-94B2-4CB3-BAD8-A1BECD556346}" destId="{0C0FC271-D6DE-4A54-AB4E-35D15C12A5CA}" srcOrd="6" destOrd="0" presId="urn:microsoft.com/office/officeart/2005/8/layout/hierarchy3"/>
+    <dgm:cxn modelId="{7F526EAC-7EA7-4C82-9754-7B470AD6E099}" type="presParOf" srcId="{FBFF6560-94B2-4CB3-BAD8-A1BECD556346}" destId="{3574DD01-8AF4-47C7-B3C7-4C30B93157F6}" srcOrd="7" destOrd="0" presId="urn:microsoft.com/office/officeart/2005/8/layout/hierarchy3"/>
+    <dgm:cxn modelId="{B184FF6B-0285-4E5E-83D2-B59F0F032053}" type="presParOf" srcId="{FBFF6560-94B2-4CB3-BAD8-A1BECD556346}" destId="{BE4391F9-2717-4139-9F46-984D4E3EF4CC}" srcOrd="8" destOrd="0" presId="urn:microsoft.com/office/officeart/2005/8/layout/hierarchy3"/>
+    <dgm:cxn modelId="{E404AD51-5B86-4781-9280-7D7AA9D962F2}" type="presParOf" srcId="{FBFF6560-94B2-4CB3-BAD8-A1BECD556346}" destId="{633C913E-1662-4738-89FA-A4582AD222D8}" srcOrd="9" destOrd="0" presId="urn:microsoft.com/office/officeart/2005/8/layout/hierarchy3"/>
+    <dgm:cxn modelId="{78E84CD4-D2D1-4F23-A4DD-6123E2BE569E}" type="presParOf" srcId="{FBFF6560-94B2-4CB3-BAD8-A1BECD556346}" destId="{FC929064-D34A-40B5-A082-BCE225F3C306}" srcOrd="10" destOrd="0" presId="urn:microsoft.com/office/officeart/2005/8/layout/hierarchy3"/>
+    <dgm:cxn modelId="{DD6F6F36-EF80-48BC-98E5-3ED2CBB3B028}" type="presParOf" srcId="{FBFF6560-94B2-4CB3-BAD8-A1BECD556346}" destId="{AA936297-135E-4AB2-BD1E-CB878A93F9D2}" srcOrd="11" destOrd="0" presId="urn:microsoft.com/office/officeart/2005/8/layout/hierarchy3"/>
+    <dgm:cxn modelId="{E36E437B-7C29-4083-B575-B42C1C18381E}" type="presParOf" srcId="{FBFF6560-94B2-4CB3-BAD8-A1BECD556346}" destId="{B6F55064-53E3-46DE-80E4-401DE1854B03}" srcOrd="12" destOrd="0" presId="urn:microsoft.com/office/officeart/2005/8/layout/hierarchy3"/>
+    <dgm:cxn modelId="{C45356F8-B8EA-426C-86C3-D7C06B5DC253}" type="presParOf" srcId="{FBFF6560-94B2-4CB3-BAD8-A1BECD556346}" destId="{BBF87BA7-B1D8-4CE8-804A-1930701515F3}" srcOrd="13" destOrd="0" presId="urn:microsoft.com/office/officeart/2005/8/layout/hierarchy3"/>
+    <dgm:cxn modelId="{CE436B6D-0B19-4498-91D5-B27F3BB6AD58}" type="presParOf" srcId="{E363965E-B292-41BD-9291-2A5854F39FC4}" destId="{E3E67866-44A7-4329-8E7F-D017B7F6733F}" srcOrd="1" destOrd="0" presId="urn:microsoft.com/office/officeart/2005/8/layout/hierarchy3"/>
+    <dgm:cxn modelId="{82D3ADF1-70B3-479C-8CE1-E6E5DE29C2B0}" type="presParOf" srcId="{E3E67866-44A7-4329-8E7F-D017B7F6733F}" destId="{D66EFCAE-4308-4CFD-95EC-D56DDA4A4BC8}" srcOrd="0" destOrd="0" presId="urn:microsoft.com/office/officeart/2005/8/layout/hierarchy3"/>
+    <dgm:cxn modelId="{2A52B1E8-243E-410C-8DAA-FC1C0C8D7DDD}" type="presParOf" srcId="{D66EFCAE-4308-4CFD-95EC-D56DDA4A4BC8}" destId="{7F79BAA1-847A-4002-BE83-9DEB2E635DC3}" srcOrd="0" destOrd="0" presId="urn:microsoft.com/office/officeart/2005/8/layout/hierarchy3"/>
+    <dgm:cxn modelId="{98E5AFAD-334A-43FD-9254-82BFE967D3EB}" type="presParOf" srcId="{D66EFCAE-4308-4CFD-95EC-D56DDA4A4BC8}" destId="{E3C3FB86-6E6D-4C4A-BAB4-642DBE6ED5E2}" srcOrd="1" destOrd="0" presId="urn:microsoft.com/office/officeart/2005/8/layout/hierarchy3"/>
+    <dgm:cxn modelId="{1780A8C0-4A21-4F73-8F8F-C40D8E852306}" type="presParOf" srcId="{E3E67866-44A7-4329-8E7F-D017B7F6733F}" destId="{B0813D0F-504E-4F53-BA84-2BDA6D2D0F5C}" srcOrd="1" destOrd="0" presId="urn:microsoft.com/office/officeart/2005/8/layout/hierarchy3"/>
+    <dgm:cxn modelId="{3E22C41E-9055-4038-BB7E-AC3F27921D4E}" type="presParOf" srcId="{B0813D0F-504E-4F53-BA84-2BDA6D2D0F5C}" destId="{FFD29BE1-7FAD-459F-B409-324A042754CC}" srcOrd="0" destOrd="0" presId="urn:microsoft.com/office/officeart/2005/8/layout/hierarchy3"/>
+    <dgm:cxn modelId="{7FA10EBA-0072-4EAB-AA7A-B25F4A78EF18}" type="presParOf" srcId="{B0813D0F-504E-4F53-BA84-2BDA6D2D0F5C}" destId="{3B6A286A-3745-4575-AB45-264E49C9325A}" srcOrd="1" destOrd="0" presId="urn:microsoft.com/office/officeart/2005/8/layout/hierarchy3"/>
+    <dgm:cxn modelId="{E562EB6B-FCE3-48C9-9D60-BA09480AB7B1}" type="presParOf" srcId="{B0813D0F-504E-4F53-BA84-2BDA6D2D0F5C}" destId="{3209DD4C-B85D-41BC-BEB8-951FD65D85B8}" srcOrd="2" destOrd="0" presId="urn:microsoft.com/office/officeart/2005/8/layout/hierarchy3"/>
+    <dgm:cxn modelId="{669BB7E2-2567-4B1B-96FE-6E4AC7B4AA9C}" type="presParOf" srcId="{B0813D0F-504E-4F53-BA84-2BDA6D2D0F5C}" destId="{75E9F589-73B1-4D75-AE81-16CD8E61798D}" srcOrd="3" destOrd="0" presId="urn:microsoft.com/office/officeart/2005/8/layout/hierarchy3"/>
+    <dgm:cxn modelId="{186CD6EA-CD57-4089-B828-4AEEEA55ADE4}" type="presParOf" srcId="{B0813D0F-504E-4F53-BA84-2BDA6D2D0F5C}" destId="{53958854-E1C6-4DEC-B14E-1B00948F44D9}" srcOrd="4" destOrd="0" presId="urn:microsoft.com/office/officeart/2005/8/layout/hierarchy3"/>
+    <dgm:cxn modelId="{CEDD576A-898D-4F29-B0F4-8A561197ED9F}" type="presParOf" srcId="{B0813D0F-504E-4F53-BA84-2BDA6D2D0F5C}" destId="{D18A3E27-875D-41CD-A886-9CB1DDB460BE}" srcOrd="5" destOrd="0" presId="urn:microsoft.com/office/officeart/2005/8/layout/hierarchy3"/>
+    <dgm:cxn modelId="{7D39CD89-0E7A-4C11-AC50-3B3B56E0F88A}" type="presParOf" srcId="{B0813D0F-504E-4F53-BA84-2BDA6D2D0F5C}" destId="{334187BB-2F06-470B-B1C9-CAA7B043F0FD}" srcOrd="6" destOrd="0" presId="urn:microsoft.com/office/officeart/2005/8/layout/hierarchy3"/>
+    <dgm:cxn modelId="{81216628-27A2-47F2-82D9-CFD4288FFDF3}" type="presParOf" srcId="{B0813D0F-504E-4F53-BA84-2BDA6D2D0F5C}" destId="{DCA63E5F-3C7D-4264-880C-BC550658A8B4}" srcOrd="7" destOrd="0" presId="urn:microsoft.com/office/officeart/2005/8/layout/hierarchy3"/>
+    <dgm:cxn modelId="{5F014239-6B60-45C1-9A04-9D73C5BAF014}" type="presParOf" srcId="{B0813D0F-504E-4F53-BA84-2BDA6D2D0F5C}" destId="{FF0FA8B6-0566-4F4A-A6BA-916068967D8F}" srcOrd="8" destOrd="0" presId="urn:microsoft.com/office/officeart/2005/8/layout/hierarchy3"/>
+    <dgm:cxn modelId="{AC6ED772-D79C-46D5-9B49-6680DDD09542}" type="presParOf" srcId="{B0813D0F-504E-4F53-BA84-2BDA6D2D0F5C}" destId="{54BB8B14-66E9-4C59-B3F5-16B075C17069}" srcOrd="9" destOrd="0" presId="urn:microsoft.com/office/officeart/2005/8/layout/hierarchy3"/>
+    <dgm:cxn modelId="{3F2DE41E-7D4A-4C15-AEF2-FE90A8FAD5D6}" type="presParOf" srcId="{B0813D0F-504E-4F53-BA84-2BDA6D2D0F5C}" destId="{EB26D1E9-AAD5-4D5A-90EC-BBF90B8CD2C9}" srcOrd="10" destOrd="0" presId="urn:microsoft.com/office/officeart/2005/8/layout/hierarchy3"/>
+    <dgm:cxn modelId="{66E7EC43-6CCE-42E3-B01D-4253C63A84EE}" type="presParOf" srcId="{B0813D0F-504E-4F53-BA84-2BDA6D2D0F5C}" destId="{D67C4DAE-D3FA-4D0E-9863-3A135343CA58}" srcOrd="11" destOrd="0" presId="urn:microsoft.com/office/officeart/2005/8/layout/hierarchy3"/>
+    <dgm:cxn modelId="{E0655BAC-9A0C-40F6-9F88-19A577A34E92}" type="presParOf" srcId="{B0813D0F-504E-4F53-BA84-2BDA6D2D0F5C}" destId="{E798E79B-9AB3-4B30-8F07-B7F3E9B39C18}" srcOrd="12" destOrd="0" presId="urn:microsoft.com/office/officeart/2005/8/layout/hierarchy3"/>
+    <dgm:cxn modelId="{8A33EA37-9DB1-4753-9618-5B0E1D95BEFF}" type="presParOf" srcId="{B0813D0F-504E-4F53-BA84-2BDA6D2D0F5C}" destId="{907C053D-F26F-4451-9A45-B67E57BEE11E}" srcOrd="13" destOrd="0" presId="urn:microsoft.com/office/officeart/2005/8/layout/hierarchy3"/>
   </dgm:cxnLst>
   <dgm:bg/>
   <dgm:whole/>
@@ -18404,60 +19230,60 @@
     </dgm:pt>
   </dgm:ptLst>
   <dgm:cxnLst>
-    <dgm:cxn modelId="{F9B81624-92BD-4914-8808-08A2944F1B4C}" type="presOf" srcId="{32B4995A-464B-944F-8848-840FA867C9CB}" destId="{0F2CC1AA-21B2-9A45-8A6D-E2CB7861B3E2}" srcOrd="0" destOrd="3" presId="urn:microsoft.com/office/officeart/2005/8/layout/list1"/>
-    <dgm:cxn modelId="{1E737AC7-70C4-40D9-AD3F-EB435602DFE5}" type="presOf" srcId="{ED4E9DE8-623F-D04C-B07B-6E9315B8788F}" destId="{89C94519-C097-484F-92A5-463569725989}" srcOrd="0" destOrd="0" presId="urn:microsoft.com/office/officeart/2005/8/layout/list1"/>
-    <dgm:cxn modelId="{94C41056-96B2-4AF5-87E4-ECD191D91407}" type="presOf" srcId="{51E8D6C7-DB38-284E-B4C4-45983B20812A}" destId="{0F2CC1AA-21B2-9A45-8A6D-E2CB7861B3E2}" srcOrd="0" destOrd="0" presId="urn:microsoft.com/office/officeart/2005/8/layout/list1"/>
-    <dgm:cxn modelId="{5F3370FB-B309-453F-8F28-BCADA42B006A}" type="presOf" srcId="{34C83F62-AE70-47B4-B903-CE4216267A01}" destId="{0F2CC1AA-21B2-9A45-8A6D-E2CB7861B3E2}" srcOrd="0" destOrd="10" presId="urn:microsoft.com/office/officeart/2005/8/layout/list1"/>
-    <dgm:cxn modelId="{4E180561-CF86-4D05-A3F3-C2AEDBA260BA}" type="presOf" srcId="{76E50F36-8B7F-0448-B980-60967E01E084}" destId="{0F2CC1AA-21B2-9A45-8A6D-E2CB7861B3E2}" srcOrd="0" destOrd="14" presId="urn:microsoft.com/office/officeart/2005/8/layout/list1"/>
+    <dgm:cxn modelId="{6FC52CF1-8520-423A-8717-FC9FE2E9282A}" type="presOf" srcId="{060A1963-BE9F-5548-B5DE-B792E1E64098}" destId="{0F2CC1AA-21B2-9A45-8A6D-E2CB7861B3E2}" srcOrd="0" destOrd="4" presId="urn:microsoft.com/office/officeart/2005/8/layout/list1"/>
+    <dgm:cxn modelId="{4B5AF68D-469D-43FA-B37C-E79DBF6598A0}" type="presOf" srcId="{79D66611-895E-354F-9181-D20AD9DDC9C8}" destId="{F1CE801F-233E-AE4D-A0D9-21E999939C5A}" srcOrd="0" destOrd="0" presId="urn:microsoft.com/office/officeart/2005/8/layout/list1"/>
+    <dgm:cxn modelId="{2D43FD16-8A66-428C-A5F1-DC122910F765}" type="presOf" srcId="{2EA8D329-33CA-1342-9429-55B680435688}" destId="{4C1B50AE-A1EC-1248-9635-7375FA212FC5}" srcOrd="0" destOrd="0" presId="urn:microsoft.com/office/officeart/2005/8/layout/list1"/>
     <dgm:cxn modelId="{7C59AD5E-A19F-3747-A6E9-C71B90228989}" srcId="{6FB4E169-09D2-D943-9026-26CA15A19F7F}" destId="{F56B3603-1952-B84F-BAD1-1E8F23700A59}" srcOrd="5" destOrd="0" parTransId="{1257DFEA-3D9C-8E49-A82F-094EA948300C}" sibTransId="{68C525D3-5E1A-2A4E-A66A-D3DFE86407D4}"/>
-    <dgm:cxn modelId="{8C94212A-D5DD-417C-9A65-4A74DFC20902}" type="presOf" srcId="{6FB4E169-09D2-D943-9026-26CA15A19F7F}" destId="{3F88697D-CC37-154F-8E65-75129F570207}" srcOrd="1" destOrd="0" presId="urn:microsoft.com/office/officeart/2005/8/layout/list1"/>
-    <dgm:cxn modelId="{9EB9E573-7235-488A-A2FD-1A7C79B95110}" type="presOf" srcId="{6C44D267-7BEF-4E43-A97A-5C53B2612B94}" destId="{0F2CC1AA-21B2-9A45-8A6D-E2CB7861B3E2}" srcOrd="0" destOrd="5" presId="urn:microsoft.com/office/officeart/2005/8/layout/list1"/>
+    <dgm:cxn modelId="{B283187D-29CC-4CAA-B92A-17C084825186}" type="presOf" srcId="{6C44D267-7BEF-4E43-A97A-5C53B2612B94}" destId="{0F2CC1AA-21B2-9A45-8A6D-E2CB7861B3E2}" srcOrd="0" destOrd="5" presId="urn:microsoft.com/office/officeart/2005/8/layout/list1"/>
     <dgm:cxn modelId="{835658EA-D426-0B4A-8EDA-BBE4F322CA98}" srcId="{32B4995A-464B-944F-8848-840FA867C9CB}" destId="{060A1963-BE9F-5548-B5DE-B792E1E64098}" srcOrd="0" destOrd="0" parTransId="{35712603-6AB6-CE4C-9E57-21F7267C07EB}" sibTransId="{D8BEFEEC-D5CA-5D44-8172-A527D34A0FA2}"/>
+    <dgm:cxn modelId="{400A5C82-8E28-4B99-B92E-3C71DB8744E2}" type="presOf" srcId="{742C1057-FCDB-4D4F-93D8-3F9B64E4A883}" destId="{0F2CC1AA-21B2-9A45-8A6D-E2CB7861B3E2}" srcOrd="0" destOrd="13" presId="urn:microsoft.com/office/officeart/2005/8/layout/list1"/>
+    <dgm:cxn modelId="{64681C9E-3472-4638-B19D-55967FA5B244}" type="presOf" srcId="{0C4FF2F5-AD9A-AE48-8B37-ACDBB964C67A}" destId="{0F2CC1AA-21B2-9A45-8A6D-E2CB7861B3E2}" srcOrd="0" destOrd="6" presId="urn:microsoft.com/office/officeart/2005/8/layout/list1"/>
+    <dgm:cxn modelId="{9363C108-CD36-4CCA-985F-1CE426811C87}" type="presOf" srcId="{6A98C5D5-D9A6-4546-A7B3-9674DA093C4A}" destId="{0F2CC1AA-21B2-9A45-8A6D-E2CB7861B3E2}" srcOrd="0" destOrd="8" presId="urn:microsoft.com/office/officeart/2005/8/layout/list1"/>
     <dgm:cxn modelId="{1B54CDB3-2BEE-4444-AF1A-5BE84F515A64}" srcId="{F56B3603-1952-B84F-BAD1-1E8F23700A59}" destId="{D4A4CF39-27A2-314A-B523-C02E9F5DAF7D}" srcOrd="0" destOrd="0" parTransId="{C438F413-3458-5E43-8507-C9DD2FDA0FAD}" sibTransId="{100973F7-9C3C-A44C-980E-826195F6DBFF}"/>
+    <dgm:cxn modelId="{83C8C5F9-7236-4B79-8539-BBE8CEF3B18E}" type="presOf" srcId="{6FB4E169-09D2-D943-9026-26CA15A19F7F}" destId="{284ABD3B-5156-0443-9457-635F1DB44379}" srcOrd="0" destOrd="0" presId="urn:microsoft.com/office/officeart/2005/8/layout/list1"/>
     <dgm:cxn modelId="{ADA0D8AA-FF77-4C91-A0D4-ABCD2E1AB835}" srcId="{2EA8D329-33CA-1342-9429-55B680435688}" destId="{E1A52D79-90C1-4CDF-A48F-8FDBCDA14C56}" srcOrd="1" destOrd="0" parTransId="{CB9B7B39-28C8-4F11-956F-056540EAA25D}" sibTransId="{1201E9BD-3FBD-43C3-B8DC-D881BD4CEE23}"/>
-    <dgm:cxn modelId="{DE66719F-3441-4174-99F5-D645EC750EB7}" type="presOf" srcId="{6A98C5D5-D9A6-4546-A7B3-9674DA093C4A}" destId="{0F2CC1AA-21B2-9A45-8A6D-E2CB7861B3E2}" srcOrd="0" destOrd="8" presId="urn:microsoft.com/office/officeart/2005/8/layout/list1"/>
-    <dgm:cxn modelId="{78942C65-9C30-4529-A3EF-6BEFE46C674D}" type="presOf" srcId="{CB36BB89-6442-CF47-90A2-E49475057EC0}" destId="{0F2CC1AA-21B2-9A45-8A6D-E2CB7861B3E2}" srcOrd="0" destOrd="9" presId="urn:microsoft.com/office/officeart/2005/8/layout/list1"/>
-    <dgm:cxn modelId="{F0C596DE-5731-4CE1-95B0-A286A09BE308}" type="presOf" srcId="{D4A4CF39-27A2-314A-B523-C02E9F5DAF7D}" destId="{0F2CC1AA-21B2-9A45-8A6D-E2CB7861B3E2}" srcOrd="0" destOrd="12" presId="urn:microsoft.com/office/officeart/2005/8/layout/list1"/>
-    <dgm:cxn modelId="{5FCF750B-5912-435F-9370-1AE81D671EDA}" type="presOf" srcId="{62A3456E-98CD-8844-991A-2A047A2E4FCE}" destId="{0F2CC1AA-21B2-9A45-8A6D-E2CB7861B3E2}" srcOrd="0" destOrd="1" presId="urn:microsoft.com/office/officeart/2005/8/layout/list1"/>
+    <dgm:cxn modelId="{1023EC3E-B1FB-438F-9BC9-0E4FA2215ACC}" type="presOf" srcId="{6FB4E169-09D2-D943-9026-26CA15A19F7F}" destId="{3F88697D-CC37-154F-8E65-75129F570207}" srcOrd="1" destOrd="0" presId="urn:microsoft.com/office/officeart/2005/8/layout/list1"/>
+    <dgm:cxn modelId="{A7AB83F3-6E64-4681-A08F-CF72D523DAB0}" type="presOf" srcId="{32B4995A-464B-944F-8848-840FA867C9CB}" destId="{0F2CC1AA-21B2-9A45-8A6D-E2CB7861B3E2}" srcOrd="0" destOrd="3" presId="urn:microsoft.com/office/officeart/2005/8/layout/list1"/>
     <dgm:cxn modelId="{6027FA43-55BD-1743-9E0E-572646FC566F}" srcId="{6A98C5D5-D9A6-4546-A7B3-9674DA093C4A}" destId="{CB36BB89-6442-CF47-90A2-E49475057EC0}" srcOrd="0" destOrd="0" parTransId="{12FAD336-69F1-1E4C-9517-FD4E70078F74}" sibTransId="{1B90C4F3-9E59-2545-870F-C1360A7739ED}"/>
+    <dgm:cxn modelId="{BEEB569C-5E08-49CD-91DD-4E5DA21A9DC9}" type="presOf" srcId="{D4A4CF39-27A2-314A-B523-C02E9F5DAF7D}" destId="{0F2CC1AA-21B2-9A45-8A6D-E2CB7861B3E2}" srcOrd="0" destOrd="12" presId="urn:microsoft.com/office/officeart/2005/8/layout/list1"/>
     <dgm:cxn modelId="{4A4ED83D-82AD-1747-8CCC-0B48AEBE346E}" srcId="{6FB4E169-09D2-D943-9026-26CA15A19F7F}" destId="{32B4995A-464B-944F-8848-840FA867C9CB}" srcOrd="1" destOrd="0" parTransId="{AB55652A-018E-F841-AFE0-713136AF2205}" sibTransId="{325EE037-409B-6F4D-9024-0AD3A542082A}"/>
-    <dgm:cxn modelId="{5CDFDCBB-4182-4D45-8B21-02FEBAC32314}" type="presOf" srcId="{5AE06341-F2E0-43FF-9BB6-9A9E6BFC87FC}" destId="{0F2CC1AA-21B2-9A45-8A6D-E2CB7861B3E2}" srcOrd="0" destOrd="7" presId="urn:microsoft.com/office/officeart/2005/8/layout/list1"/>
     <dgm:cxn modelId="{94020CE5-2F14-4A92-8458-9186DC906F37}" srcId="{51E8D6C7-DB38-284E-B4C4-45983B20812A}" destId="{CE9A4D32-FE81-441D-8B3F-DC54F96C7273}" srcOrd="1" destOrd="0" parTransId="{47D87B77-59CE-4CED-8C08-681D627907AD}" sibTransId="{A3B60EEE-A597-4C2F-A7A9-278B96F45D31}"/>
-    <dgm:cxn modelId="{916BCDA9-D6F5-495C-8644-0BA13003DAA5}" type="presOf" srcId="{2EA8D329-33CA-1342-9429-55B680435688}" destId="{4C1B50AE-A1EC-1248-9635-7375FA212FC5}" srcOrd="0" destOrd="0" presId="urn:microsoft.com/office/officeart/2005/8/layout/list1"/>
+    <dgm:cxn modelId="{449FE908-225D-4A58-9DF2-D2A7A7FD818F}" type="presOf" srcId="{ED4E9DE8-623F-D04C-B07B-6E9315B8788F}" destId="{89C94519-C097-484F-92A5-463569725989}" srcOrd="0" destOrd="0" presId="urn:microsoft.com/office/officeart/2005/8/layout/list1"/>
+    <dgm:cxn modelId="{90AC7B95-2E69-4AF3-909D-3C244C07E470}" type="presOf" srcId="{76E50F36-8B7F-0448-B980-60967E01E084}" destId="{0F2CC1AA-21B2-9A45-8A6D-E2CB7861B3E2}" srcOrd="0" destOrd="14" presId="urn:microsoft.com/office/officeart/2005/8/layout/list1"/>
+    <dgm:cxn modelId="{332E95BD-FBAF-43CA-994A-62757E04C355}" type="presOf" srcId="{E1A52D79-90C1-4CDF-A48F-8FDBCDA14C56}" destId="{F1CE801F-233E-AE4D-A0D9-21E999939C5A}" srcOrd="0" destOrd="1" presId="urn:microsoft.com/office/officeart/2005/8/layout/list1"/>
     <dgm:cxn modelId="{13F1EBF8-E9D0-425D-900A-7E21547579B1}" srcId="{2EA8D329-33CA-1342-9429-55B680435688}" destId="{3F151878-37E6-4649-89AA-0E774F8FFF42}" srcOrd="2" destOrd="0" parTransId="{8A89C2E9-4603-4096-A9B0-8D06946A17A6}" sibTransId="{9D4C05C9-3D3D-43B7-8EBD-24C3435F7CB8}"/>
-    <dgm:cxn modelId="{B6199CA5-8E50-4A53-A637-0DDB3375A706}" type="presOf" srcId="{742C1057-FCDB-4D4F-93D8-3F9B64E4A883}" destId="{0F2CC1AA-21B2-9A45-8A6D-E2CB7861B3E2}" srcOrd="0" destOrd="13" presId="urn:microsoft.com/office/officeart/2005/8/layout/list1"/>
+    <dgm:cxn modelId="{6D8BE3DF-290C-4947-966C-A5EA22DFDCCA}" type="presOf" srcId="{F56B3603-1952-B84F-BAD1-1E8F23700A59}" destId="{0F2CC1AA-21B2-9A45-8A6D-E2CB7861B3E2}" srcOrd="0" destOrd="11" presId="urn:microsoft.com/office/officeart/2005/8/layout/list1"/>
     <dgm:cxn modelId="{5A0DD5F7-E193-BE45-9E5E-3AF310D4A2ED}" srcId="{32B4995A-464B-944F-8848-840FA867C9CB}" destId="{6C44D267-7BEF-4E43-A97A-5C53B2612B94}" srcOrd="1" destOrd="0" parTransId="{563CC597-1916-0A42-92EC-E6BDAD7C5ED4}" sibTransId="{69684259-89B2-BE43-A043-AE93ADCE9EDA}"/>
     <dgm:cxn modelId="{95F2D0BB-D3AC-2242-90C6-69659EF6C740}" srcId="{ED4E9DE8-623F-D04C-B07B-6E9315B8788F}" destId="{6FB4E169-09D2-D943-9026-26CA15A19F7F}" srcOrd="1" destOrd="0" parTransId="{5BE5721A-DE6F-6543-B767-0596B3EF5B5E}" sibTransId="{FEF1F0C0-5009-544C-BD0E-2ED77F4C9946}"/>
     <dgm:cxn modelId="{CCCCF1A6-4AC7-5A42-83DB-0EE7E6538FA8}" srcId="{2EA8D329-33CA-1342-9429-55B680435688}" destId="{79D66611-895E-354F-9181-D20AD9DDC9C8}" srcOrd="0" destOrd="0" parTransId="{87E7D935-DD48-254C-A8A5-923778FFCDB2}" sibTransId="{FB3D2A38-A1D4-1044-AB5D-02A8F1A2F7E4}"/>
     <dgm:cxn modelId="{37CAF8CE-F453-9B49-BF30-C1E9EBC9900A}" srcId="{6FB4E169-09D2-D943-9026-26CA15A19F7F}" destId="{6A98C5D5-D9A6-4546-A7B3-9674DA093C4A}" srcOrd="3" destOrd="0" parTransId="{2E018566-A197-8F44-BB55-617A1A69C1FD}" sibTransId="{0C046E55-960B-5140-989E-2D76DB35FA39}"/>
-    <dgm:cxn modelId="{C16590AC-59FE-4786-8A31-2C545CAC24CA}" type="presOf" srcId="{2EA8D329-33CA-1342-9429-55B680435688}" destId="{8DA13DFD-B143-1346-B3BA-D9AE7AB1463A}" srcOrd="1" destOrd="0" presId="urn:microsoft.com/office/officeart/2005/8/layout/list1"/>
     <dgm:cxn modelId="{B987F20E-2A31-49C9-8A29-AFA2B7DE66CD}" srcId="{6FB4E169-09D2-D943-9026-26CA15A19F7F}" destId="{34C83F62-AE70-47B4-B903-CE4216267A01}" srcOrd="4" destOrd="0" parTransId="{48F72CBB-2ABA-443D-AC09-D82F60EE19E7}" sibTransId="{446977E5-E358-46A6-B08B-E79EB2CFF5D2}"/>
+    <dgm:cxn modelId="{392AB64B-F0B2-463C-9D0B-4D0918CC09A7}" type="presOf" srcId="{3F151878-37E6-4649-89AA-0E774F8FFF42}" destId="{F1CE801F-233E-AE4D-A0D9-21E999939C5A}" srcOrd="0" destOrd="2" presId="urn:microsoft.com/office/officeart/2005/8/layout/list1"/>
     <dgm:cxn modelId="{DDA2B5BB-FB8A-B347-BE42-26669C15CD65}" srcId="{32B4995A-464B-944F-8848-840FA867C9CB}" destId="{0C4FF2F5-AD9A-AE48-8B37-ACDBB964C67A}" srcOrd="2" destOrd="0" parTransId="{797ADBAD-9084-3E4E-8375-610EEAFA10A0}" sibTransId="{54087C98-F356-0944-8E7B-A551B8CFF7B4}"/>
-    <dgm:cxn modelId="{BDCCC0EE-498A-4447-ACBF-0EC0791AE105}" type="presOf" srcId="{060A1963-BE9F-5548-B5DE-B792E1E64098}" destId="{0F2CC1AA-21B2-9A45-8A6D-E2CB7861B3E2}" srcOrd="0" destOrd="4" presId="urn:microsoft.com/office/officeart/2005/8/layout/list1"/>
-    <dgm:cxn modelId="{9060FF73-FDB6-443B-9E10-596C2DD652FB}" type="presOf" srcId="{79D66611-895E-354F-9181-D20AD9DDC9C8}" destId="{F1CE801F-233E-AE4D-A0D9-21E999939C5A}" srcOrd="0" destOrd="0" presId="urn:microsoft.com/office/officeart/2005/8/layout/list1"/>
-    <dgm:cxn modelId="{C18044FA-F7B7-42FB-BF83-06A8FCCDA0DB}" type="presOf" srcId="{E1A52D79-90C1-4CDF-A48F-8FDBCDA14C56}" destId="{F1CE801F-233E-AE4D-A0D9-21E999939C5A}" srcOrd="0" destOrd="1" presId="urn:microsoft.com/office/officeart/2005/8/layout/list1"/>
+    <dgm:cxn modelId="{025584B0-7B08-4C85-8800-DB8A28C6909C}" type="presOf" srcId="{CE9A4D32-FE81-441D-8B3F-DC54F96C7273}" destId="{0F2CC1AA-21B2-9A45-8A6D-E2CB7861B3E2}" srcOrd="0" destOrd="2" presId="urn:microsoft.com/office/officeart/2005/8/layout/list1"/>
+    <dgm:cxn modelId="{650F89B7-6E52-42C6-BCD3-1942FE24849A}" type="presOf" srcId="{51E8D6C7-DB38-284E-B4C4-45983B20812A}" destId="{0F2CC1AA-21B2-9A45-8A6D-E2CB7861B3E2}" srcOrd="0" destOrd="0" presId="urn:microsoft.com/office/officeart/2005/8/layout/list1"/>
+    <dgm:cxn modelId="{03CD98B3-0179-4A7A-AA3B-38D10E136E52}" type="presOf" srcId="{62A3456E-98CD-8844-991A-2A047A2E4FCE}" destId="{0F2CC1AA-21B2-9A45-8A6D-E2CB7861B3E2}" srcOrd="0" destOrd="1" presId="urn:microsoft.com/office/officeart/2005/8/layout/list1"/>
+    <dgm:cxn modelId="{2F5F1B8A-87A6-4CD0-8DDC-8EAA25DC7223}" type="presOf" srcId="{2EA8D329-33CA-1342-9429-55B680435688}" destId="{8DA13DFD-B143-1346-B3BA-D9AE7AB1463A}" srcOrd="1" destOrd="0" presId="urn:microsoft.com/office/officeart/2005/8/layout/list1"/>
+    <dgm:cxn modelId="{E12ACDDA-5A7C-4D36-B2F0-77A89A25780E}" type="presOf" srcId="{34C83F62-AE70-47B4-B903-CE4216267A01}" destId="{0F2CC1AA-21B2-9A45-8A6D-E2CB7861B3E2}" srcOrd="0" destOrd="10" presId="urn:microsoft.com/office/officeart/2005/8/layout/list1"/>
     <dgm:cxn modelId="{AE07A7E5-49CE-4862-B4D6-E4A270790A48}" srcId="{6FB4E169-09D2-D943-9026-26CA15A19F7F}" destId="{5AE06341-F2E0-43FF-9BB6-9A9E6BFC87FC}" srcOrd="2" destOrd="0" parTransId="{247A9CF8-0BDE-49F4-BAA4-AAE8D8A34483}" sibTransId="{914D53EE-B2B8-4C7B-8B4E-54C19470DE5C}"/>
-    <dgm:cxn modelId="{11CC0D1E-71E5-4D9D-A945-135E50E4641A}" type="presOf" srcId="{CE9A4D32-FE81-441D-8B3F-DC54F96C7273}" destId="{0F2CC1AA-21B2-9A45-8A6D-E2CB7861B3E2}" srcOrd="0" destOrd="2" presId="urn:microsoft.com/office/officeart/2005/8/layout/list1"/>
     <dgm:cxn modelId="{49E03E9B-D1C5-8F49-87DD-3C28CE102621}" srcId="{51E8D6C7-DB38-284E-B4C4-45983B20812A}" destId="{62A3456E-98CD-8844-991A-2A047A2E4FCE}" srcOrd="0" destOrd="0" parTransId="{A71962B5-9A6A-814F-9493-11907D10854B}" sibTransId="{8EB90FC2-3CDB-1E4A-8013-32CAF94BDA17}"/>
     <dgm:cxn modelId="{5CA3A4FA-CEDD-F84A-BC65-1566C5366644}" srcId="{F56B3603-1952-B84F-BAD1-1E8F23700A59}" destId="{76E50F36-8B7F-0448-B980-60967E01E084}" srcOrd="2" destOrd="0" parTransId="{4680C20A-B947-2141-879D-E9D3A6E2EDEC}" sibTransId="{6DFA7DB9-374D-464E-BF0A-1DC0788ABE0F}"/>
     <dgm:cxn modelId="{A6B3D9EB-B76C-7F49-95AD-21B8254F10F7}" srcId="{6FB4E169-09D2-D943-9026-26CA15A19F7F}" destId="{51E8D6C7-DB38-284E-B4C4-45983B20812A}" srcOrd="0" destOrd="0" parTransId="{6CFE4F30-9108-1F42-92B7-65A09A8DFE0B}" sibTransId="{8ED05887-E816-7D4E-B556-7D63F66EEA6F}"/>
     <dgm:cxn modelId="{7A817CC0-F7A2-F547-BCB5-73B290EF3B26}" srcId="{F56B3603-1952-B84F-BAD1-1E8F23700A59}" destId="{742C1057-FCDB-4D4F-93D8-3F9B64E4A883}" srcOrd="1" destOrd="0" parTransId="{BEB9A8E9-E23E-3043-A177-879BD13C76BA}" sibTransId="{958222CE-ADE9-454F-99C4-0C13E6C1D883}"/>
-    <dgm:cxn modelId="{47786341-0B5B-4BB4-A88D-7623EBAC2936}" type="presOf" srcId="{6FB4E169-09D2-D943-9026-26CA15A19F7F}" destId="{284ABD3B-5156-0443-9457-635F1DB44379}" srcOrd="0" destOrd="0" presId="urn:microsoft.com/office/officeart/2005/8/layout/list1"/>
-    <dgm:cxn modelId="{8E9451BB-5F34-4EBD-B2B4-66A7758DB2C7}" type="presOf" srcId="{3F151878-37E6-4649-89AA-0E774F8FFF42}" destId="{F1CE801F-233E-AE4D-A0D9-21E999939C5A}" srcOrd="0" destOrd="2" presId="urn:microsoft.com/office/officeart/2005/8/layout/list1"/>
-    <dgm:cxn modelId="{66D11F02-AFB5-42CF-83BB-77E482774775}" type="presOf" srcId="{0C4FF2F5-AD9A-AE48-8B37-ACDBB964C67A}" destId="{0F2CC1AA-21B2-9A45-8A6D-E2CB7861B3E2}" srcOrd="0" destOrd="6" presId="urn:microsoft.com/office/officeart/2005/8/layout/list1"/>
+    <dgm:cxn modelId="{8BBFB769-9FDA-474A-A35D-C1DE5B4D4FD3}" type="presOf" srcId="{5AE06341-F2E0-43FF-9BB6-9A9E6BFC87FC}" destId="{0F2CC1AA-21B2-9A45-8A6D-E2CB7861B3E2}" srcOrd="0" destOrd="7" presId="urn:microsoft.com/office/officeart/2005/8/layout/list1"/>
     <dgm:cxn modelId="{D9854486-5AA7-744B-82A9-C9669CAA3DCE}" srcId="{ED4E9DE8-623F-D04C-B07B-6E9315B8788F}" destId="{2EA8D329-33CA-1342-9429-55B680435688}" srcOrd="0" destOrd="0" parTransId="{2F24D985-B763-4943-978E-ADECC9C3533E}" sibTransId="{C13A49B5-DC90-CB41-939E-68BFC0CF56E5}"/>
-    <dgm:cxn modelId="{5D963AB3-F9B7-4B1B-A648-23F5247D1C56}" type="presOf" srcId="{F56B3603-1952-B84F-BAD1-1E8F23700A59}" destId="{0F2CC1AA-21B2-9A45-8A6D-E2CB7861B3E2}" srcOrd="0" destOrd="11" presId="urn:microsoft.com/office/officeart/2005/8/layout/list1"/>
-    <dgm:cxn modelId="{9BEAC9CC-747A-47D0-9B79-94C0DE7ED4FF}" type="presParOf" srcId="{89C94519-C097-484F-92A5-463569725989}" destId="{1DBAAFEF-34E5-D949-8D9A-BE403DCA866C}" srcOrd="0" destOrd="0" presId="urn:microsoft.com/office/officeart/2005/8/layout/list1"/>
-    <dgm:cxn modelId="{7E5E115B-1078-486D-B62C-6AA589FA1079}" type="presParOf" srcId="{1DBAAFEF-34E5-D949-8D9A-BE403DCA866C}" destId="{4C1B50AE-A1EC-1248-9635-7375FA212FC5}" srcOrd="0" destOrd="0" presId="urn:microsoft.com/office/officeart/2005/8/layout/list1"/>
-    <dgm:cxn modelId="{30CA09C2-1C15-430E-9648-A04D7572E910}" type="presParOf" srcId="{1DBAAFEF-34E5-D949-8D9A-BE403DCA866C}" destId="{8DA13DFD-B143-1346-B3BA-D9AE7AB1463A}" srcOrd="1" destOrd="0" presId="urn:microsoft.com/office/officeart/2005/8/layout/list1"/>
-    <dgm:cxn modelId="{8479E8A6-40A7-45E8-9E93-538BB23CA791}" type="presParOf" srcId="{89C94519-C097-484F-92A5-463569725989}" destId="{2AFC630A-BBF7-BA4E-8B11-115AAAAEA685}" srcOrd="1" destOrd="0" presId="urn:microsoft.com/office/officeart/2005/8/layout/list1"/>
-    <dgm:cxn modelId="{4B54D14C-79F9-4A55-98E3-EC9AF5D07488}" type="presParOf" srcId="{89C94519-C097-484F-92A5-463569725989}" destId="{F1CE801F-233E-AE4D-A0D9-21E999939C5A}" srcOrd="2" destOrd="0" presId="urn:microsoft.com/office/officeart/2005/8/layout/list1"/>
-    <dgm:cxn modelId="{F49BCEB4-85D5-47FE-A79C-9C42A58E9945}" type="presParOf" srcId="{89C94519-C097-484F-92A5-463569725989}" destId="{CE0D673B-27A9-CA43-9EED-8BCFED3BAE1C}" srcOrd="3" destOrd="0" presId="urn:microsoft.com/office/officeart/2005/8/layout/list1"/>
-    <dgm:cxn modelId="{A4BD8ACD-E1C7-49B1-9E0A-4FDC283758A7}" type="presParOf" srcId="{89C94519-C097-484F-92A5-463569725989}" destId="{8DDA0795-6643-3245-A338-10768F5B6CAB}" srcOrd="4" destOrd="0" presId="urn:microsoft.com/office/officeart/2005/8/layout/list1"/>
-    <dgm:cxn modelId="{64AE8055-47A4-4D98-AA2D-C748C1CD6CAF}" type="presParOf" srcId="{8DDA0795-6643-3245-A338-10768F5B6CAB}" destId="{284ABD3B-5156-0443-9457-635F1DB44379}" srcOrd="0" destOrd="0" presId="urn:microsoft.com/office/officeart/2005/8/layout/list1"/>
-    <dgm:cxn modelId="{F43106CB-B2D4-4EFC-9ACD-21511139DDE1}" type="presParOf" srcId="{8DDA0795-6643-3245-A338-10768F5B6CAB}" destId="{3F88697D-CC37-154F-8E65-75129F570207}" srcOrd="1" destOrd="0" presId="urn:microsoft.com/office/officeart/2005/8/layout/list1"/>
-    <dgm:cxn modelId="{529B6FCF-B545-414B-B83D-AB3E0B345164}" type="presParOf" srcId="{89C94519-C097-484F-92A5-463569725989}" destId="{17A34095-6BDC-5A49-8237-74E30CDBDE03}" srcOrd="5" destOrd="0" presId="urn:microsoft.com/office/officeart/2005/8/layout/list1"/>
-    <dgm:cxn modelId="{7485BA49-D6B0-46D2-B65D-45D5D7B900D8}" type="presParOf" srcId="{89C94519-C097-484F-92A5-463569725989}" destId="{0F2CC1AA-21B2-9A45-8A6D-E2CB7861B3E2}" srcOrd="6" destOrd="0" presId="urn:microsoft.com/office/officeart/2005/8/layout/list1"/>
+    <dgm:cxn modelId="{B35D2402-7381-4620-AB23-0BB0252B4573}" type="presOf" srcId="{CB36BB89-6442-CF47-90A2-E49475057EC0}" destId="{0F2CC1AA-21B2-9A45-8A6D-E2CB7861B3E2}" srcOrd="0" destOrd="9" presId="urn:microsoft.com/office/officeart/2005/8/layout/list1"/>
+    <dgm:cxn modelId="{64DB7A62-E6AD-45EE-A011-73AFA97A084E}" type="presParOf" srcId="{89C94519-C097-484F-92A5-463569725989}" destId="{1DBAAFEF-34E5-D949-8D9A-BE403DCA866C}" srcOrd="0" destOrd="0" presId="urn:microsoft.com/office/officeart/2005/8/layout/list1"/>
+    <dgm:cxn modelId="{17469052-8A0A-4F7F-9BFB-176B2EE5FB20}" type="presParOf" srcId="{1DBAAFEF-34E5-D949-8D9A-BE403DCA866C}" destId="{4C1B50AE-A1EC-1248-9635-7375FA212FC5}" srcOrd="0" destOrd="0" presId="urn:microsoft.com/office/officeart/2005/8/layout/list1"/>
+    <dgm:cxn modelId="{D163F57F-093C-4549-881E-ECE507D843E7}" type="presParOf" srcId="{1DBAAFEF-34E5-D949-8D9A-BE403DCA866C}" destId="{8DA13DFD-B143-1346-B3BA-D9AE7AB1463A}" srcOrd="1" destOrd="0" presId="urn:microsoft.com/office/officeart/2005/8/layout/list1"/>
+    <dgm:cxn modelId="{3CD43910-1B61-40B3-AEF3-BF34CFB676E1}" type="presParOf" srcId="{89C94519-C097-484F-92A5-463569725989}" destId="{2AFC630A-BBF7-BA4E-8B11-115AAAAEA685}" srcOrd="1" destOrd="0" presId="urn:microsoft.com/office/officeart/2005/8/layout/list1"/>
+    <dgm:cxn modelId="{1EC8A204-6BD9-4179-A91E-24D614023695}" type="presParOf" srcId="{89C94519-C097-484F-92A5-463569725989}" destId="{F1CE801F-233E-AE4D-A0D9-21E999939C5A}" srcOrd="2" destOrd="0" presId="urn:microsoft.com/office/officeart/2005/8/layout/list1"/>
+    <dgm:cxn modelId="{D1847267-B7AE-4997-9EDE-0D6295A3DA5F}" type="presParOf" srcId="{89C94519-C097-484F-92A5-463569725989}" destId="{CE0D673B-27A9-CA43-9EED-8BCFED3BAE1C}" srcOrd="3" destOrd="0" presId="urn:microsoft.com/office/officeart/2005/8/layout/list1"/>
+    <dgm:cxn modelId="{948B4728-41D6-4C29-A3B5-DB4A8E3961AF}" type="presParOf" srcId="{89C94519-C097-484F-92A5-463569725989}" destId="{8DDA0795-6643-3245-A338-10768F5B6CAB}" srcOrd="4" destOrd="0" presId="urn:microsoft.com/office/officeart/2005/8/layout/list1"/>
+    <dgm:cxn modelId="{CDEC3D08-3383-43FF-A9A1-EDDC07C29BC1}" type="presParOf" srcId="{8DDA0795-6643-3245-A338-10768F5B6CAB}" destId="{284ABD3B-5156-0443-9457-635F1DB44379}" srcOrd="0" destOrd="0" presId="urn:microsoft.com/office/officeart/2005/8/layout/list1"/>
+    <dgm:cxn modelId="{7FB3F1AF-6ED0-4055-ADC8-BB8EC5337208}" type="presParOf" srcId="{8DDA0795-6643-3245-A338-10768F5B6CAB}" destId="{3F88697D-CC37-154F-8E65-75129F570207}" srcOrd="1" destOrd="0" presId="urn:microsoft.com/office/officeart/2005/8/layout/list1"/>
+    <dgm:cxn modelId="{FA1285BE-1070-4DD9-9F90-6B31229EF38C}" type="presParOf" srcId="{89C94519-C097-484F-92A5-463569725989}" destId="{17A34095-6BDC-5A49-8237-74E30CDBDE03}" srcOrd="5" destOrd="0" presId="urn:microsoft.com/office/officeart/2005/8/layout/list1"/>
+    <dgm:cxn modelId="{365AC026-1572-4D31-94BF-E3E48D54B255}" type="presParOf" srcId="{89C94519-C097-484F-92A5-463569725989}" destId="{0F2CC1AA-21B2-9A45-8A6D-E2CB7861B3E2}" srcOrd="6" destOrd="0" presId="urn:microsoft.com/office/officeart/2005/8/layout/list1"/>
   </dgm:cxnLst>
   <dgm:bg/>
   <dgm:whole/>
@@ -24203,7 +25029,7 @@
 </file>
 
 <file path=customXml/itemProps1.xml><?xml version="1.0" encoding="utf-8"?>
-<ds:datastoreItem xmlns:ds="http://schemas.openxmlformats.org/officeDocument/2006/customXml" ds:itemID="{BAEE7EA8-6A0A-4471-A6B3-83B62F32CABC}">
+<ds:datastoreItem xmlns:ds="http://schemas.openxmlformats.org/officeDocument/2006/customXml" ds:itemID="{2A882377-BB34-43AA-9C12-AD7B481196FA}">
   <ds:schemaRefs>
     <ds:schemaRef ds:uri="http://schemas.openxmlformats.org/officeDocument/2006/bibliography"/>
   </ds:schemaRefs>

</xml_diff>

<commit_message>
update to project plan and reqdoc
</commit_message>
<xml_diff>
--- a/Documents/FeasibilityStudyAndProjectPlan.docx
+++ b/Documents/FeasibilityStudyAndProjectPlan.docx
@@ -451,7 +451,7 @@
                               </a:ln>
                               <a:extLst>
                                 <a:ext uri="{91240B29-F687-4f45-9708-019B960494DF}">
-                                  <a14:hiddenLine xmlns:a14="http://schemas.microsoft.com/office/drawing/2010/main" xmlns:w="http://schemas.openxmlformats.org/wordprocessingml/2006/main" xmlns:w10="urn:schemas-microsoft-com:office:word" xmlns:v="urn:schemas-microsoft-com:vml" xmlns:o="urn:schemas-microsoft-com:office:office" xmlns:mv="urn:schemas-microsoft-com:mac:vml" xmlns:mo="http://schemas.microsoft.com/office/mac/office/2008/main" xmlns="" w="9525">
+                                  <a14:hiddenLine xmlns="" xmlns:mo="http://schemas.microsoft.com/office/mac/office/2008/main" xmlns:mv="urn:schemas-microsoft-com:mac:vml" xmlns:o="urn:schemas-microsoft-com:office:office" xmlns:v="urn:schemas-microsoft-com:vml" xmlns:w10="urn:schemas-microsoft-com:office:word" xmlns:w="http://schemas.openxmlformats.org/wordprocessingml/2006/main" xmlns:a14="http://schemas.microsoft.com/office/drawing/2010/main" w="9525">
                                     <a:solidFill>
                                       <a:srgbClr val="000000"/>
                                     </a:solidFill>
@@ -538,7 +538,7 @@
                               </a:ln>
                               <a:extLst>
                                 <a:ext uri="{91240B29-F687-4f45-9708-019B960494DF}">
-                                  <a14:hiddenLine xmlns:a14="http://schemas.microsoft.com/office/drawing/2010/main" xmlns:w="http://schemas.openxmlformats.org/wordprocessingml/2006/main" xmlns:w10="urn:schemas-microsoft-com:office:word" xmlns:v="urn:schemas-microsoft-com:vml" xmlns:o="urn:schemas-microsoft-com:office:office" xmlns:mv="urn:schemas-microsoft-com:mac:vml" xmlns:mo="http://schemas.microsoft.com/office/mac/office/2008/main" xmlns="" w="9525">
+                                  <a14:hiddenLine xmlns="" xmlns:mo="http://schemas.microsoft.com/office/mac/office/2008/main" xmlns:mv="urn:schemas-microsoft-com:mac:vml" xmlns:o="urn:schemas-microsoft-com:office:office" xmlns:v="urn:schemas-microsoft-com:vml" xmlns:w10="urn:schemas-microsoft-com:office:word" xmlns:w="http://schemas.openxmlformats.org/wordprocessingml/2006/main" xmlns:a14="http://schemas.microsoft.com/office/drawing/2010/main" w="9525">
                                     <a:solidFill>
                                       <a:srgbClr val="000000"/>
                                     </a:solidFill>
@@ -625,7 +625,7 @@
                               </a:ln>
                               <a:extLst>
                                 <a:ext uri="{91240B29-F687-4f45-9708-019B960494DF}">
-                                  <a14:hiddenLine xmlns:a14="http://schemas.microsoft.com/office/drawing/2010/main" xmlns:w="http://schemas.openxmlformats.org/wordprocessingml/2006/main" xmlns:w10="urn:schemas-microsoft-com:office:word" xmlns:v="urn:schemas-microsoft-com:vml" xmlns:o="urn:schemas-microsoft-com:office:office" xmlns:mv="urn:schemas-microsoft-com:mac:vml" xmlns:mo="http://schemas.microsoft.com/office/mac/office/2008/main" xmlns="" w="9525">
+                                  <a14:hiddenLine xmlns="" xmlns:mo="http://schemas.microsoft.com/office/mac/office/2008/main" xmlns:mv="urn:schemas-microsoft-com:mac:vml" xmlns:o="urn:schemas-microsoft-com:office:office" xmlns:v="urn:schemas-microsoft-com:vml" xmlns:w10="urn:schemas-microsoft-com:office:word" xmlns:w="http://schemas.openxmlformats.org/wordprocessingml/2006/main" xmlns:a14="http://schemas.microsoft.com/office/drawing/2010/main" w="9525">
                                     <a:solidFill>
                                       <a:srgbClr val="000000"/>
                                     </a:solidFill>
@@ -712,7 +712,7 @@
                               </a:ln>
                               <a:extLst>
                                 <a:ext uri="{91240B29-F687-4f45-9708-019B960494DF}">
-                                  <a14:hiddenLine xmlns:a14="http://schemas.microsoft.com/office/drawing/2010/main" xmlns:w="http://schemas.openxmlformats.org/wordprocessingml/2006/main" xmlns:w10="urn:schemas-microsoft-com:office:word" xmlns:v="urn:schemas-microsoft-com:vml" xmlns:o="urn:schemas-microsoft-com:office:office" xmlns:mv="urn:schemas-microsoft-com:mac:vml" xmlns:mo="http://schemas.microsoft.com/office/mac/office/2008/main" xmlns="" w="9525">
+                                  <a14:hiddenLine xmlns="" xmlns:mo="http://schemas.microsoft.com/office/mac/office/2008/main" xmlns:mv="urn:schemas-microsoft-com:mac:vml" xmlns:o="urn:schemas-microsoft-com:office:office" xmlns:v="urn:schemas-microsoft-com:vml" xmlns:w10="urn:schemas-microsoft-com:office:word" xmlns:w="http://schemas.openxmlformats.org/wordprocessingml/2006/main" xmlns:a14="http://schemas.microsoft.com/office/drawing/2010/main" w="9525">
                                     <a:solidFill>
                                       <a:srgbClr val="000000"/>
                                     </a:solidFill>
@@ -799,7 +799,7 @@
                               </a:ln>
                               <a:extLst>
                                 <a:ext uri="{91240B29-F687-4f45-9708-019B960494DF}">
-                                  <a14:hiddenLine xmlns:a14="http://schemas.microsoft.com/office/drawing/2010/main" xmlns:w="http://schemas.openxmlformats.org/wordprocessingml/2006/main" xmlns:w10="urn:schemas-microsoft-com:office:word" xmlns:v="urn:schemas-microsoft-com:vml" xmlns:o="urn:schemas-microsoft-com:office:office" xmlns:mv="urn:schemas-microsoft-com:mac:vml" xmlns:mo="http://schemas.microsoft.com/office/mac/office/2008/main" xmlns="" w="9525">
+                                  <a14:hiddenLine xmlns="" xmlns:mo="http://schemas.microsoft.com/office/mac/office/2008/main" xmlns:mv="urn:schemas-microsoft-com:mac:vml" xmlns:o="urn:schemas-microsoft-com:office:office" xmlns:v="urn:schemas-microsoft-com:vml" xmlns:w10="urn:schemas-microsoft-com:office:word" xmlns:w="http://schemas.openxmlformats.org/wordprocessingml/2006/main" xmlns:a14="http://schemas.microsoft.com/office/drawing/2010/main" w="9525">
                                     <a:solidFill>
                                       <a:srgbClr val="000000"/>
                                     </a:solidFill>
@@ -830,7 +830,7 @@
               </mc:Choice>
               <mc:Fallback>
                 <w:pict>
-                  <v:group w14:anchorId="575BF905" id="Group 2" o:spid="_x0000_s1026" style="position:absolute;margin-left:0;margin-top:0;width:432.65pt;height:448.55pt;z-index:-251659776;mso-width-percent:706;mso-height-percent:566;mso-left-percent:220;mso-top-percent:300;mso-position-horizontal-relative:page;mso-position-vertical-relative:page;mso-width-percent:706;mso-height-percent:566;mso-left-percent:220;mso-top-percent:300" coordsize="43291,44910" o:gfxdata="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">
+                  <v:group w14:anchorId="084D603E" id="Group 2" o:spid="_x0000_s1026" style="position:absolute;margin-left:0;margin-top:0;width:432.65pt;height:448.55pt;z-index:-251659776;mso-width-percent:706;mso-height-percent:566;mso-left-percent:220;mso-top-percent:300;mso-position-horizontal-relative:page;mso-position-vertical-relative:page;mso-width-percent:706;mso-height-percent:566;mso-left-percent:220;mso-top-percent:300" coordsize="43291,44910" o:gfxdata="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">
                     <o:lock v:ext="edit" aspectratio="t"/>
                     <v:shape id="Freeform 64" o:spid="_x0000_s1027" style="position:absolute;left:15017;width:28274;height:28352;visibility:visible;mso-wrap-style:square;v-text-anchor:top" coordsize="1781,1786" o:gfxdata="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" path="m4,1786l,1782,1776,r5,5l4,1786xe" filled="f" stroked="f">
                       <v:path arrowok="t" o:connecttype="custom" o:connectlocs="6350,2835275;0,2828925;2819400,0;2827338,7938;6350,2835275" o:connectangles="0,0,0,0,0"/>
@@ -4936,27 +4936,14 @@
       <w:r>
         <w:t xml:space="preserve">Figure </w:t>
       </w:r>
-      <w:r>
-        <w:fldChar w:fldCharType="begin"/>
-      </w:r>
-      <w:r>
-        <w:instrText xml:space="preserve"> SEQ Figure \* ARABIC </w:instrText>
-      </w:r>
-      <w:r>
-        <w:fldChar w:fldCharType="separate"/>
-      </w:r>
-      <w:r>
-        <w:rPr>
-          <w:noProof/>
-        </w:rPr>
-        <w:t>1</w:t>
-      </w:r>
-      <w:r>
-        <w:rPr>
-          <w:noProof/>
-        </w:rPr>
-        <w:fldChar w:fldCharType="end"/>
-      </w:r>
+      <w:fldSimple w:instr=" SEQ Figure \* ARABIC ">
+        <w:r>
+          <w:rPr>
+            <w:noProof/>
+          </w:rPr>
+          <w:t>1</w:t>
+        </w:r>
+      </w:fldSimple>
       <w:r>
         <w:t xml:space="preserve">. </w:t>
       </w:r>
@@ -5081,27 +5068,14 @@
       <w:r>
         <w:t xml:space="preserve">Figure </w:t>
       </w:r>
-      <w:r>
-        <w:fldChar w:fldCharType="begin"/>
-      </w:r>
-      <w:r>
-        <w:instrText xml:space="preserve"> SEQ Figure \* ARABIC </w:instrText>
-      </w:r>
-      <w:r>
-        <w:fldChar w:fldCharType="separate"/>
-      </w:r>
-      <w:r>
-        <w:rPr>
-          <w:noProof/>
-        </w:rPr>
-        <w:t>2</w:t>
-      </w:r>
-      <w:r>
-        <w:rPr>
-          <w:noProof/>
-        </w:rPr>
-        <w:fldChar w:fldCharType="end"/>
-      </w:r>
+      <w:fldSimple w:instr=" SEQ Figure \* ARABIC ">
+        <w:r>
+          <w:rPr>
+            <w:noProof/>
+          </w:rPr>
+          <w:t>2</w:t>
+        </w:r>
+      </w:fldSimple>
       <w:r>
         <w:t xml:space="preserve">. </w:t>
       </w:r>
@@ -5170,27 +5144,14 @@
       <w:r>
         <w:t xml:space="preserve">Table </w:t>
       </w:r>
-      <w:r>
-        <w:fldChar w:fldCharType="begin"/>
-      </w:r>
-      <w:r>
-        <w:instrText xml:space="preserve"> SEQ Table \* ARABIC </w:instrText>
-      </w:r>
-      <w:r>
-        <w:fldChar w:fldCharType="separate"/>
-      </w:r>
-      <w:r>
-        <w:rPr>
-          <w:noProof/>
-        </w:rPr>
-        <w:t>1</w:t>
-      </w:r>
-      <w:r>
-        <w:rPr>
-          <w:noProof/>
-        </w:rPr>
-        <w:fldChar w:fldCharType="end"/>
-      </w:r>
+      <w:fldSimple w:instr=" SEQ Table \* ARABIC ">
+        <w:r>
+          <w:rPr>
+            <w:noProof/>
+          </w:rPr>
+          <w:t>1</w:t>
+        </w:r>
+      </w:fldSimple>
       <w:r>
         <w:t xml:space="preserve">. </w:t>
       </w:r>
@@ -5823,27 +5784,14 @@
                             <w:r>
                               <w:t xml:space="preserve">Figure </w:t>
                             </w:r>
-                            <w:r>
-                              <w:fldChar w:fldCharType="begin"/>
-                            </w:r>
-                            <w:r>
-                              <w:instrText xml:space="preserve"> SEQ Figure \* ARABIC </w:instrText>
-                            </w:r>
-                            <w:r>
-                              <w:fldChar w:fldCharType="separate"/>
-                            </w:r>
-                            <w:r>
-                              <w:rPr>
-                                <w:noProof/>
-                              </w:rPr>
-                              <w:t>3</w:t>
-                            </w:r>
-                            <w:r>
-                              <w:rPr>
-                                <w:noProof/>
-                              </w:rPr>
-                              <w:fldChar w:fldCharType="end"/>
-                            </w:r>
+                            <w:fldSimple w:instr=" SEQ Figure \* ARABIC ">
+                              <w:r>
+                                <w:rPr>
+                                  <w:noProof/>
+                                </w:rPr>
+                                <w:t>3</w:t>
+                              </w:r>
+                            </w:fldSimple>
                             <w:r>
                               <w:t xml:space="preserve">. </w:t>
                             </w:r>
@@ -5883,27 +5831,14 @@
                       <w:r>
                         <w:t xml:space="preserve">Figure </w:t>
                       </w:r>
-                      <w:r>
-                        <w:fldChar w:fldCharType="begin"/>
-                      </w:r>
-                      <w:r>
-                        <w:instrText xml:space="preserve"> SEQ Figure \* ARABIC </w:instrText>
-                      </w:r>
-                      <w:r>
-                        <w:fldChar w:fldCharType="separate"/>
-                      </w:r>
-                      <w:r>
-                        <w:rPr>
-                          <w:noProof/>
-                        </w:rPr>
-                        <w:t>3</w:t>
-                      </w:r>
-                      <w:r>
-                        <w:rPr>
-                          <w:noProof/>
-                        </w:rPr>
-                        <w:fldChar w:fldCharType="end"/>
-                      </w:r>
+                      <w:fldSimple w:instr=" SEQ Figure \* ARABIC ">
+                        <w:r>
+                          <w:rPr>
+                            <w:noProof/>
+                          </w:rPr>
+                          <w:t>3</w:t>
+                        </w:r>
+                      </w:fldSimple>
                       <w:r>
                         <w:t xml:space="preserve">. </w:t>
                       </w:r>
@@ -5925,8 +5860,6 @@
       <w:r>
         <w:br w:type="page"/>
       </w:r>
-      <w:bookmarkStart w:id="20" w:name="_GoBack"/>
-      <w:bookmarkEnd w:id="20"/>
     </w:p>
     <w:p>
       <w:pPr>
@@ -5968,11 +5901,11 @@
         </w:tabs>
         <w:ind w:left="360" w:firstLine="0"/>
       </w:pPr>
-      <w:bookmarkStart w:id="21" w:name="_Toc410333602"/>
+      <w:bookmarkStart w:id="20" w:name="_Toc410333602"/>
       <w:r>
         <w:t>Appendix C – Cost Matrix</w:t>
       </w:r>
-      <w:bookmarkEnd w:id="21"/>
+      <w:bookmarkEnd w:id="20"/>
     </w:p>
     <w:tbl>
       <w:tblPr>
@@ -6067,6 +6000,9 @@
           <w:tcPr>
             <w:cnfStyle w:val="001000000000" w:firstRow="0" w:lastRow="0" w:firstColumn="1" w:lastColumn="0" w:oddVBand="0" w:evenVBand="0" w:oddHBand="0" w:evenHBand="0" w:firstRowFirstColumn="0" w:firstRowLastColumn="0" w:lastRowFirstColumn="0" w:lastRowLastColumn="0"/>
             <w:tcW w:w="2102" w:type="dxa"/>
+            <w:tcBorders>
+              <w:bottom w:val="single" w:sz="4" w:space="0" w:color="9CC2E5" w:themeColor="accent1" w:themeTint="99"/>
+            </w:tcBorders>
           </w:tcPr>
           <w:p>
             <w:pPr>
@@ -6146,6 +6082,13 @@
             <w:cnfStyle w:val="001000000000" w:firstRow="0" w:lastRow="0" w:firstColumn="1" w:lastColumn="0" w:oddVBand="0" w:evenVBand="0" w:oddHBand="0" w:evenHBand="0" w:firstRowFirstColumn="0" w:firstRowLastColumn="0" w:lastRowFirstColumn="0" w:lastRowLastColumn="0"/>
             <w:tcW w:w="2102" w:type="dxa"/>
             <w:vMerge w:val="restart"/>
+            <w:tcBorders>
+              <w:top w:val="single" w:sz="4" w:space="0" w:color="9CC2E5" w:themeColor="accent1" w:themeTint="99"/>
+              <w:left w:val="nil"/>
+              <w:bottom w:val="nil"/>
+              <w:right w:val="nil"/>
+            </w:tcBorders>
+            <w:vAlign w:val="center"/>
           </w:tcPr>
           <w:p>
             <w:pPr>
@@ -6167,6 +6110,9 @@
         <w:tc>
           <w:tcPr>
             <w:tcW w:w="3877" w:type="dxa"/>
+            <w:tcBorders>
+              <w:left w:val="nil"/>
+            </w:tcBorders>
           </w:tcPr>
           <w:p>
             <w:pPr>
@@ -6232,6 +6178,12 @@
             <w:cnfStyle w:val="001000000000" w:firstRow="0" w:lastRow="0" w:firstColumn="1" w:lastColumn="0" w:oddVBand="0" w:evenVBand="0" w:oddHBand="0" w:evenHBand="0" w:firstRowFirstColumn="0" w:firstRowLastColumn="0" w:lastRowFirstColumn="0" w:lastRowLastColumn="0"/>
             <w:tcW w:w="2102" w:type="dxa"/>
             <w:vMerge/>
+            <w:tcBorders>
+              <w:top w:val="nil"/>
+              <w:left w:val="nil"/>
+              <w:bottom w:val="nil"/>
+              <w:right w:val="nil"/>
+            </w:tcBorders>
           </w:tcPr>
           <w:p>
             <w:pPr>
@@ -6247,6 +6199,9 @@
         <w:tc>
           <w:tcPr>
             <w:tcW w:w="3877" w:type="dxa"/>
+            <w:tcBorders>
+              <w:left w:val="nil"/>
+            </w:tcBorders>
           </w:tcPr>
           <w:p>
             <w:pPr>
@@ -6305,6 +6260,12 @@
             <w:cnfStyle w:val="001000000000" w:firstRow="0" w:lastRow="0" w:firstColumn="1" w:lastColumn="0" w:oddVBand="0" w:evenVBand="0" w:oddHBand="0" w:evenHBand="0" w:firstRowFirstColumn="0" w:firstRowLastColumn="0" w:lastRowFirstColumn="0" w:lastRowLastColumn="0"/>
             <w:tcW w:w="2102" w:type="dxa"/>
             <w:vMerge/>
+            <w:tcBorders>
+              <w:top w:val="nil"/>
+              <w:left w:val="nil"/>
+              <w:bottom w:val="nil"/>
+              <w:right w:val="nil"/>
+            </w:tcBorders>
           </w:tcPr>
           <w:p>
             <w:pPr>
@@ -6320,6 +6281,9 @@
         <w:tc>
           <w:tcPr>
             <w:tcW w:w="3877" w:type="dxa"/>
+            <w:tcBorders>
+              <w:left w:val="nil"/>
+            </w:tcBorders>
           </w:tcPr>
           <w:p>
             <w:pPr>
@@ -6384,11 +6348,203 @@
       <w:tr>
         <w:trPr>
           <w:cnfStyle w:val="000000100000" w:firstRow="0" w:lastRow="0" w:firstColumn="0" w:lastColumn="0" w:oddVBand="0" w:evenVBand="0" w:oddHBand="1" w:evenHBand="0" w:firstRowFirstColumn="0" w:firstRowLastColumn="0" w:lastRowFirstColumn="0" w:lastRowLastColumn="0"/>
+          <w:trHeight w:val="711"/>
         </w:trPr>
         <w:tc>
           <w:tcPr>
             <w:cnfStyle w:val="001000000000" w:firstRow="0" w:lastRow="0" w:firstColumn="1" w:lastColumn="0" w:oddVBand="0" w:evenVBand="0" w:oddHBand="0" w:evenHBand="0" w:firstRowFirstColumn="0" w:firstRowLastColumn="0" w:lastRowFirstColumn="0" w:lastRowLastColumn="0"/>
             <w:tcW w:w="2102" w:type="dxa"/>
+            <w:vMerge/>
+            <w:tcBorders>
+              <w:top w:val="nil"/>
+              <w:left w:val="nil"/>
+              <w:bottom w:val="nil"/>
+              <w:right w:val="nil"/>
+            </w:tcBorders>
+          </w:tcPr>
+          <w:p>
+            <w:pPr>
+              <w:spacing w:before="120" w:after="120"/>
+              <w:ind w:left="-117"/>
+              <w:jc w:val="center"/>
+              <w:rPr>
+                <w:bCs w:val="0"/>
+              </w:rPr>
+            </w:pPr>
+          </w:p>
+        </w:tc>
+        <w:tc>
+          <w:tcPr>
+            <w:tcW w:w="3877" w:type="dxa"/>
+            <w:tcBorders>
+              <w:left w:val="nil"/>
+            </w:tcBorders>
+          </w:tcPr>
+          <w:p>
+            <w:pPr>
+              <w:spacing w:before="120" w:after="120"/>
+              <w:jc w:val="center"/>
+              <w:cnfStyle w:val="000000100000" w:firstRow="0" w:lastRow="0" w:firstColumn="0" w:lastColumn="0" w:oddVBand="0" w:evenVBand="0" w:oddHBand="1" w:evenHBand="0" w:firstRowFirstColumn="0" w:firstRowLastColumn="0" w:lastRowFirstColumn="0" w:lastRowLastColumn="0"/>
+              <w:rPr>
+                <w:bCs/>
+              </w:rPr>
+            </w:pPr>
+            <w:r>
+              <w:rPr>
+                <w:bCs/>
+              </w:rPr>
+              <w:t>Arduino Pad Controller Device</w:t>
+            </w:r>
+          </w:p>
+        </w:tc>
+        <w:tc>
+          <w:tcPr>
+            <w:tcW w:w="1270" w:type="dxa"/>
+          </w:tcPr>
+          <w:p>
+            <w:pPr>
+              <w:spacing w:before="120" w:after="120"/>
+              <w:jc w:val="center"/>
+              <w:cnfStyle w:val="000000100000" w:firstRow="0" w:lastRow="0" w:firstColumn="0" w:lastColumn="0" w:oddVBand="0" w:evenVBand="0" w:oddHBand="1" w:evenHBand="0" w:firstRowFirstColumn="0" w:firstRowLastColumn="0" w:lastRowFirstColumn="0" w:lastRowLastColumn="0"/>
+              <w:rPr>
+                <w:bCs/>
+              </w:rPr>
+            </w:pPr>
+            <w:r>
+              <w:rPr>
+                <w:bCs/>
+              </w:rPr>
+              <w:t>1</w:t>
+            </w:r>
+          </w:p>
+        </w:tc>
+        <w:tc>
+          <w:tcPr>
+            <w:tcW w:w="1377" w:type="dxa"/>
+          </w:tcPr>
+          <w:p>
+            <w:pPr>
+              <w:spacing w:before="120" w:after="120"/>
+              <w:jc w:val="center"/>
+              <w:cnfStyle w:val="000000100000" w:firstRow="0" w:lastRow="0" w:firstColumn="0" w:lastColumn="0" w:oddVBand="0" w:evenVBand="0" w:oddHBand="1" w:evenHBand="0" w:firstRowFirstColumn="0" w:firstRowLastColumn="0" w:lastRowFirstColumn="0" w:lastRowLastColumn="0"/>
+              <w:rPr>
+                <w:bCs/>
+              </w:rPr>
+            </w:pPr>
+            <w:r>
+              <w:rPr>
+                <w:bCs/>
+              </w:rPr>
+              <w:t>$25.00</w:t>
+            </w:r>
+          </w:p>
+        </w:tc>
+      </w:tr>
+      <w:tr>
+        <w:trPr>
+          <w:trHeight w:val="711"/>
+        </w:trPr>
+        <w:tc>
+          <w:tcPr>
+            <w:cnfStyle w:val="001000000000" w:firstRow="0" w:lastRow="0" w:firstColumn="1" w:lastColumn="0" w:oddVBand="0" w:evenVBand="0" w:oddHBand="0" w:evenHBand="0" w:firstRowFirstColumn="0" w:firstRowLastColumn="0" w:lastRowFirstColumn="0" w:lastRowLastColumn="0"/>
+            <w:tcW w:w="2102" w:type="dxa"/>
+            <w:vMerge/>
+            <w:tcBorders>
+              <w:top w:val="nil"/>
+              <w:left w:val="nil"/>
+              <w:bottom w:val="single" w:sz="4" w:space="0" w:color="9CC2E5" w:themeColor="accent1" w:themeTint="99"/>
+              <w:right w:val="nil"/>
+            </w:tcBorders>
+          </w:tcPr>
+          <w:p>
+            <w:pPr>
+              <w:spacing w:before="120" w:after="120"/>
+              <w:ind w:left="-117"/>
+              <w:jc w:val="center"/>
+              <w:rPr>
+                <w:bCs w:val="0"/>
+              </w:rPr>
+            </w:pPr>
+          </w:p>
+        </w:tc>
+        <w:tc>
+          <w:tcPr>
+            <w:tcW w:w="3877" w:type="dxa"/>
+            <w:tcBorders>
+              <w:left w:val="nil"/>
+            </w:tcBorders>
+          </w:tcPr>
+          <w:p>
+            <w:pPr>
+              <w:spacing w:before="120" w:after="120"/>
+              <w:jc w:val="center"/>
+              <w:cnfStyle w:val="000000000000" w:firstRow="0" w:lastRow="0" w:firstColumn="0" w:lastColumn="0" w:oddVBand="0" w:evenVBand="0" w:oddHBand="0" w:evenHBand="0" w:firstRowFirstColumn="0" w:firstRowLastColumn="0" w:lastRowFirstColumn="0" w:lastRowLastColumn="0"/>
+              <w:rPr>
+                <w:bCs/>
+              </w:rPr>
+            </w:pPr>
+            <w:r>
+              <w:rPr>
+                <w:bCs/>
+              </w:rPr>
+              <w:t>Bluetooth Module</w:t>
+            </w:r>
+          </w:p>
+        </w:tc>
+        <w:tc>
+          <w:tcPr>
+            <w:tcW w:w="1270" w:type="dxa"/>
+          </w:tcPr>
+          <w:p>
+            <w:pPr>
+              <w:spacing w:before="120" w:after="120"/>
+              <w:jc w:val="center"/>
+              <w:cnfStyle w:val="000000000000" w:firstRow="0" w:lastRow="0" w:firstColumn="0" w:lastColumn="0" w:oddVBand="0" w:evenVBand="0" w:oddHBand="0" w:evenHBand="0" w:firstRowFirstColumn="0" w:firstRowLastColumn="0" w:lastRowFirstColumn="0" w:lastRowLastColumn="0"/>
+              <w:rPr>
+                <w:bCs/>
+              </w:rPr>
+            </w:pPr>
+            <w:r>
+              <w:rPr>
+                <w:bCs/>
+              </w:rPr>
+              <w:t>1</w:t>
+            </w:r>
+          </w:p>
+        </w:tc>
+        <w:tc>
+          <w:tcPr>
+            <w:tcW w:w="1377" w:type="dxa"/>
+          </w:tcPr>
+          <w:p>
+            <w:pPr>
+              <w:spacing w:before="120" w:after="120"/>
+              <w:jc w:val="center"/>
+              <w:cnfStyle w:val="000000000000" w:firstRow="0" w:lastRow="0" w:firstColumn="0" w:lastColumn="0" w:oddVBand="0" w:evenVBand="0" w:oddHBand="0" w:evenHBand="0" w:firstRowFirstColumn="0" w:firstRowLastColumn="0" w:lastRowFirstColumn="0" w:lastRowLastColumn="0"/>
+              <w:rPr>
+                <w:bCs/>
+              </w:rPr>
+            </w:pPr>
+            <w:r>
+              <w:rPr>
+                <w:bCs/>
+              </w:rPr>
+              <w:t>$15.00</w:t>
+            </w:r>
+          </w:p>
+        </w:tc>
+      </w:tr>
+      <w:tr>
+        <w:trPr>
+          <w:cnfStyle w:val="000000100000" w:firstRow="0" w:lastRow="0" w:firstColumn="0" w:lastColumn="0" w:oddVBand="0" w:evenVBand="0" w:oddHBand="1" w:evenHBand="0" w:firstRowFirstColumn="0" w:firstRowLastColumn="0" w:lastRowFirstColumn="0" w:lastRowLastColumn="0"/>
+        </w:trPr>
+        <w:tc>
+          <w:tcPr>
+            <w:cnfStyle w:val="001000000000" w:firstRow="0" w:lastRow="0" w:firstColumn="1" w:lastColumn="0" w:oddVBand="0" w:evenVBand="0" w:oddHBand="0" w:evenHBand="0" w:firstRowFirstColumn="0" w:firstRowLastColumn="0" w:lastRowFirstColumn="0" w:lastRowLastColumn="0"/>
+            <w:tcW w:w="2102" w:type="dxa"/>
+            <w:tcBorders>
+              <w:top w:val="single" w:sz="4" w:space="0" w:color="9CC2E5" w:themeColor="accent1" w:themeTint="99"/>
+            </w:tcBorders>
           </w:tcPr>
           <w:p>
             <w:pPr>
@@ -6520,7 +6676,13 @@
               <w:cnfStyle w:val="000000000000" w:firstRow="0" w:lastRow="0" w:firstColumn="0" w:lastColumn="0" w:oddVBand="0" w:evenVBand="0" w:oddHBand="0" w:evenHBand="0" w:firstRowFirstColumn="0" w:firstRowLastColumn="0" w:lastRowFirstColumn="0" w:lastRowLastColumn="0"/>
             </w:pPr>
             <w:r>
-              <w:t>$ 0.00</w:t>
+              <w:t xml:space="preserve">$ </w:t>
+            </w:r>
+            <w:r>
+              <w:t>4</w:t>
+            </w:r>
+            <w:r>
+              <w:t>0.00</w:t>
             </w:r>
           </w:p>
         </w:tc>
@@ -6633,10 +6795,12 @@
           <w:sz w:val="28"/>
         </w:rPr>
       </w:pPr>
-      <w:bookmarkStart w:id="22" w:name="_Toc410333603"/>
+      <w:bookmarkStart w:id="21" w:name="_Toc410333603"/>
       <w:r>
         <w:br w:type="page"/>
       </w:r>
+      <w:bookmarkStart w:id="22" w:name="_GoBack"/>
+      <w:bookmarkEnd w:id="22"/>
     </w:p>
     <w:p>
       <w:pPr>
@@ -6655,7 +6819,7 @@
         <w:lastRenderedPageBreak/>
         <w:t>Appendix D - Diary of Meetings</w:t>
       </w:r>
-      <w:bookmarkEnd w:id="22"/>
+      <w:bookmarkEnd w:id="21"/>
     </w:p>
     <w:tbl>
       <w:tblPr>
@@ -9965,7 +10129,7 @@
           <w:rPr>
             <w:noProof/>
           </w:rPr>
-          <w:t>12</w:t>
+          <w:t>7</w:t>
         </w:r>
         <w:r>
           <w:fldChar w:fldCharType="end"/>
@@ -15249,11 +15413,11 @@
         </c:dLbls>
         <c:gapWidth val="0"/>
         <c:overlap val="100"/>
-        <c:axId val="416983256"/>
-        <c:axId val="416983648"/>
+        <c:axId val="356020064"/>
+        <c:axId val="356020456"/>
       </c:barChart>
       <c:catAx>
-        <c:axId val="416983256"/>
+        <c:axId val="356020064"/>
         <c:scaling>
           <c:orientation val="maxMin"/>
         </c:scaling>
@@ -15297,7 +15461,7 @@
             <a:endParaRPr lang="en-US"/>
           </a:p>
         </c:txPr>
-        <c:crossAx val="416983648"/>
+        <c:crossAx val="356020456"/>
         <c:crosses val="autoZero"/>
         <c:auto val="1"/>
         <c:lblAlgn val="ctr"/>
@@ -15305,7 +15469,7 @@
         <c:noMultiLvlLbl val="0"/>
       </c:catAx>
       <c:valAx>
-        <c:axId val="416983648"/>
+        <c:axId val="356020456"/>
         <c:scaling>
           <c:orientation val="minMax"/>
           <c:max val="42088"/>
@@ -15358,7 +15522,7 @@
             <a:endParaRPr lang="en-US"/>
           </a:p>
         </c:txPr>
-        <c:crossAx val="416983256"/>
+        <c:crossAx val="356020064"/>
         <c:crosses val="autoZero"/>
         <c:crossBetween val="between"/>
       </c:valAx>
@@ -18501,93 +18665,93 @@
     </dgm:pt>
   </dgm:ptLst>
   <dgm:cxnLst>
-    <dgm:cxn modelId="{A542DE47-2121-4021-85E9-3C892C2326DA}" type="presOf" srcId="{D62973EC-A46B-4553-B845-43173F53EE94}" destId="{75E9F589-73B1-4D75-AE81-16CD8E61798D}" srcOrd="0" destOrd="0" presId="urn:microsoft.com/office/officeart/2005/8/layout/hierarchy3"/>
-    <dgm:cxn modelId="{61BAA2B4-DC2F-488D-8669-F8FA15BE9825}" type="presOf" srcId="{1C525E12-D944-4595-A78D-8CCC00AF05F2}" destId="{D67C4DAE-D3FA-4D0E-9863-3A135343CA58}" srcOrd="0" destOrd="0" presId="urn:microsoft.com/office/officeart/2005/8/layout/hierarchy3"/>
     <dgm:cxn modelId="{A77BFDAF-52C4-4F34-B09F-A35CF85B036F}" srcId="{B4B93DE9-7C24-4CE7-9390-73ECDB345FA8}" destId="{8206D531-6727-4BFC-93FD-9414BCDFD66D}" srcOrd="4" destOrd="0" parTransId="{418DA8A1-EE2D-480C-84B0-46E8983E5662}" sibTransId="{03635435-4B97-4635-8C7A-5702B72ED7F3}"/>
-    <dgm:cxn modelId="{5D5889B5-097A-44E5-954D-9C59AFDE1DC8}" type="presOf" srcId="{A7197690-66EC-4E1B-991F-E90862F315DE}" destId="{3209DD4C-B85D-41BC-BEB8-951FD65D85B8}" srcOrd="0" destOrd="0" presId="urn:microsoft.com/office/officeart/2005/8/layout/hierarchy3"/>
-    <dgm:cxn modelId="{80630982-50E9-4585-B00C-68D822A3070D}" type="presOf" srcId="{845FE731-88AC-402D-AD2F-A47732654BF7}" destId="{334187BB-2F06-470B-B1C9-CAA7B043F0FD}" srcOrd="0" destOrd="0" presId="urn:microsoft.com/office/officeart/2005/8/layout/hierarchy3"/>
+    <dgm:cxn modelId="{FCC01562-6658-45D7-AB72-BFE7F49B378F}" type="presOf" srcId="{D0442430-EFAD-4419-8702-1D0BE8BC5AB4}" destId="{8D02C5C8-C8C5-437D-879F-69E53E3BD1FD}" srcOrd="0" destOrd="0" presId="urn:microsoft.com/office/officeart/2005/8/layout/hierarchy3"/>
+    <dgm:cxn modelId="{93672B9E-F997-473B-A34B-62E1FD9879C5}" type="presOf" srcId="{31125104-3BE1-4E55-8515-C75CFA747BF1}" destId="{633C913E-1662-4738-89FA-A4582AD222D8}" srcOrd="0" destOrd="0" presId="urn:microsoft.com/office/officeart/2005/8/layout/hierarchy3"/>
+    <dgm:cxn modelId="{F97A53C9-364D-40A7-98BA-FC4612732B9D}" type="presOf" srcId="{B4B93DE9-7C24-4CE7-9390-73ECDB345FA8}" destId="{E3C3FB86-6E6D-4C4A-BAB4-642DBE6ED5E2}" srcOrd="1" destOrd="0" presId="urn:microsoft.com/office/officeart/2005/8/layout/hierarchy3"/>
+    <dgm:cxn modelId="{6E23D067-AB15-4369-8252-673F6A70B649}" type="presOf" srcId="{5910CE73-2203-48EB-B2B4-91C9BA0A84E7}" destId="{3B6A286A-3745-4575-AB45-264E49C9325A}" srcOrd="0" destOrd="0" presId="urn:microsoft.com/office/officeart/2005/8/layout/hierarchy3"/>
     <dgm:cxn modelId="{E17AC820-2670-437C-9FB6-6C3C697A4621}" srcId="{890A08E9-C479-461C-BC0A-BDC2D2D9DD5C}" destId="{1AD247DB-B473-4625-80BC-20CD5C745839}" srcOrd="6" destOrd="0" parTransId="{DF220157-3427-439B-ACDC-71F5F2EF79E5}" sibTransId="{11106A52-6D03-46ED-A511-D1CD4B82D200}"/>
+    <dgm:cxn modelId="{EDAC4C53-C328-45A5-9FF3-9509052E6208}" type="presOf" srcId="{629E39BC-4937-4016-8BF1-940101F3C5F7}" destId="{53958854-E1C6-4DEC-B14E-1B00948F44D9}" srcOrd="0" destOrd="0" presId="urn:microsoft.com/office/officeart/2005/8/layout/hierarchy3"/>
     <dgm:cxn modelId="{AFB536EC-1F6D-4F50-8CC8-7AE3CF22086E}" srcId="{59E9B5BE-4534-4505-B33E-22E2F3036CD4}" destId="{890A08E9-C479-461C-BC0A-BDC2D2D9DD5C}" srcOrd="0" destOrd="0" parTransId="{C13BC4C3-A3B6-4EAA-80C4-AAC56839928D}" sibTransId="{5D21606C-F0DD-4834-AFFE-5816DEF82F53}"/>
-    <dgm:cxn modelId="{FA88A781-C17C-4543-8422-F7094D4CDF9B}" type="presOf" srcId="{9012CFA2-D71B-43D0-96B4-E670B0900DE7}" destId="{907C053D-F26F-4451-9A45-B67E57BEE11E}" srcOrd="0" destOrd="0" presId="urn:microsoft.com/office/officeart/2005/8/layout/hierarchy3"/>
+    <dgm:cxn modelId="{0DE058B0-4277-429C-876C-4F1BAE28355C}" type="presOf" srcId="{845FE731-88AC-402D-AD2F-A47732654BF7}" destId="{334187BB-2F06-470B-B1C9-CAA7B043F0FD}" srcOrd="0" destOrd="0" presId="urn:microsoft.com/office/officeart/2005/8/layout/hierarchy3"/>
+    <dgm:cxn modelId="{43F867C8-25BB-4330-943C-FB3E6D38E521}" type="presOf" srcId="{B4B93DE9-7C24-4CE7-9390-73ECDB345FA8}" destId="{7F79BAA1-847A-4002-BE83-9DEB2E635DC3}" srcOrd="0" destOrd="0" presId="urn:microsoft.com/office/officeart/2005/8/layout/hierarchy3"/>
+    <dgm:cxn modelId="{197F34A1-6D85-4075-8934-1ACAD240ACA9}" type="presOf" srcId="{890A08E9-C479-461C-BC0A-BDC2D2D9DD5C}" destId="{28D7D76D-06E1-4FE4-B76C-D01DA5E72107}" srcOrd="1" destOrd="0" presId="urn:microsoft.com/office/officeart/2005/8/layout/hierarchy3"/>
     <dgm:cxn modelId="{B87621E2-1EA4-45E9-A7F7-0D4970E0A415}" srcId="{890A08E9-C479-461C-BC0A-BDC2D2D9DD5C}" destId="{9B50E0E6-2365-4AE8-B316-56C98490A8BF}" srcOrd="2" destOrd="0" parTransId="{2266B79D-F8D8-4FDF-9B7E-511933378D8C}" sibTransId="{4926C8A8-3391-4C8E-AF1A-418D4A054911}"/>
-    <dgm:cxn modelId="{900A5335-9D15-4E6E-9E2F-EEC37C25D5AF}" type="presOf" srcId="{595900D8-F59F-4933-BD55-372E0852E939}" destId="{B2174052-2EAF-4D65-BA29-D4FB0E2184B5}" srcOrd="0" destOrd="0" presId="urn:microsoft.com/office/officeart/2005/8/layout/hierarchy3"/>
-    <dgm:cxn modelId="{CC10CE5C-4C88-4786-99EB-239EDE1C1E94}" type="presOf" srcId="{1AD247DB-B473-4625-80BC-20CD5C745839}" destId="{BBF87BA7-B1D8-4CE8-804A-1930701515F3}" srcOrd="0" destOrd="0" presId="urn:microsoft.com/office/officeart/2005/8/layout/hierarchy3"/>
-    <dgm:cxn modelId="{0A3A5E79-C5D0-45DD-A704-C49B04C60C0A}" type="presOf" srcId="{890A08E9-C479-461C-BC0A-BDC2D2D9DD5C}" destId="{28D7D76D-06E1-4FE4-B76C-D01DA5E72107}" srcOrd="1" destOrd="0" presId="urn:microsoft.com/office/officeart/2005/8/layout/hierarchy3"/>
-    <dgm:cxn modelId="{40D8869D-9F37-49BD-910E-48A756CEFDAA}" type="presOf" srcId="{59E9B5BE-4534-4505-B33E-22E2F3036CD4}" destId="{E363965E-B292-41BD-9291-2A5854F39FC4}" srcOrd="0" destOrd="0" presId="urn:microsoft.com/office/officeart/2005/8/layout/hierarchy3"/>
+    <dgm:cxn modelId="{1220BE71-47E3-4DF0-AE24-2498417D6F98}" type="presOf" srcId="{22D5044B-65E1-4CC9-837A-6AAC76EE534B}" destId="{3574DD01-8AF4-47C7-B3C7-4C30B93157F6}" srcOrd="0" destOrd="0" presId="urn:microsoft.com/office/officeart/2005/8/layout/hierarchy3"/>
+    <dgm:cxn modelId="{E4C3A057-5268-41FB-923B-1708EAC1F549}" type="presOf" srcId="{8206D531-6727-4BFC-93FD-9414BCDFD66D}" destId="{54BB8B14-66E9-4C59-B3F5-16B075C17069}" srcOrd="0" destOrd="0" presId="urn:microsoft.com/office/officeart/2005/8/layout/hierarchy3"/>
+    <dgm:cxn modelId="{0A9093DF-BEE2-4023-98EB-40C0773350A4}" type="presOf" srcId="{DB5636F4-B24A-4F24-B4D9-F25B4DC3FB61}" destId="{AA936297-135E-4AB2-BD1E-CB878A93F9D2}" srcOrd="0" destOrd="0" presId="urn:microsoft.com/office/officeart/2005/8/layout/hierarchy3"/>
+    <dgm:cxn modelId="{DCF959F0-AE74-4BB7-BC02-0CFD60E26720}" type="presOf" srcId="{1AD247DB-B473-4625-80BC-20CD5C745839}" destId="{BBF87BA7-B1D8-4CE8-804A-1930701515F3}" srcOrd="0" destOrd="0" presId="urn:microsoft.com/office/officeart/2005/8/layout/hierarchy3"/>
     <dgm:cxn modelId="{8791927C-A562-49DD-AA67-B39EA3E71F78}" srcId="{B4B93DE9-7C24-4CE7-9390-73ECDB345FA8}" destId="{CB7F2676-CB23-4C4B-81FE-CA059A490AA5}" srcOrd="3" destOrd="0" parTransId="{845FE731-88AC-402D-AD2F-A47732654BF7}" sibTransId="{4C3A333C-2E27-436D-899D-B97A7A4236A3}"/>
-    <dgm:cxn modelId="{658B05FA-8BA2-4572-9519-98C8388F713B}" type="presOf" srcId="{D6A3CF49-F41B-44F8-A9BB-DB62D37A55BF}" destId="{DE008850-CF97-48C3-8CAF-27A361CC9C2C}" srcOrd="0" destOrd="0" presId="urn:microsoft.com/office/officeart/2005/8/layout/hierarchy3"/>
     <dgm:cxn modelId="{9F4E708D-3AE4-44B7-9D01-0CF8FFBC1439}" srcId="{B4B93DE9-7C24-4CE7-9390-73ECDB345FA8}" destId="{9012CFA2-D71B-43D0-96B4-E670B0900DE7}" srcOrd="6" destOrd="0" parTransId="{68E0DAB9-FDA4-4646-AE3C-33970E8772B0}" sibTransId="{03881E0B-1495-42BD-A305-0B9C174E5403}"/>
-    <dgm:cxn modelId="{87221132-849D-423D-B196-96FF10F3E09A}" type="presOf" srcId="{629E39BC-4937-4016-8BF1-940101F3C5F7}" destId="{53958854-E1C6-4DEC-B14E-1B00948F44D9}" srcOrd="0" destOrd="0" presId="urn:microsoft.com/office/officeart/2005/8/layout/hierarchy3"/>
+    <dgm:cxn modelId="{65DF2DB3-BCF8-4A71-AD16-A51237847019}" type="presOf" srcId="{7DBC6FC5-654B-4034-9C6B-F3727E362558}" destId="{BE4391F9-2717-4139-9F46-984D4E3EF4CC}" srcOrd="0" destOrd="0" presId="urn:microsoft.com/office/officeart/2005/8/layout/hierarchy3"/>
+    <dgm:cxn modelId="{95F9A77D-6DC3-400F-9B6A-2C8EBDB54988}" type="presOf" srcId="{34C509AC-03B0-431F-ABA7-B71D6E5DD663}" destId="{FFD29BE1-7FAD-459F-B409-324A042754CC}" srcOrd="0" destOrd="0" presId="urn:microsoft.com/office/officeart/2005/8/layout/hierarchy3"/>
     <dgm:cxn modelId="{31A0E27E-9FBB-4A0A-9C08-AB1111C70E64}" srcId="{B4B93DE9-7C24-4CE7-9390-73ECDB345FA8}" destId="{E4EBA5AC-7FD4-4345-8852-5560D1FFB9D0}" srcOrd="2" destOrd="0" parTransId="{629E39BC-4937-4016-8BF1-940101F3C5F7}" sibTransId="{64D5D8ED-509D-4867-A8BE-6B02B4A24A1F}"/>
     <dgm:cxn modelId="{5850370D-16DE-4C72-82FE-09E8408E7223}" srcId="{B4B93DE9-7C24-4CE7-9390-73ECDB345FA8}" destId="{D62973EC-A46B-4553-B845-43173F53EE94}" srcOrd="1" destOrd="0" parTransId="{A7197690-66EC-4E1B-991F-E90862F315DE}" sibTransId="{B4ACD50C-D72F-4E11-871F-6BE1FDAEE980}"/>
-    <dgm:cxn modelId="{77207E38-3488-461F-8FA0-2A955E13265B}" type="presOf" srcId="{34C509AC-03B0-431F-ABA7-B71D6E5DD663}" destId="{FFD29BE1-7FAD-459F-B409-324A042754CC}" srcOrd="0" destOrd="0" presId="urn:microsoft.com/office/officeart/2005/8/layout/hierarchy3"/>
-    <dgm:cxn modelId="{C6A28FA7-C659-45EA-A385-5345A74B67F5}" type="presOf" srcId="{DB5636F4-B24A-4F24-B4D9-F25B4DC3FB61}" destId="{AA936297-135E-4AB2-BD1E-CB878A93F9D2}" srcOrd="0" destOrd="0" presId="urn:microsoft.com/office/officeart/2005/8/layout/hierarchy3"/>
     <dgm:cxn modelId="{FC63DF9A-5128-430E-A5DB-DABD848A0CC0}" srcId="{890A08E9-C479-461C-BC0A-BDC2D2D9DD5C}" destId="{595900D8-F59F-4933-BD55-372E0852E939}" srcOrd="1" destOrd="0" parTransId="{D6A3CF49-F41B-44F8-A9BB-DB62D37A55BF}" sibTransId="{E009D890-F33E-40DF-A236-C724A8B7E60B}"/>
-    <dgm:cxn modelId="{EC0292A0-84C4-40AA-A355-5A4A1738BE01}" type="presOf" srcId="{E4EBA5AC-7FD4-4345-8852-5560D1FFB9D0}" destId="{D18A3E27-875D-41CD-A886-9CB1DDB460BE}" srcOrd="0" destOrd="0" presId="urn:microsoft.com/office/officeart/2005/8/layout/hierarchy3"/>
-    <dgm:cxn modelId="{5E8F1BFB-AB16-49A8-9451-527B2EAEF69F}" type="presOf" srcId="{B4B93DE9-7C24-4CE7-9390-73ECDB345FA8}" destId="{E3C3FB86-6E6D-4C4A-BAB4-642DBE6ED5E2}" srcOrd="1" destOrd="0" presId="urn:microsoft.com/office/officeart/2005/8/layout/hierarchy3"/>
-    <dgm:cxn modelId="{927F9223-5955-4116-8012-903191BF6EE5}" type="presOf" srcId="{31125104-3BE1-4E55-8515-C75CFA747BF1}" destId="{633C913E-1662-4738-89FA-A4582AD222D8}" srcOrd="0" destOrd="0" presId="urn:microsoft.com/office/officeart/2005/8/layout/hierarchy3"/>
-    <dgm:cxn modelId="{926ECFAD-7D49-4C05-B8AA-1DCD937C2122}" type="presOf" srcId="{CB7F2676-CB23-4C4B-81FE-CA059A490AA5}" destId="{DCA63E5F-3C7D-4264-880C-BC550658A8B4}" srcOrd="0" destOrd="0" presId="urn:microsoft.com/office/officeart/2005/8/layout/hierarchy3"/>
-    <dgm:cxn modelId="{D0AA76F1-88AC-42CE-B9AF-32C73B833EB9}" type="presOf" srcId="{432DE8C8-1082-4F1E-A6DF-E84861879F8D}" destId="{EB26D1E9-AAD5-4D5A-90EC-BBF90B8CD2C9}" srcOrd="0" destOrd="0" presId="urn:microsoft.com/office/officeart/2005/8/layout/hierarchy3"/>
-    <dgm:cxn modelId="{1859AA7A-7D63-4CC8-B943-C34C702665EC}" type="presOf" srcId="{418DA8A1-EE2D-480C-84B0-46E8983E5662}" destId="{FF0FA8B6-0566-4F4A-A6BA-916068967D8F}" srcOrd="0" destOrd="0" presId="urn:microsoft.com/office/officeart/2005/8/layout/hierarchy3"/>
-    <dgm:cxn modelId="{519E6285-1A30-453E-98BC-1F39B5C77E9B}" type="presOf" srcId="{5910CE73-2203-48EB-B2B4-91C9BA0A84E7}" destId="{3B6A286A-3745-4575-AB45-264E49C9325A}" srcOrd="0" destOrd="0" presId="urn:microsoft.com/office/officeart/2005/8/layout/hierarchy3"/>
+    <dgm:cxn modelId="{2468A231-4509-4753-9DD5-3D2FE0BD5BF8}" type="presOf" srcId="{68E0DAB9-FDA4-4646-AE3C-33970E8772B0}" destId="{E798E79B-9AB3-4B30-8F07-B7F3E9B39C18}" srcOrd="0" destOrd="0" presId="urn:microsoft.com/office/officeart/2005/8/layout/hierarchy3"/>
+    <dgm:cxn modelId="{981C6036-DD33-4AD1-80CA-6F2D65564817}" type="presOf" srcId="{D62973EC-A46B-4553-B845-43173F53EE94}" destId="{75E9F589-73B1-4D75-AE81-16CD8E61798D}" srcOrd="0" destOrd="0" presId="urn:microsoft.com/office/officeart/2005/8/layout/hierarchy3"/>
+    <dgm:cxn modelId="{78393EB2-EF5C-4443-BA9B-A63A012FC9E3}" type="presOf" srcId="{9012CFA2-D71B-43D0-96B4-E670B0900DE7}" destId="{907C053D-F26F-4451-9A45-B67E57BEE11E}" srcOrd="0" destOrd="0" presId="urn:microsoft.com/office/officeart/2005/8/layout/hierarchy3"/>
     <dgm:cxn modelId="{B2E0D3AD-8799-4E4B-BE61-013B72A4120D}" srcId="{59E9B5BE-4534-4505-B33E-22E2F3036CD4}" destId="{B4B93DE9-7C24-4CE7-9390-73ECDB345FA8}" srcOrd="1" destOrd="0" parTransId="{7E2785BE-9914-445D-A245-63D85AD66899}" sibTransId="{461CF204-9397-4DAC-96D0-2D4EBC2D3BEE}"/>
-    <dgm:cxn modelId="{281340C9-6145-4B28-A6F5-E1BEEAB1BAE6}" type="presOf" srcId="{E90BE7E8-7F4D-4BD0-8C04-026296FAFBEB}" destId="{FC929064-D34A-40B5-A082-BCE225F3C306}" srcOrd="0" destOrd="0" presId="urn:microsoft.com/office/officeart/2005/8/layout/hierarchy3"/>
-    <dgm:cxn modelId="{54B15FD5-F3B7-44C4-B7CD-864F919CCA1A}" type="presOf" srcId="{2266B79D-F8D8-4FDF-9B7E-511933378D8C}" destId="{1A602BBD-D978-42F3-95E5-276EA4C86003}" srcOrd="0" destOrd="0" presId="urn:microsoft.com/office/officeart/2005/8/layout/hierarchy3"/>
-    <dgm:cxn modelId="{FF01EE21-52AC-47CD-B172-BFF8B8D7DE34}" type="presOf" srcId="{C2F432F2-A434-4A13-B2B4-BDE30B9F0527}" destId="{0C0FC271-D6DE-4A54-AB4E-35D15C12A5CA}" srcOrd="0" destOrd="0" presId="urn:microsoft.com/office/officeart/2005/8/layout/hierarchy3"/>
+    <dgm:cxn modelId="{6FE03D19-F79E-4B04-A59F-12498747D37C}" type="presOf" srcId="{59E9B5BE-4534-4505-B33E-22E2F3036CD4}" destId="{E363965E-B292-41BD-9291-2A5854F39FC4}" srcOrd="0" destOrd="0" presId="urn:microsoft.com/office/officeart/2005/8/layout/hierarchy3"/>
+    <dgm:cxn modelId="{DCFBDE88-4E18-4ECE-BA91-F7A21E600385}" type="presOf" srcId="{E90BE7E8-7F4D-4BD0-8C04-026296FAFBEB}" destId="{FC929064-D34A-40B5-A082-BCE225F3C306}" srcOrd="0" destOrd="0" presId="urn:microsoft.com/office/officeart/2005/8/layout/hierarchy3"/>
+    <dgm:cxn modelId="{32A1F369-3124-4A54-8067-A45999C1D33F}" type="presOf" srcId="{432DE8C8-1082-4F1E-A6DF-E84861879F8D}" destId="{EB26D1E9-AAD5-4D5A-90EC-BBF90B8CD2C9}" srcOrd="0" destOrd="0" presId="urn:microsoft.com/office/officeart/2005/8/layout/hierarchy3"/>
+    <dgm:cxn modelId="{2287D176-7E71-4B6E-A9A4-941B88C76696}" type="presOf" srcId="{9B50E0E6-2365-4AE8-B316-56C98490A8BF}" destId="{991B9B45-3CF7-4B3B-B538-CB58C3DBDEB2}" srcOrd="0" destOrd="0" presId="urn:microsoft.com/office/officeart/2005/8/layout/hierarchy3"/>
+    <dgm:cxn modelId="{66A774EC-F0F8-4435-982B-E4FC1A559C85}" type="presOf" srcId="{418DA8A1-EE2D-480C-84B0-46E8983E5662}" destId="{FF0FA8B6-0566-4F4A-A6BA-916068967D8F}" srcOrd="0" destOrd="0" presId="urn:microsoft.com/office/officeart/2005/8/layout/hierarchy3"/>
+    <dgm:cxn modelId="{6EC7AF78-DAB5-4CEB-9560-BEAC66D16DF1}" type="presOf" srcId="{D6A3CF49-F41B-44F8-A9BB-DB62D37A55BF}" destId="{DE008850-CF97-48C3-8CAF-27A361CC9C2C}" srcOrd="0" destOrd="0" presId="urn:microsoft.com/office/officeart/2005/8/layout/hierarchy3"/>
     <dgm:cxn modelId="{CD239658-5318-4830-96D1-80A2C43C194C}" srcId="{890A08E9-C479-461C-BC0A-BDC2D2D9DD5C}" destId="{D0442430-EFAD-4419-8702-1D0BE8BC5AB4}" srcOrd="0" destOrd="0" parTransId="{9949BC4F-AB2A-4E9B-932A-8CECD1E96AF5}" sibTransId="{10302595-22E8-4CC3-A63A-5BCBE26BFF6D}"/>
-    <dgm:cxn modelId="{2AC2D625-064E-4694-9B84-5853FFE07C18}" type="presOf" srcId="{B4B93DE9-7C24-4CE7-9390-73ECDB345FA8}" destId="{7F79BAA1-847A-4002-BE83-9DEB2E635DC3}" srcOrd="0" destOrd="0" presId="urn:microsoft.com/office/officeart/2005/8/layout/hierarchy3"/>
+    <dgm:cxn modelId="{D745B285-167E-4628-B48E-365C1C10D4C9}" type="presOf" srcId="{C2F432F2-A434-4A13-B2B4-BDE30B9F0527}" destId="{0C0FC271-D6DE-4A54-AB4E-35D15C12A5CA}" srcOrd="0" destOrd="0" presId="urn:microsoft.com/office/officeart/2005/8/layout/hierarchy3"/>
     <dgm:cxn modelId="{8F181F13-2238-4C74-A92A-BC222F43E426}" srcId="{890A08E9-C479-461C-BC0A-BDC2D2D9DD5C}" destId="{31125104-3BE1-4E55-8515-C75CFA747BF1}" srcOrd="4" destOrd="0" parTransId="{7DBC6FC5-654B-4034-9C6B-F3727E362558}" sibTransId="{6B208F26-43C1-4D97-885B-C09863EE7933}"/>
-    <dgm:cxn modelId="{608188F2-A3C6-4B34-A45B-E0253276AAEE}" type="presOf" srcId="{DF220157-3427-439B-ACDC-71F5F2EF79E5}" destId="{B6F55064-53E3-46DE-80E4-401DE1854B03}" srcOrd="0" destOrd="0" presId="urn:microsoft.com/office/officeart/2005/8/layout/hierarchy3"/>
-    <dgm:cxn modelId="{687B4913-FEDC-4CB3-8477-91EBF263A9F2}" type="presOf" srcId="{9949BC4F-AB2A-4E9B-932A-8CECD1E96AF5}" destId="{536AD551-42FA-4368-8B72-A8430FA09A75}" srcOrd="0" destOrd="0" presId="urn:microsoft.com/office/officeart/2005/8/layout/hierarchy3"/>
+    <dgm:cxn modelId="{90805CC6-E8A2-4862-BF3E-CDCB71F08695}" type="presOf" srcId="{595900D8-F59F-4933-BD55-372E0852E939}" destId="{B2174052-2EAF-4D65-BA29-D4FB0E2184B5}" srcOrd="0" destOrd="0" presId="urn:microsoft.com/office/officeart/2005/8/layout/hierarchy3"/>
     <dgm:cxn modelId="{0C045A54-9692-4F13-841E-B38E68AABAA6}" srcId="{890A08E9-C479-461C-BC0A-BDC2D2D9DD5C}" destId="{22D5044B-65E1-4CC9-837A-6AAC76EE534B}" srcOrd="3" destOrd="0" parTransId="{C2F432F2-A434-4A13-B2B4-BDE30B9F0527}" sibTransId="{40DED7A9-61BA-4A40-98D2-4826B89E6BA1}"/>
+    <dgm:cxn modelId="{1CE02466-DD32-4A5C-9D79-63E235DA0602}" srcId="{B4B93DE9-7C24-4CE7-9390-73ECDB345FA8}" destId="{1C525E12-D944-4595-A78D-8CCC00AF05F2}" srcOrd="5" destOrd="0" parTransId="{432DE8C8-1082-4F1E-A6DF-E84861879F8D}" sibTransId="{1D192EFD-BC03-4A4C-A4D2-8D96E2ED4755}"/>
     <dgm:cxn modelId="{B0E08B52-447C-4A31-9954-43D3D0D0CD82}" srcId="{890A08E9-C479-461C-BC0A-BDC2D2D9DD5C}" destId="{DB5636F4-B24A-4F24-B4D9-F25B4DC3FB61}" srcOrd="5" destOrd="0" parTransId="{E90BE7E8-7F4D-4BD0-8C04-026296FAFBEB}" sibTransId="{358D1B79-95F7-417F-988D-3E41ACC298D4}"/>
-    <dgm:cxn modelId="{1CE02466-DD32-4A5C-9D79-63E235DA0602}" srcId="{B4B93DE9-7C24-4CE7-9390-73ECDB345FA8}" destId="{1C525E12-D944-4595-A78D-8CCC00AF05F2}" srcOrd="5" destOrd="0" parTransId="{432DE8C8-1082-4F1E-A6DF-E84861879F8D}" sibTransId="{1D192EFD-BC03-4A4C-A4D2-8D96E2ED4755}"/>
+    <dgm:cxn modelId="{AC7574CC-38C2-45A2-8F2F-782CB3555CCA}" type="presOf" srcId="{2266B79D-F8D8-4FDF-9B7E-511933378D8C}" destId="{1A602BBD-D978-42F3-95E5-276EA4C86003}" srcOrd="0" destOrd="0" presId="urn:microsoft.com/office/officeart/2005/8/layout/hierarchy3"/>
+    <dgm:cxn modelId="{FA5918EC-52A9-4C46-8993-2397303A48B3}" type="presOf" srcId="{DF220157-3427-439B-ACDC-71F5F2EF79E5}" destId="{B6F55064-53E3-46DE-80E4-401DE1854B03}" srcOrd="0" destOrd="0" presId="urn:microsoft.com/office/officeart/2005/8/layout/hierarchy3"/>
     <dgm:cxn modelId="{85F6B31C-F34E-43CC-BEED-A75F6F5F6EFC}" srcId="{B4B93DE9-7C24-4CE7-9390-73ECDB345FA8}" destId="{5910CE73-2203-48EB-B2B4-91C9BA0A84E7}" srcOrd="0" destOrd="0" parTransId="{34C509AC-03B0-431F-ABA7-B71D6E5DD663}" sibTransId="{BF3D7F78-5293-4B81-8ADF-E4228F875F28}"/>
-    <dgm:cxn modelId="{19586B7D-1A06-45E6-B3C5-20F43EB551D8}" type="presOf" srcId="{D0442430-EFAD-4419-8702-1D0BE8BC5AB4}" destId="{8D02C5C8-C8C5-437D-879F-69E53E3BD1FD}" srcOrd="0" destOrd="0" presId="urn:microsoft.com/office/officeart/2005/8/layout/hierarchy3"/>
-    <dgm:cxn modelId="{490B021C-4AA5-44B5-850F-037D361264BB}" type="presOf" srcId="{22D5044B-65E1-4CC9-837A-6AAC76EE534B}" destId="{3574DD01-8AF4-47C7-B3C7-4C30B93157F6}" srcOrd="0" destOrd="0" presId="urn:microsoft.com/office/officeart/2005/8/layout/hierarchy3"/>
-    <dgm:cxn modelId="{970FBD45-D781-45E9-82AA-96F0544668E3}" type="presOf" srcId="{890A08E9-C479-461C-BC0A-BDC2D2D9DD5C}" destId="{5382CAAF-8D31-487B-B699-391B7B817E36}" srcOrd="0" destOrd="0" presId="urn:microsoft.com/office/officeart/2005/8/layout/hierarchy3"/>
-    <dgm:cxn modelId="{3409B92A-C72D-449A-A0C6-2CFA1D42FFAD}" type="presOf" srcId="{7DBC6FC5-654B-4034-9C6B-F3727E362558}" destId="{BE4391F9-2717-4139-9F46-984D4E3EF4CC}" srcOrd="0" destOrd="0" presId="urn:microsoft.com/office/officeart/2005/8/layout/hierarchy3"/>
-    <dgm:cxn modelId="{35EFD747-A6EF-43B7-93BF-0155E8C8CDEF}" type="presOf" srcId="{8206D531-6727-4BFC-93FD-9414BCDFD66D}" destId="{54BB8B14-66E9-4C59-B3F5-16B075C17069}" srcOrd="0" destOrd="0" presId="urn:microsoft.com/office/officeart/2005/8/layout/hierarchy3"/>
-    <dgm:cxn modelId="{53238EBB-5088-4422-A906-40B30E02F949}" type="presOf" srcId="{9B50E0E6-2365-4AE8-B316-56C98490A8BF}" destId="{991B9B45-3CF7-4B3B-B538-CB58C3DBDEB2}" srcOrd="0" destOrd="0" presId="urn:microsoft.com/office/officeart/2005/8/layout/hierarchy3"/>
-    <dgm:cxn modelId="{1AF3FACD-CD10-4607-A460-3B8CDAE867B8}" type="presOf" srcId="{68E0DAB9-FDA4-4646-AE3C-33970E8772B0}" destId="{E798E79B-9AB3-4B30-8F07-B7F3E9B39C18}" srcOrd="0" destOrd="0" presId="urn:microsoft.com/office/officeart/2005/8/layout/hierarchy3"/>
-    <dgm:cxn modelId="{22F29C42-AB3F-4CD8-8B2A-DA573BEF88BB}" type="presParOf" srcId="{E363965E-B292-41BD-9291-2A5854F39FC4}" destId="{1149500D-56F8-4017-B930-8172067BE94E}" srcOrd="0" destOrd="0" presId="urn:microsoft.com/office/officeart/2005/8/layout/hierarchy3"/>
-    <dgm:cxn modelId="{E216FFF8-5464-4F33-A923-97424862AE0A}" type="presParOf" srcId="{1149500D-56F8-4017-B930-8172067BE94E}" destId="{09243CE2-6B22-4747-BECF-CBF5600A5FCE}" srcOrd="0" destOrd="0" presId="urn:microsoft.com/office/officeart/2005/8/layout/hierarchy3"/>
-    <dgm:cxn modelId="{947B3FFC-11C4-4428-BE80-EDD8E3D1D38B}" type="presParOf" srcId="{09243CE2-6B22-4747-BECF-CBF5600A5FCE}" destId="{5382CAAF-8D31-487B-B699-391B7B817E36}" srcOrd="0" destOrd="0" presId="urn:microsoft.com/office/officeart/2005/8/layout/hierarchy3"/>
-    <dgm:cxn modelId="{E28F0A19-9FDD-4BA1-98C7-40FAC0F3A45E}" type="presParOf" srcId="{09243CE2-6B22-4747-BECF-CBF5600A5FCE}" destId="{28D7D76D-06E1-4FE4-B76C-D01DA5E72107}" srcOrd="1" destOrd="0" presId="urn:microsoft.com/office/officeart/2005/8/layout/hierarchy3"/>
-    <dgm:cxn modelId="{80D5BCBB-5B14-4C57-82C2-E67A987644D3}" type="presParOf" srcId="{1149500D-56F8-4017-B930-8172067BE94E}" destId="{FBFF6560-94B2-4CB3-BAD8-A1BECD556346}" srcOrd="1" destOrd="0" presId="urn:microsoft.com/office/officeart/2005/8/layout/hierarchy3"/>
-    <dgm:cxn modelId="{3750AE36-A88F-447E-AA27-78134397C132}" type="presParOf" srcId="{FBFF6560-94B2-4CB3-BAD8-A1BECD556346}" destId="{536AD551-42FA-4368-8B72-A8430FA09A75}" srcOrd="0" destOrd="0" presId="urn:microsoft.com/office/officeart/2005/8/layout/hierarchy3"/>
-    <dgm:cxn modelId="{12DDBDF2-8F74-47AF-A486-43B33F4958A6}" type="presParOf" srcId="{FBFF6560-94B2-4CB3-BAD8-A1BECD556346}" destId="{8D02C5C8-C8C5-437D-879F-69E53E3BD1FD}" srcOrd="1" destOrd="0" presId="urn:microsoft.com/office/officeart/2005/8/layout/hierarchy3"/>
-    <dgm:cxn modelId="{770D0183-DDD9-4703-BB6C-D90DDA828C30}" type="presParOf" srcId="{FBFF6560-94B2-4CB3-BAD8-A1BECD556346}" destId="{DE008850-CF97-48C3-8CAF-27A361CC9C2C}" srcOrd="2" destOrd="0" presId="urn:microsoft.com/office/officeart/2005/8/layout/hierarchy3"/>
-    <dgm:cxn modelId="{EEB9DA14-8C25-4DA2-B00B-1702231D09DE}" type="presParOf" srcId="{FBFF6560-94B2-4CB3-BAD8-A1BECD556346}" destId="{B2174052-2EAF-4D65-BA29-D4FB0E2184B5}" srcOrd="3" destOrd="0" presId="urn:microsoft.com/office/officeart/2005/8/layout/hierarchy3"/>
-    <dgm:cxn modelId="{27F35F1D-95C6-4BCD-B831-AF7498DE497F}" type="presParOf" srcId="{FBFF6560-94B2-4CB3-BAD8-A1BECD556346}" destId="{1A602BBD-D978-42F3-95E5-276EA4C86003}" srcOrd="4" destOrd="0" presId="urn:microsoft.com/office/officeart/2005/8/layout/hierarchy3"/>
-    <dgm:cxn modelId="{F553F1B4-F3F9-4A3C-BF1D-5030B0B3385F}" type="presParOf" srcId="{FBFF6560-94B2-4CB3-BAD8-A1BECD556346}" destId="{991B9B45-3CF7-4B3B-B538-CB58C3DBDEB2}" srcOrd="5" destOrd="0" presId="urn:microsoft.com/office/officeart/2005/8/layout/hierarchy3"/>
-    <dgm:cxn modelId="{EEBF774C-6D67-4EC8-A09D-928FD86867E2}" type="presParOf" srcId="{FBFF6560-94B2-4CB3-BAD8-A1BECD556346}" destId="{0C0FC271-D6DE-4A54-AB4E-35D15C12A5CA}" srcOrd="6" destOrd="0" presId="urn:microsoft.com/office/officeart/2005/8/layout/hierarchy3"/>
-    <dgm:cxn modelId="{DF698EAF-23E9-42FB-AF39-64147948F7FF}" type="presParOf" srcId="{FBFF6560-94B2-4CB3-BAD8-A1BECD556346}" destId="{3574DD01-8AF4-47C7-B3C7-4C30B93157F6}" srcOrd="7" destOrd="0" presId="urn:microsoft.com/office/officeart/2005/8/layout/hierarchy3"/>
-    <dgm:cxn modelId="{668B03DE-0CEF-49E4-AA47-C10935AB37DD}" type="presParOf" srcId="{FBFF6560-94B2-4CB3-BAD8-A1BECD556346}" destId="{BE4391F9-2717-4139-9F46-984D4E3EF4CC}" srcOrd="8" destOrd="0" presId="urn:microsoft.com/office/officeart/2005/8/layout/hierarchy3"/>
-    <dgm:cxn modelId="{D757C7B1-800C-42B2-8C02-5521A036D019}" type="presParOf" srcId="{FBFF6560-94B2-4CB3-BAD8-A1BECD556346}" destId="{633C913E-1662-4738-89FA-A4582AD222D8}" srcOrd="9" destOrd="0" presId="urn:microsoft.com/office/officeart/2005/8/layout/hierarchy3"/>
-    <dgm:cxn modelId="{49184A65-B7C0-4901-823A-4010315AC9F6}" type="presParOf" srcId="{FBFF6560-94B2-4CB3-BAD8-A1BECD556346}" destId="{FC929064-D34A-40B5-A082-BCE225F3C306}" srcOrd="10" destOrd="0" presId="urn:microsoft.com/office/officeart/2005/8/layout/hierarchy3"/>
-    <dgm:cxn modelId="{606371B3-160E-4589-A5B4-26E813AAF900}" type="presParOf" srcId="{FBFF6560-94B2-4CB3-BAD8-A1BECD556346}" destId="{AA936297-135E-4AB2-BD1E-CB878A93F9D2}" srcOrd="11" destOrd="0" presId="urn:microsoft.com/office/officeart/2005/8/layout/hierarchy3"/>
-    <dgm:cxn modelId="{F1F25DEE-DF3C-412A-8C82-B18D42E9FB90}" type="presParOf" srcId="{FBFF6560-94B2-4CB3-BAD8-A1BECD556346}" destId="{B6F55064-53E3-46DE-80E4-401DE1854B03}" srcOrd="12" destOrd="0" presId="urn:microsoft.com/office/officeart/2005/8/layout/hierarchy3"/>
-    <dgm:cxn modelId="{AC14CDE9-AEA2-4BE6-8CC3-90CB11D37E9A}" type="presParOf" srcId="{FBFF6560-94B2-4CB3-BAD8-A1BECD556346}" destId="{BBF87BA7-B1D8-4CE8-804A-1930701515F3}" srcOrd="13" destOrd="0" presId="urn:microsoft.com/office/officeart/2005/8/layout/hierarchy3"/>
-    <dgm:cxn modelId="{DD5B26FE-FD1B-4756-9FDD-0BBD55D38240}" type="presParOf" srcId="{E363965E-B292-41BD-9291-2A5854F39FC4}" destId="{E3E67866-44A7-4329-8E7F-D017B7F6733F}" srcOrd="1" destOrd="0" presId="urn:microsoft.com/office/officeart/2005/8/layout/hierarchy3"/>
-    <dgm:cxn modelId="{CF253C07-920F-43F8-B21F-1A6B37316F0E}" type="presParOf" srcId="{E3E67866-44A7-4329-8E7F-D017B7F6733F}" destId="{D66EFCAE-4308-4CFD-95EC-D56DDA4A4BC8}" srcOrd="0" destOrd="0" presId="urn:microsoft.com/office/officeart/2005/8/layout/hierarchy3"/>
-    <dgm:cxn modelId="{C39CAEF9-DF97-409E-A40A-02471E3C8C53}" type="presParOf" srcId="{D66EFCAE-4308-4CFD-95EC-D56DDA4A4BC8}" destId="{7F79BAA1-847A-4002-BE83-9DEB2E635DC3}" srcOrd="0" destOrd="0" presId="urn:microsoft.com/office/officeart/2005/8/layout/hierarchy3"/>
-    <dgm:cxn modelId="{CB8FF834-E2B7-42EB-B5FB-AE60DFC37498}" type="presParOf" srcId="{D66EFCAE-4308-4CFD-95EC-D56DDA4A4BC8}" destId="{E3C3FB86-6E6D-4C4A-BAB4-642DBE6ED5E2}" srcOrd="1" destOrd="0" presId="urn:microsoft.com/office/officeart/2005/8/layout/hierarchy3"/>
-    <dgm:cxn modelId="{F40457F3-9ED5-4A62-8A51-B915F6F1FFF1}" type="presParOf" srcId="{E3E67866-44A7-4329-8E7F-D017B7F6733F}" destId="{B0813D0F-504E-4F53-BA84-2BDA6D2D0F5C}" srcOrd="1" destOrd="0" presId="urn:microsoft.com/office/officeart/2005/8/layout/hierarchy3"/>
-    <dgm:cxn modelId="{B2E49CB9-5039-4263-85A2-0AC1C7C9ACC3}" type="presParOf" srcId="{B0813D0F-504E-4F53-BA84-2BDA6D2D0F5C}" destId="{FFD29BE1-7FAD-459F-B409-324A042754CC}" srcOrd="0" destOrd="0" presId="urn:microsoft.com/office/officeart/2005/8/layout/hierarchy3"/>
-    <dgm:cxn modelId="{CA9EBA2D-4766-424D-96DD-3A8A01FFA96F}" type="presParOf" srcId="{B0813D0F-504E-4F53-BA84-2BDA6D2D0F5C}" destId="{3B6A286A-3745-4575-AB45-264E49C9325A}" srcOrd="1" destOrd="0" presId="urn:microsoft.com/office/officeart/2005/8/layout/hierarchy3"/>
-    <dgm:cxn modelId="{C844B956-01DA-4E5E-A79E-5DFA9ABAD49A}" type="presParOf" srcId="{B0813D0F-504E-4F53-BA84-2BDA6D2D0F5C}" destId="{3209DD4C-B85D-41BC-BEB8-951FD65D85B8}" srcOrd="2" destOrd="0" presId="urn:microsoft.com/office/officeart/2005/8/layout/hierarchy3"/>
-    <dgm:cxn modelId="{4CBE61F5-14A4-4F7A-8697-578CD47A9C8D}" type="presParOf" srcId="{B0813D0F-504E-4F53-BA84-2BDA6D2D0F5C}" destId="{75E9F589-73B1-4D75-AE81-16CD8E61798D}" srcOrd="3" destOrd="0" presId="urn:microsoft.com/office/officeart/2005/8/layout/hierarchy3"/>
-    <dgm:cxn modelId="{B49DCD80-4151-4B82-BD6E-1BA4B5618C0C}" type="presParOf" srcId="{B0813D0F-504E-4F53-BA84-2BDA6D2D0F5C}" destId="{53958854-E1C6-4DEC-B14E-1B00948F44D9}" srcOrd="4" destOrd="0" presId="urn:microsoft.com/office/officeart/2005/8/layout/hierarchy3"/>
-    <dgm:cxn modelId="{4A2D698C-2E2A-4F7F-9155-F2DBF33FFE0D}" type="presParOf" srcId="{B0813D0F-504E-4F53-BA84-2BDA6D2D0F5C}" destId="{D18A3E27-875D-41CD-A886-9CB1DDB460BE}" srcOrd="5" destOrd="0" presId="urn:microsoft.com/office/officeart/2005/8/layout/hierarchy3"/>
-    <dgm:cxn modelId="{3E554FD6-33AD-43AC-8100-7CEFE63980BD}" type="presParOf" srcId="{B0813D0F-504E-4F53-BA84-2BDA6D2D0F5C}" destId="{334187BB-2F06-470B-B1C9-CAA7B043F0FD}" srcOrd="6" destOrd="0" presId="urn:microsoft.com/office/officeart/2005/8/layout/hierarchy3"/>
-    <dgm:cxn modelId="{AA67B71E-C670-40C1-BA68-0694C4F8CEC9}" type="presParOf" srcId="{B0813D0F-504E-4F53-BA84-2BDA6D2D0F5C}" destId="{DCA63E5F-3C7D-4264-880C-BC550658A8B4}" srcOrd="7" destOrd="0" presId="urn:microsoft.com/office/officeart/2005/8/layout/hierarchy3"/>
-    <dgm:cxn modelId="{60ACFC58-8C09-4456-843E-A6E3BDDB5AB3}" type="presParOf" srcId="{B0813D0F-504E-4F53-BA84-2BDA6D2D0F5C}" destId="{FF0FA8B6-0566-4F4A-A6BA-916068967D8F}" srcOrd="8" destOrd="0" presId="urn:microsoft.com/office/officeart/2005/8/layout/hierarchy3"/>
-    <dgm:cxn modelId="{E6DB1BF0-83D5-4911-BE1C-EE5EC9DAEB1D}" type="presParOf" srcId="{B0813D0F-504E-4F53-BA84-2BDA6D2D0F5C}" destId="{54BB8B14-66E9-4C59-B3F5-16B075C17069}" srcOrd="9" destOrd="0" presId="urn:microsoft.com/office/officeart/2005/8/layout/hierarchy3"/>
-    <dgm:cxn modelId="{339F5A2D-2D18-4365-AD83-86C7974374F1}" type="presParOf" srcId="{B0813D0F-504E-4F53-BA84-2BDA6D2D0F5C}" destId="{EB26D1E9-AAD5-4D5A-90EC-BBF90B8CD2C9}" srcOrd="10" destOrd="0" presId="urn:microsoft.com/office/officeart/2005/8/layout/hierarchy3"/>
-    <dgm:cxn modelId="{440BC214-DDA8-4EA7-BD69-19A5DA8A8828}" type="presParOf" srcId="{B0813D0F-504E-4F53-BA84-2BDA6D2D0F5C}" destId="{D67C4DAE-D3FA-4D0E-9863-3A135343CA58}" srcOrd="11" destOrd="0" presId="urn:microsoft.com/office/officeart/2005/8/layout/hierarchy3"/>
-    <dgm:cxn modelId="{FCC4FA00-15A1-4733-A286-642F89E5B56A}" type="presParOf" srcId="{B0813D0F-504E-4F53-BA84-2BDA6D2D0F5C}" destId="{E798E79B-9AB3-4B30-8F07-B7F3E9B39C18}" srcOrd="12" destOrd="0" presId="urn:microsoft.com/office/officeart/2005/8/layout/hierarchy3"/>
-    <dgm:cxn modelId="{428BE775-6167-4CFF-B96E-88A1BCBEEAE1}" type="presParOf" srcId="{B0813D0F-504E-4F53-BA84-2BDA6D2D0F5C}" destId="{907C053D-F26F-4451-9A45-B67E57BEE11E}" srcOrd="13" destOrd="0" presId="urn:microsoft.com/office/officeart/2005/8/layout/hierarchy3"/>
+    <dgm:cxn modelId="{B39CBE75-FC20-46B4-A8CE-B66BFEE2C73D}" type="presOf" srcId="{9949BC4F-AB2A-4E9B-932A-8CECD1E96AF5}" destId="{536AD551-42FA-4368-8B72-A8430FA09A75}" srcOrd="0" destOrd="0" presId="urn:microsoft.com/office/officeart/2005/8/layout/hierarchy3"/>
+    <dgm:cxn modelId="{3178702F-1E01-4951-A098-4CD990299D00}" type="presOf" srcId="{1C525E12-D944-4595-A78D-8CCC00AF05F2}" destId="{D67C4DAE-D3FA-4D0E-9863-3A135343CA58}" srcOrd="0" destOrd="0" presId="urn:microsoft.com/office/officeart/2005/8/layout/hierarchy3"/>
+    <dgm:cxn modelId="{7ABBADF6-46A7-44BE-A4D5-66568B9F9552}" type="presOf" srcId="{CB7F2676-CB23-4C4B-81FE-CA059A490AA5}" destId="{DCA63E5F-3C7D-4264-880C-BC550658A8B4}" srcOrd="0" destOrd="0" presId="urn:microsoft.com/office/officeart/2005/8/layout/hierarchy3"/>
+    <dgm:cxn modelId="{92A23A28-023E-4671-A270-6E39F15607A2}" type="presOf" srcId="{E4EBA5AC-7FD4-4345-8852-5560D1FFB9D0}" destId="{D18A3E27-875D-41CD-A886-9CB1DDB460BE}" srcOrd="0" destOrd="0" presId="urn:microsoft.com/office/officeart/2005/8/layout/hierarchy3"/>
+    <dgm:cxn modelId="{B7366928-F54D-48B7-9413-41AB63DE8AC7}" type="presOf" srcId="{A7197690-66EC-4E1B-991F-E90862F315DE}" destId="{3209DD4C-B85D-41BC-BEB8-951FD65D85B8}" srcOrd="0" destOrd="0" presId="urn:microsoft.com/office/officeart/2005/8/layout/hierarchy3"/>
+    <dgm:cxn modelId="{D356309A-C48A-4033-A5B0-84E1443EB99C}" type="presOf" srcId="{890A08E9-C479-461C-BC0A-BDC2D2D9DD5C}" destId="{5382CAAF-8D31-487B-B699-391B7B817E36}" srcOrd="0" destOrd="0" presId="urn:microsoft.com/office/officeart/2005/8/layout/hierarchy3"/>
+    <dgm:cxn modelId="{BDC1F5B2-BFA0-4CA7-BF7F-F2E924050311}" type="presParOf" srcId="{E363965E-B292-41BD-9291-2A5854F39FC4}" destId="{1149500D-56F8-4017-B930-8172067BE94E}" srcOrd="0" destOrd="0" presId="urn:microsoft.com/office/officeart/2005/8/layout/hierarchy3"/>
+    <dgm:cxn modelId="{46FB1C77-E7D1-4D42-94D5-353A79D09693}" type="presParOf" srcId="{1149500D-56F8-4017-B930-8172067BE94E}" destId="{09243CE2-6B22-4747-BECF-CBF5600A5FCE}" srcOrd="0" destOrd="0" presId="urn:microsoft.com/office/officeart/2005/8/layout/hierarchy3"/>
+    <dgm:cxn modelId="{56507326-335F-4FF2-8B22-3DD59BCD8686}" type="presParOf" srcId="{09243CE2-6B22-4747-BECF-CBF5600A5FCE}" destId="{5382CAAF-8D31-487B-B699-391B7B817E36}" srcOrd="0" destOrd="0" presId="urn:microsoft.com/office/officeart/2005/8/layout/hierarchy3"/>
+    <dgm:cxn modelId="{68B74584-0DAD-4231-8DEE-F7FE4701F043}" type="presParOf" srcId="{09243CE2-6B22-4747-BECF-CBF5600A5FCE}" destId="{28D7D76D-06E1-4FE4-B76C-D01DA5E72107}" srcOrd="1" destOrd="0" presId="urn:microsoft.com/office/officeart/2005/8/layout/hierarchy3"/>
+    <dgm:cxn modelId="{699B880B-070E-4330-A536-660B8AED6391}" type="presParOf" srcId="{1149500D-56F8-4017-B930-8172067BE94E}" destId="{FBFF6560-94B2-4CB3-BAD8-A1BECD556346}" srcOrd="1" destOrd="0" presId="urn:microsoft.com/office/officeart/2005/8/layout/hierarchy3"/>
+    <dgm:cxn modelId="{AC04D5E3-6EBC-4D58-9008-55B42E85D593}" type="presParOf" srcId="{FBFF6560-94B2-4CB3-BAD8-A1BECD556346}" destId="{536AD551-42FA-4368-8B72-A8430FA09A75}" srcOrd="0" destOrd="0" presId="urn:microsoft.com/office/officeart/2005/8/layout/hierarchy3"/>
+    <dgm:cxn modelId="{402F93E0-A950-4CA0-B84E-2B793496A4C4}" type="presParOf" srcId="{FBFF6560-94B2-4CB3-BAD8-A1BECD556346}" destId="{8D02C5C8-C8C5-437D-879F-69E53E3BD1FD}" srcOrd="1" destOrd="0" presId="urn:microsoft.com/office/officeart/2005/8/layout/hierarchy3"/>
+    <dgm:cxn modelId="{50EF439F-CF51-4DCB-9855-FA63FD31E446}" type="presParOf" srcId="{FBFF6560-94B2-4CB3-BAD8-A1BECD556346}" destId="{DE008850-CF97-48C3-8CAF-27A361CC9C2C}" srcOrd="2" destOrd="0" presId="urn:microsoft.com/office/officeart/2005/8/layout/hierarchy3"/>
+    <dgm:cxn modelId="{BB246F49-2ABA-4895-ACBA-AFDF1CAD618A}" type="presParOf" srcId="{FBFF6560-94B2-4CB3-BAD8-A1BECD556346}" destId="{B2174052-2EAF-4D65-BA29-D4FB0E2184B5}" srcOrd="3" destOrd="0" presId="urn:microsoft.com/office/officeart/2005/8/layout/hierarchy3"/>
+    <dgm:cxn modelId="{E4CCCF68-716A-4F00-83ED-69C7D9822280}" type="presParOf" srcId="{FBFF6560-94B2-4CB3-BAD8-A1BECD556346}" destId="{1A602BBD-D978-42F3-95E5-276EA4C86003}" srcOrd="4" destOrd="0" presId="urn:microsoft.com/office/officeart/2005/8/layout/hierarchy3"/>
+    <dgm:cxn modelId="{17378E49-A32E-44B7-8861-5D9271C28434}" type="presParOf" srcId="{FBFF6560-94B2-4CB3-BAD8-A1BECD556346}" destId="{991B9B45-3CF7-4B3B-B538-CB58C3DBDEB2}" srcOrd="5" destOrd="0" presId="urn:microsoft.com/office/officeart/2005/8/layout/hierarchy3"/>
+    <dgm:cxn modelId="{92FC84B0-9FF9-4E1C-9C48-77F995EC02F3}" type="presParOf" srcId="{FBFF6560-94B2-4CB3-BAD8-A1BECD556346}" destId="{0C0FC271-D6DE-4A54-AB4E-35D15C12A5CA}" srcOrd="6" destOrd="0" presId="urn:microsoft.com/office/officeart/2005/8/layout/hierarchy3"/>
+    <dgm:cxn modelId="{3361B4A5-1B1C-4E00-A681-284B46C2959D}" type="presParOf" srcId="{FBFF6560-94B2-4CB3-BAD8-A1BECD556346}" destId="{3574DD01-8AF4-47C7-B3C7-4C30B93157F6}" srcOrd="7" destOrd="0" presId="urn:microsoft.com/office/officeart/2005/8/layout/hierarchy3"/>
+    <dgm:cxn modelId="{863A6793-D755-4493-A0C9-80D652C3349A}" type="presParOf" srcId="{FBFF6560-94B2-4CB3-BAD8-A1BECD556346}" destId="{BE4391F9-2717-4139-9F46-984D4E3EF4CC}" srcOrd="8" destOrd="0" presId="urn:microsoft.com/office/officeart/2005/8/layout/hierarchy3"/>
+    <dgm:cxn modelId="{1BD2FD98-0887-4941-BA49-A1646FE186DC}" type="presParOf" srcId="{FBFF6560-94B2-4CB3-BAD8-A1BECD556346}" destId="{633C913E-1662-4738-89FA-A4582AD222D8}" srcOrd="9" destOrd="0" presId="urn:microsoft.com/office/officeart/2005/8/layout/hierarchy3"/>
+    <dgm:cxn modelId="{4A58B18E-3A96-490C-B744-23AC46C97A67}" type="presParOf" srcId="{FBFF6560-94B2-4CB3-BAD8-A1BECD556346}" destId="{FC929064-D34A-40B5-A082-BCE225F3C306}" srcOrd="10" destOrd="0" presId="urn:microsoft.com/office/officeart/2005/8/layout/hierarchy3"/>
+    <dgm:cxn modelId="{D6422C88-67A7-48AC-AE24-2B5A8292DD49}" type="presParOf" srcId="{FBFF6560-94B2-4CB3-BAD8-A1BECD556346}" destId="{AA936297-135E-4AB2-BD1E-CB878A93F9D2}" srcOrd="11" destOrd="0" presId="urn:microsoft.com/office/officeart/2005/8/layout/hierarchy3"/>
+    <dgm:cxn modelId="{D3585C98-C078-46C3-945F-08DF01E24305}" type="presParOf" srcId="{FBFF6560-94B2-4CB3-BAD8-A1BECD556346}" destId="{B6F55064-53E3-46DE-80E4-401DE1854B03}" srcOrd="12" destOrd="0" presId="urn:microsoft.com/office/officeart/2005/8/layout/hierarchy3"/>
+    <dgm:cxn modelId="{98831515-4833-47D7-90F8-5A767B651733}" type="presParOf" srcId="{FBFF6560-94B2-4CB3-BAD8-A1BECD556346}" destId="{BBF87BA7-B1D8-4CE8-804A-1930701515F3}" srcOrd="13" destOrd="0" presId="urn:microsoft.com/office/officeart/2005/8/layout/hierarchy3"/>
+    <dgm:cxn modelId="{A6EE7148-34F8-4E38-9C0F-3B8159CE54FE}" type="presParOf" srcId="{E363965E-B292-41BD-9291-2A5854F39FC4}" destId="{E3E67866-44A7-4329-8E7F-D017B7F6733F}" srcOrd="1" destOrd="0" presId="urn:microsoft.com/office/officeart/2005/8/layout/hierarchy3"/>
+    <dgm:cxn modelId="{DD617344-A004-44A7-BDEA-9569341E75CD}" type="presParOf" srcId="{E3E67866-44A7-4329-8E7F-D017B7F6733F}" destId="{D66EFCAE-4308-4CFD-95EC-D56DDA4A4BC8}" srcOrd="0" destOrd="0" presId="urn:microsoft.com/office/officeart/2005/8/layout/hierarchy3"/>
+    <dgm:cxn modelId="{4A02EA33-C3E7-43FD-8640-6A485B71269C}" type="presParOf" srcId="{D66EFCAE-4308-4CFD-95EC-D56DDA4A4BC8}" destId="{7F79BAA1-847A-4002-BE83-9DEB2E635DC3}" srcOrd="0" destOrd="0" presId="urn:microsoft.com/office/officeart/2005/8/layout/hierarchy3"/>
+    <dgm:cxn modelId="{046DBF1F-231E-4D89-95E9-16415ABC7DA3}" type="presParOf" srcId="{D66EFCAE-4308-4CFD-95EC-D56DDA4A4BC8}" destId="{E3C3FB86-6E6D-4C4A-BAB4-642DBE6ED5E2}" srcOrd="1" destOrd="0" presId="urn:microsoft.com/office/officeart/2005/8/layout/hierarchy3"/>
+    <dgm:cxn modelId="{0AD993A5-CBD8-4E68-B54A-8F90DCC824B3}" type="presParOf" srcId="{E3E67866-44A7-4329-8E7F-D017B7F6733F}" destId="{B0813D0F-504E-4F53-BA84-2BDA6D2D0F5C}" srcOrd="1" destOrd="0" presId="urn:microsoft.com/office/officeart/2005/8/layout/hierarchy3"/>
+    <dgm:cxn modelId="{75743BF6-B21E-43F9-AD5F-F48B945809BC}" type="presParOf" srcId="{B0813D0F-504E-4F53-BA84-2BDA6D2D0F5C}" destId="{FFD29BE1-7FAD-459F-B409-324A042754CC}" srcOrd="0" destOrd="0" presId="urn:microsoft.com/office/officeart/2005/8/layout/hierarchy3"/>
+    <dgm:cxn modelId="{D5F60E9E-D4EF-4233-BF01-ADF5B31E513E}" type="presParOf" srcId="{B0813D0F-504E-4F53-BA84-2BDA6D2D0F5C}" destId="{3B6A286A-3745-4575-AB45-264E49C9325A}" srcOrd="1" destOrd="0" presId="urn:microsoft.com/office/officeart/2005/8/layout/hierarchy3"/>
+    <dgm:cxn modelId="{32E20E03-188D-4D4C-85A3-54B88B564DEA}" type="presParOf" srcId="{B0813D0F-504E-4F53-BA84-2BDA6D2D0F5C}" destId="{3209DD4C-B85D-41BC-BEB8-951FD65D85B8}" srcOrd="2" destOrd="0" presId="urn:microsoft.com/office/officeart/2005/8/layout/hierarchy3"/>
+    <dgm:cxn modelId="{4434F1FA-BEF6-4DF3-8766-E9E5B2C829B6}" type="presParOf" srcId="{B0813D0F-504E-4F53-BA84-2BDA6D2D0F5C}" destId="{75E9F589-73B1-4D75-AE81-16CD8E61798D}" srcOrd="3" destOrd="0" presId="urn:microsoft.com/office/officeart/2005/8/layout/hierarchy3"/>
+    <dgm:cxn modelId="{40931009-C370-4B7C-84DF-8241A514EE18}" type="presParOf" srcId="{B0813D0F-504E-4F53-BA84-2BDA6D2D0F5C}" destId="{53958854-E1C6-4DEC-B14E-1B00948F44D9}" srcOrd="4" destOrd="0" presId="urn:microsoft.com/office/officeart/2005/8/layout/hierarchy3"/>
+    <dgm:cxn modelId="{7A7603DF-E934-40B4-9863-21F2716B1C98}" type="presParOf" srcId="{B0813D0F-504E-4F53-BA84-2BDA6D2D0F5C}" destId="{D18A3E27-875D-41CD-A886-9CB1DDB460BE}" srcOrd="5" destOrd="0" presId="urn:microsoft.com/office/officeart/2005/8/layout/hierarchy3"/>
+    <dgm:cxn modelId="{0B227E66-33CF-457C-9AF4-D43BF91BBEB3}" type="presParOf" srcId="{B0813D0F-504E-4F53-BA84-2BDA6D2D0F5C}" destId="{334187BB-2F06-470B-B1C9-CAA7B043F0FD}" srcOrd="6" destOrd="0" presId="urn:microsoft.com/office/officeart/2005/8/layout/hierarchy3"/>
+    <dgm:cxn modelId="{668114D5-273D-4BF0-BAB0-1881DA33B497}" type="presParOf" srcId="{B0813D0F-504E-4F53-BA84-2BDA6D2D0F5C}" destId="{DCA63E5F-3C7D-4264-880C-BC550658A8B4}" srcOrd="7" destOrd="0" presId="urn:microsoft.com/office/officeart/2005/8/layout/hierarchy3"/>
+    <dgm:cxn modelId="{8A35AED2-4789-46E0-9810-8A97FDFE1F84}" type="presParOf" srcId="{B0813D0F-504E-4F53-BA84-2BDA6D2D0F5C}" destId="{FF0FA8B6-0566-4F4A-A6BA-916068967D8F}" srcOrd="8" destOrd="0" presId="urn:microsoft.com/office/officeart/2005/8/layout/hierarchy3"/>
+    <dgm:cxn modelId="{4A99FDA5-A855-456D-B9B0-400E26DE8128}" type="presParOf" srcId="{B0813D0F-504E-4F53-BA84-2BDA6D2D0F5C}" destId="{54BB8B14-66E9-4C59-B3F5-16B075C17069}" srcOrd="9" destOrd="0" presId="urn:microsoft.com/office/officeart/2005/8/layout/hierarchy3"/>
+    <dgm:cxn modelId="{C49942EF-D7BB-4068-94DD-C7736FC39FB4}" type="presParOf" srcId="{B0813D0F-504E-4F53-BA84-2BDA6D2D0F5C}" destId="{EB26D1E9-AAD5-4D5A-90EC-BBF90B8CD2C9}" srcOrd="10" destOrd="0" presId="urn:microsoft.com/office/officeart/2005/8/layout/hierarchy3"/>
+    <dgm:cxn modelId="{56B86DD4-09F2-4AB5-BDE9-C3603CD23DCC}" type="presParOf" srcId="{B0813D0F-504E-4F53-BA84-2BDA6D2D0F5C}" destId="{D67C4DAE-D3FA-4D0E-9863-3A135343CA58}" srcOrd="11" destOrd="0" presId="urn:microsoft.com/office/officeart/2005/8/layout/hierarchy3"/>
+    <dgm:cxn modelId="{48CC5670-4AD3-45CA-A12A-EB4CD3FF53D1}" type="presParOf" srcId="{B0813D0F-504E-4F53-BA84-2BDA6D2D0F5C}" destId="{E798E79B-9AB3-4B30-8F07-B7F3E9B39C18}" srcOrd="12" destOrd="0" presId="urn:microsoft.com/office/officeart/2005/8/layout/hierarchy3"/>
+    <dgm:cxn modelId="{6F46564B-1354-446C-8CFF-AB55D4BA8453}" type="presParOf" srcId="{B0813D0F-504E-4F53-BA84-2BDA6D2D0F5C}" destId="{907C053D-F26F-4451-9A45-B67E57BEE11E}" srcOrd="13" destOrd="0" presId="urn:microsoft.com/office/officeart/2005/8/layout/hierarchy3"/>
   </dgm:cxnLst>
   <dgm:bg/>
   <dgm:whole/>
@@ -19447,60 +19611,60 @@
     </dgm:pt>
   </dgm:ptLst>
   <dgm:cxnLst>
-    <dgm:cxn modelId="{FAB819C4-5042-4311-B2CD-904E048D737A}" type="presOf" srcId="{2EA8D329-33CA-1342-9429-55B680435688}" destId="{8DA13DFD-B143-1346-B3BA-D9AE7AB1463A}" srcOrd="1" destOrd="0" presId="urn:microsoft.com/office/officeart/2005/8/layout/list1"/>
-    <dgm:cxn modelId="{F3DEAB76-1AB4-428E-80C4-0804FCCCB80F}" type="presOf" srcId="{6FB4E169-09D2-D943-9026-26CA15A19F7F}" destId="{284ABD3B-5156-0443-9457-635F1DB44379}" srcOrd="0" destOrd="0" presId="urn:microsoft.com/office/officeart/2005/8/layout/list1"/>
-    <dgm:cxn modelId="{DDA2B5BB-FB8A-B347-BE42-26669C15CD65}" srcId="{32B4995A-464B-944F-8848-840FA867C9CB}" destId="{0C4FF2F5-AD9A-AE48-8B37-ACDBB964C67A}" srcOrd="2" destOrd="0" parTransId="{797ADBAD-9084-3E4E-8375-610EEAFA10A0}" sibTransId="{54087C98-F356-0944-8E7B-A551B8CFF7B4}"/>
+    <dgm:cxn modelId="{66A82A51-683F-46FF-8F9F-598E61821D05}" type="presOf" srcId="{34C83F62-AE70-47B4-B903-CE4216267A01}" destId="{0F2CC1AA-21B2-9A45-8A6D-E2CB7861B3E2}" srcOrd="0" destOrd="10" presId="urn:microsoft.com/office/officeart/2005/8/layout/list1"/>
+    <dgm:cxn modelId="{197DEB8E-1EE7-4EA5-B554-7D1F8B33DF71}" type="presOf" srcId="{6FB4E169-09D2-D943-9026-26CA15A19F7F}" destId="{3F88697D-CC37-154F-8E65-75129F570207}" srcOrd="1" destOrd="0" presId="urn:microsoft.com/office/officeart/2005/8/layout/list1"/>
+    <dgm:cxn modelId="{2AEFB168-8291-4AC5-8CE2-A63945CDA058}" type="presOf" srcId="{CB36BB89-6442-CF47-90A2-E49475057EC0}" destId="{0F2CC1AA-21B2-9A45-8A6D-E2CB7861B3E2}" srcOrd="0" destOrd="9" presId="urn:microsoft.com/office/officeart/2005/8/layout/list1"/>
+    <dgm:cxn modelId="{37860405-60E3-4353-81E7-26C5FE92C9E5}" type="presOf" srcId="{2EA8D329-33CA-1342-9429-55B680435688}" destId="{4C1B50AE-A1EC-1248-9635-7375FA212FC5}" srcOrd="0" destOrd="0" presId="urn:microsoft.com/office/officeart/2005/8/layout/list1"/>
+    <dgm:cxn modelId="{CEE0471C-0418-4EBD-B5C2-F31AD893755C}" type="presOf" srcId="{6C44D267-7BEF-4E43-A97A-5C53B2612B94}" destId="{0F2CC1AA-21B2-9A45-8A6D-E2CB7861B3E2}" srcOrd="0" destOrd="5" presId="urn:microsoft.com/office/officeart/2005/8/layout/list1"/>
+    <dgm:cxn modelId="{7C59AD5E-A19F-3747-A6E9-C71B90228989}" srcId="{6FB4E169-09D2-D943-9026-26CA15A19F7F}" destId="{F56B3603-1952-B84F-BAD1-1E8F23700A59}" srcOrd="5" destOrd="0" parTransId="{1257DFEA-3D9C-8E49-A82F-094EA948300C}" sibTransId="{68C525D3-5E1A-2A4E-A66A-D3DFE86407D4}"/>
+    <dgm:cxn modelId="{FD8315E5-919F-44C1-96A1-D54D17648B96}" type="presOf" srcId="{3F151878-37E6-4649-89AA-0E774F8FFF42}" destId="{F1CE801F-233E-AE4D-A0D9-21E999939C5A}" srcOrd="0" destOrd="2" presId="urn:microsoft.com/office/officeart/2005/8/layout/list1"/>
+    <dgm:cxn modelId="{A02A7C71-1B8A-4935-A1D8-FF2AE6BBF5AB}" type="presOf" srcId="{CE9A4D32-FE81-441D-8B3F-DC54F96C7273}" destId="{0F2CC1AA-21B2-9A45-8A6D-E2CB7861B3E2}" srcOrd="0" destOrd="2" presId="urn:microsoft.com/office/officeart/2005/8/layout/list1"/>
+    <dgm:cxn modelId="{E9051DDB-06FA-4D07-AC08-65FF75BB78CC}" type="presOf" srcId="{79D66611-895E-354F-9181-D20AD9DDC9C8}" destId="{F1CE801F-233E-AE4D-A0D9-21E999939C5A}" srcOrd="0" destOrd="0" presId="urn:microsoft.com/office/officeart/2005/8/layout/list1"/>
+    <dgm:cxn modelId="{DF820450-42F0-44A4-A24A-CB447738A19F}" type="presOf" srcId="{060A1963-BE9F-5548-B5DE-B792E1E64098}" destId="{0F2CC1AA-21B2-9A45-8A6D-E2CB7861B3E2}" srcOrd="0" destOrd="4" presId="urn:microsoft.com/office/officeart/2005/8/layout/list1"/>
+    <dgm:cxn modelId="{611D9DBD-5FA5-4894-B61F-D7474DF3B976}" type="presOf" srcId="{6FB4E169-09D2-D943-9026-26CA15A19F7F}" destId="{284ABD3B-5156-0443-9457-635F1DB44379}" srcOrd="0" destOrd="0" presId="urn:microsoft.com/office/officeart/2005/8/layout/list1"/>
+    <dgm:cxn modelId="{835658EA-D426-0B4A-8EDA-BBE4F322CA98}" srcId="{32B4995A-464B-944F-8848-840FA867C9CB}" destId="{060A1963-BE9F-5548-B5DE-B792E1E64098}" srcOrd="0" destOrd="0" parTransId="{35712603-6AB6-CE4C-9E57-21F7267C07EB}" sibTransId="{D8BEFEEC-D5CA-5D44-8172-A527D34A0FA2}"/>
+    <dgm:cxn modelId="{1B54CDB3-2BEE-4444-AF1A-5BE84F515A64}" srcId="{F56B3603-1952-B84F-BAD1-1E8F23700A59}" destId="{D4A4CF39-27A2-314A-B523-C02E9F5DAF7D}" srcOrd="0" destOrd="0" parTransId="{C438F413-3458-5E43-8507-C9DD2FDA0FAD}" sibTransId="{100973F7-9C3C-A44C-980E-826195F6DBFF}"/>
+    <dgm:cxn modelId="{ADA0D8AA-FF77-4C91-A0D4-ABCD2E1AB835}" srcId="{2EA8D329-33CA-1342-9429-55B680435688}" destId="{E1A52D79-90C1-4CDF-A48F-8FDBCDA14C56}" srcOrd="1" destOrd="0" parTransId="{CB9B7B39-28C8-4F11-956F-056540EAA25D}" sibTransId="{1201E9BD-3FBD-43C3-B8DC-D881BD4CEE23}"/>
+    <dgm:cxn modelId="{F31F2B25-EF01-4EB7-833E-A2A506F1BF30}" type="presOf" srcId="{62A3456E-98CD-8844-991A-2A047A2E4FCE}" destId="{0F2CC1AA-21B2-9A45-8A6D-E2CB7861B3E2}" srcOrd="0" destOrd="1" presId="urn:microsoft.com/office/officeart/2005/8/layout/list1"/>
+    <dgm:cxn modelId="{5B2198BB-343B-4E3C-A96F-59F54D764F5E}" type="presOf" srcId="{E1A52D79-90C1-4CDF-A48F-8FDBCDA14C56}" destId="{F1CE801F-233E-AE4D-A0D9-21E999939C5A}" srcOrd="0" destOrd="1" presId="urn:microsoft.com/office/officeart/2005/8/layout/list1"/>
     <dgm:cxn modelId="{4A4ED83D-82AD-1747-8CCC-0B48AEBE346E}" srcId="{6FB4E169-09D2-D943-9026-26CA15A19F7F}" destId="{32B4995A-464B-944F-8848-840FA867C9CB}" srcOrd="1" destOrd="0" parTransId="{AB55652A-018E-F841-AFE0-713136AF2205}" sibTransId="{325EE037-409B-6F4D-9024-0AD3A542082A}"/>
-    <dgm:cxn modelId="{402CCDEF-9160-4E1B-8D44-32D8DB0BA556}" type="presOf" srcId="{79D66611-895E-354F-9181-D20AD9DDC9C8}" destId="{F1CE801F-233E-AE4D-A0D9-21E999939C5A}" srcOrd="0" destOrd="0" presId="urn:microsoft.com/office/officeart/2005/8/layout/list1"/>
-    <dgm:cxn modelId="{8AA64432-83C5-4AFA-BC47-BBFF2F0A343A}" type="presOf" srcId="{2EA8D329-33CA-1342-9429-55B680435688}" destId="{4C1B50AE-A1EC-1248-9635-7375FA212FC5}" srcOrd="0" destOrd="0" presId="urn:microsoft.com/office/officeart/2005/8/layout/list1"/>
-    <dgm:cxn modelId="{CCCCF1A6-4AC7-5A42-83DB-0EE7E6538FA8}" srcId="{2EA8D329-33CA-1342-9429-55B680435688}" destId="{79D66611-895E-354F-9181-D20AD9DDC9C8}" srcOrd="0" destOrd="0" parTransId="{87E7D935-DD48-254C-A8A5-923778FFCDB2}" sibTransId="{FB3D2A38-A1D4-1044-AB5D-02A8F1A2F7E4}"/>
-    <dgm:cxn modelId="{7A817CC0-F7A2-F547-BCB5-73B290EF3B26}" srcId="{F56B3603-1952-B84F-BAD1-1E8F23700A59}" destId="{742C1057-FCDB-4D4F-93D8-3F9B64E4A883}" srcOrd="1" destOrd="0" parTransId="{BEB9A8E9-E23E-3043-A177-879BD13C76BA}" sibTransId="{958222CE-ADE9-454F-99C4-0C13E6C1D883}"/>
-    <dgm:cxn modelId="{5CA3A4FA-CEDD-F84A-BC65-1566C5366644}" srcId="{F56B3603-1952-B84F-BAD1-1E8F23700A59}" destId="{76E50F36-8B7F-0448-B980-60967E01E084}" srcOrd="2" destOrd="0" parTransId="{4680C20A-B947-2141-879D-E9D3A6E2EDEC}" sibTransId="{6DFA7DB9-374D-464E-BF0A-1DC0788ABE0F}"/>
     <dgm:cxn modelId="{6027FA43-55BD-1743-9E0E-572646FC566F}" srcId="{6A98C5D5-D9A6-4546-A7B3-9674DA093C4A}" destId="{CB36BB89-6442-CF47-90A2-E49475057EC0}" srcOrd="0" destOrd="0" parTransId="{12FAD336-69F1-1E4C-9517-FD4E70078F74}" sibTransId="{1B90C4F3-9E59-2545-870F-C1360A7739ED}"/>
-    <dgm:cxn modelId="{7C87173C-68A8-405B-B0FA-148EA873CA9F}" type="presOf" srcId="{6C44D267-7BEF-4E43-A97A-5C53B2612B94}" destId="{0F2CC1AA-21B2-9A45-8A6D-E2CB7861B3E2}" srcOrd="0" destOrd="5" presId="urn:microsoft.com/office/officeart/2005/8/layout/list1"/>
-    <dgm:cxn modelId="{AE07A7E5-49CE-4862-B4D6-E4A270790A48}" srcId="{6FB4E169-09D2-D943-9026-26CA15A19F7F}" destId="{5AE06341-F2E0-43FF-9BB6-9A9E6BFC87FC}" srcOrd="2" destOrd="0" parTransId="{247A9CF8-0BDE-49F4-BAA4-AAE8D8A34483}" sibTransId="{914D53EE-B2B8-4C7B-8B4E-54C19470DE5C}"/>
-    <dgm:cxn modelId="{9860935E-088D-446B-BAFF-8D45D8DE853C}" type="presOf" srcId="{5AE06341-F2E0-43FF-9BB6-9A9E6BFC87FC}" destId="{0F2CC1AA-21B2-9A45-8A6D-E2CB7861B3E2}" srcOrd="0" destOrd="7" presId="urn:microsoft.com/office/officeart/2005/8/layout/list1"/>
-    <dgm:cxn modelId="{6B912B1D-660F-463D-B648-0E6DB62C07E4}" type="presOf" srcId="{ED4E9DE8-623F-D04C-B07B-6E9315B8788F}" destId="{89C94519-C097-484F-92A5-463569725989}" srcOrd="0" destOrd="0" presId="urn:microsoft.com/office/officeart/2005/8/layout/list1"/>
-    <dgm:cxn modelId="{8B7DAB34-4E16-4466-9F95-D78622A82E8A}" type="presOf" srcId="{51E8D6C7-DB38-284E-B4C4-45983B20812A}" destId="{0F2CC1AA-21B2-9A45-8A6D-E2CB7861B3E2}" srcOrd="0" destOrd="0" presId="urn:microsoft.com/office/officeart/2005/8/layout/list1"/>
-    <dgm:cxn modelId="{D9854486-5AA7-744B-82A9-C9669CAA3DCE}" srcId="{ED4E9DE8-623F-D04C-B07B-6E9315B8788F}" destId="{2EA8D329-33CA-1342-9429-55B680435688}" srcOrd="0" destOrd="0" parTransId="{2F24D985-B763-4943-978E-ADECC9C3533E}" sibTransId="{C13A49B5-DC90-CB41-939E-68BFC0CF56E5}"/>
-    <dgm:cxn modelId="{B0F24961-C033-4DCE-BCF3-8B03CEE0CE76}" type="presOf" srcId="{6FB4E169-09D2-D943-9026-26CA15A19F7F}" destId="{3F88697D-CC37-154F-8E65-75129F570207}" srcOrd="1" destOrd="0" presId="urn:microsoft.com/office/officeart/2005/8/layout/list1"/>
-    <dgm:cxn modelId="{BE254B9E-0BA0-4CB0-892A-78CE6198B799}" type="presOf" srcId="{32B4995A-464B-944F-8848-840FA867C9CB}" destId="{0F2CC1AA-21B2-9A45-8A6D-E2CB7861B3E2}" srcOrd="0" destOrd="3" presId="urn:microsoft.com/office/officeart/2005/8/layout/list1"/>
-    <dgm:cxn modelId="{15987576-C970-4DDC-A38C-9A22E39B9FBF}" type="presOf" srcId="{3F151878-37E6-4649-89AA-0E774F8FFF42}" destId="{F1CE801F-233E-AE4D-A0D9-21E999939C5A}" srcOrd="0" destOrd="2" presId="urn:microsoft.com/office/officeart/2005/8/layout/list1"/>
-    <dgm:cxn modelId="{B987F20E-2A31-49C9-8A29-AFA2B7DE66CD}" srcId="{6FB4E169-09D2-D943-9026-26CA15A19F7F}" destId="{34C83F62-AE70-47B4-B903-CE4216267A01}" srcOrd="4" destOrd="0" parTransId="{48F72CBB-2ABA-443D-AC09-D82F60EE19E7}" sibTransId="{446977E5-E358-46A6-B08B-E79EB2CFF5D2}"/>
-    <dgm:cxn modelId="{7C59AD5E-A19F-3747-A6E9-C71B90228989}" srcId="{6FB4E169-09D2-D943-9026-26CA15A19F7F}" destId="{F56B3603-1952-B84F-BAD1-1E8F23700A59}" srcOrd="5" destOrd="0" parTransId="{1257DFEA-3D9C-8E49-A82F-094EA948300C}" sibTransId="{68C525D3-5E1A-2A4E-A66A-D3DFE86407D4}"/>
-    <dgm:cxn modelId="{49E03E9B-D1C5-8F49-87DD-3C28CE102621}" srcId="{51E8D6C7-DB38-284E-B4C4-45983B20812A}" destId="{62A3456E-98CD-8844-991A-2A047A2E4FCE}" srcOrd="0" destOrd="0" parTransId="{A71962B5-9A6A-814F-9493-11907D10854B}" sibTransId="{8EB90FC2-3CDB-1E4A-8013-32CAF94BDA17}"/>
-    <dgm:cxn modelId="{098FC3DD-ED6F-4035-AAC8-AF05A1EA20FE}" type="presOf" srcId="{34C83F62-AE70-47B4-B903-CE4216267A01}" destId="{0F2CC1AA-21B2-9A45-8A6D-E2CB7861B3E2}" srcOrd="0" destOrd="10" presId="urn:microsoft.com/office/officeart/2005/8/layout/list1"/>
+    <dgm:cxn modelId="{7E68BC5B-4023-4766-9D82-57E719B7CE30}" type="presOf" srcId="{6A98C5D5-D9A6-4546-A7B3-9674DA093C4A}" destId="{0F2CC1AA-21B2-9A45-8A6D-E2CB7861B3E2}" srcOrd="0" destOrd="8" presId="urn:microsoft.com/office/officeart/2005/8/layout/list1"/>
+    <dgm:cxn modelId="{E8E6654B-73BA-4D81-9AA9-A2EBAC274ABE}" type="presOf" srcId="{76E50F36-8B7F-0448-B980-60967E01E084}" destId="{0F2CC1AA-21B2-9A45-8A6D-E2CB7861B3E2}" srcOrd="0" destOrd="14" presId="urn:microsoft.com/office/officeart/2005/8/layout/list1"/>
+    <dgm:cxn modelId="{94020CE5-2F14-4A92-8458-9186DC906F37}" srcId="{51E8D6C7-DB38-284E-B4C4-45983B20812A}" destId="{CE9A4D32-FE81-441D-8B3F-DC54F96C7273}" srcOrd="1" destOrd="0" parTransId="{47D87B77-59CE-4CED-8C08-681D627907AD}" sibTransId="{A3B60EEE-A597-4C2F-A7A9-278B96F45D31}"/>
+    <dgm:cxn modelId="{6E2D6644-86A8-4165-AF5F-BCAC9B22C949}" type="presOf" srcId="{2EA8D329-33CA-1342-9429-55B680435688}" destId="{8DA13DFD-B143-1346-B3BA-D9AE7AB1463A}" srcOrd="1" destOrd="0" presId="urn:microsoft.com/office/officeart/2005/8/layout/list1"/>
     <dgm:cxn modelId="{13F1EBF8-E9D0-425D-900A-7E21547579B1}" srcId="{2EA8D329-33CA-1342-9429-55B680435688}" destId="{3F151878-37E6-4649-89AA-0E774F8FFF42}" srcOrd="2" destOrd="0" parTransId="{8A89C2E9-4603-4096-A9B0-8D06946A17A6}" sibTransId="{9D4C05C9-3D3D-43B7-8EBD-24C3435F7CB8}"/>
-    <dgm:cxn modelId="{37CAF8CE-F453-9B49-BF30-C1E9EBC9900A}" srcId="{6FB4E169-09D2-D943-9026-26CA15A19F7F}" destId="{6A98C5D5-D9A6-4546-A7B3-9674DA093C4A}" srcOrd="3" destOrd="0" parTransId="{2E018566-A197-8F44-BB55-617A1A69C1FD}" sibTransId="{0C046E55-960B-5140-989E-2D76DB35FA39}"/>
-    <dgm:cxn modelId="{ADA0D8AA-FF77-4C91-A0D4-ABCD2E1AB835}" srcId="{2EA8D329-33CA-1342-9429-55B680435688}" destId="{E1A52D79-90C1-4CDF-A48F-8FDBCDA14C56}" srcOrd="1" destOrd="0" parTransId="{CB9B7B39-28C8-4F11-956F-056540EAA25D}" sibTransId="{1201E9BD-3FBD-43C3-B8DC-D881BD4CEE23}"/>
-    <dgm:cxn modelId="{6BAD508D-A626-4A03-8462-1012A4CE1225}" type="presOf" srcId="{742C1057-FCDB-4D4F-93D8-3F9B64E4A883}" destId="{0F2CC1AA-21B2-9A45-8A6D-E2CB7861B3E2}" srcOrd="0" destOrd="13" presId="urn:microsoft.com/office/officeart/2005/8/layout/list1"/>
-    <dgm:cxn modelId="{75F7FAC7-692A-48C8-8FBD-C739559F78A5}" type="presOf" srcId="{CB36BB89-6442-CF47-90A2-E49475057EC0}" destId="{0F2CC1AA-21B2-9A45-8A6D-E2CB7861B3E2}" srcOrd="0" destOrd="9" presId="urn:microsoft.com/office/officeart/2005/8/layout/list1"/>
-    <dgm:cxn modelId="{1B54CDB3-2BEE-4444-AF1A-5BE84F515A64}" srcId="{F56B3603-1952-B84F-BAD1-1E8F23700A59}" destId="{D4A4CF39-27A2-314A-B523-C02E9F5DAF7D}" srcOrd="0" destOrd="0" parTransId="{C438F413-3458-5E43-8507-C9DD2FDA0FAD}" sibTransId="{100973F7-9C3C-A44C-980E-826195F6DBFF}"/>
-    <dgm:cxn modelId="{959616B6-5431-481E-90C0-1B42D66C38EE}" type="presOf" srcId="{6A98C5D5-D9A6-4546-A7B3-9674DA093C4A}" destId="{0F2CC1AA-21B2-9A45-8A6D-E2CB7861B3E2}" srcOrd="0" destOrd="8" presId="urn:microsoft.com/office/officeart/2005/8/layout/list1"/>
-    <dgm:cxn modelId="{E3C1D3FF-53EC-47E3-94CB-605D5DDC62CE}" type="presOf" srcId="{F56B3603-1952-B84F-BAD1-1E8F23700A59}" destId="{0F2CC1AA-21B2-9A45-8A6D-E2CB7861B3E2}" srcOrd="0" destOrd="11" presId="urn:microsoft.com/office/officeart/2005/8/layout/list1"/>
-    <dgm:cxn modelId="{94020CE5-2F14-4A92-8458-9186DC906F37}" srcId="{51E8D6C7-DB38-284E-B4C4-45983B20812A}" destId="{CE9A4D32-FE81-441D-8B3F-DC54F96C7273}" srcOrd="1" destOrd="0" parTransId="{47D87B77-59CE-4CED-8C08-681D627907AD}" sibTransId="{A3B60EEE-A597-4C2F-A7A9-278B96F45D31}"/>
-    <dgm:cxn modelId="{A6B3D9EB-B76C-7F49-95AD-21B8254F10F7}" srcId="{6FB4E169-09D2-D943-9026-26CA15A19F7F}" destId="{51E8D6C7-DB38-284E-B4C4-45983B20812A}" srcOrd="0" destOrd="0" parTransId="{6CFE4F30-9108-1F42-92B7-65A09A8DFE0B}" sibTransId="{8ED05887-E816-7D4E-B556-7D63F66EEA6F}"/>
-    <dgm:cxn modelId="{50A229DB-943F-43D4-9C6B-27D77334AC9F}" type="presOf" srcId="{060A1963-BE9F-5548-B5DE-B792E1E64098}" destId="{0F2CC1AA-21B2-9A45-8A6D-E2CB7861B3E2}" srcOrd="0" destOrd="4" presId="urn:microsoft.com/office/officeart/2005/8/layout/list1"/>
-    <dgm:cxn modelId="{8A57739E-D700-438C-9C37-7A3AA12A7A42}" type="presOf" srcId="{62A3456E-98CD-8844-991A-2A047A2E4FCE}" destId="{0F2CC1AA-21B2-9A45-8A6D-E2CB7861B3E2}" srcOrd="0" destOrd="1" presId="urn:microsoft.com/office/officeart/2005/8/layout/list1"/>
-    <dgm:cxn modelId="{704C3756-F40E-49F3-A7D0-F82291F89C01}" type="presOf" srcId="{CE9A4D32-FE81-441D-8B3F-DC54F96C7273}" destId="{0F2CC1AA-21B2-9A45-8A6D-E2CB7861B3E2}" srcOrd="0" destOrd="2" presId="urn:microsoft.com/office/officeart/2005/8/layout/list1"/>
-    <dgm:cxn modelId="{E68E0F54-FD9B-44DD-9D45-022E16722913}" type="presOf" srcId="{D4A4CF39-27A2-314A-B523-C02E9F5DAF7D}" destId="{0F2CC1AA-21B2-9A45-8A6D-E2CB7861B3E2}" srcOrd="0" destOrd="12" presId="urn:microsoft.com/office/officeart/2005/8/layout/list1"/>
     <dgm:cxn modelId="{5A0DD5F7-E193-BE45-9E5E-3AF310D4A2ED}" srcId="{32B4995A-464B-944F-8848-840FA867C9CB}" destId="{6C44D267-7BEF-4E43-A97A-5C53B2612B94}" srcOrd="1" destOrd="0" parTransId="{563CC597-1916-0A42-92EC-E6BDAD7C5ED4}" sibTransId="{69684259-89B2-BE43-A043-AE93ADCE9EDA}"/>
     <dgm:cxn modelId="{95F2D0BB-D3AC-2242-90C6-69659EF6C740}" srcId="{ED4E9DE8-623F-D04C-B07B-6E9315B8788F}" destId="{6FB4E169-09D2-D943-9026-26CA15A19F7F}" srcOrd="1" destOrd="0" parTransId="{5BE5721A-DE6F-6543-B767-0596B3EF5B5E}" sibTransId="{FEF1F0C0-5009-544C-BD0E-2ED77F4C9946}"/>
-    <dgm:cxn modelId="{5132C0CC-284E-4818-9792-3CD4AE52C24B}" type="presOf" srcId="{0C4FF2F5-AD9A-AE48-8B37-ACDBB964C67A}" destId="{0F2CC1AA-21B2-9A45-8A6D-E2CB7861B3E2}" srcOrd="0" destOrd="6" presId="urn:microsoft.com/office/officeart/2005/8/layout/list1"/>
-    <dgm:cxn modelId="{5FE85BD4-8757-49D5-9CF5-3039F793C099}" type="presOf" srcId="{76E50F36-8B7F-0448-B980-60967E01E084}" destId="{0F2CC1AA-21B2-9A45-8A6D-E2CB7861B3E2}" srcOrd="0" destOrd="14" presId="urn:microsoft.com/office/officeart/2005/8/layout/list1"/>
-    <dgm:cxn modelId="{835658EA-D426-0B4A-8EDA-BBE4F322CA98}" srcId="{32B4995A-464B-944F-8848-840FA867C9CB}" destId="{060A1963-BE9F-5548-B5DE-B792E1E64098}" srcOrd="0" destOrd="0" parTransId="{35712603-6AB6-CE4C-9E57-21F7267C07EB}" sibTransId="{D8BEFEEC-D5CA-5D44-8172-A527D34A0FA2}"/>
-    <dgm:cxn modelId="{17A33348-F52D-4E89-95E5-C42660E6BFC8}" type="presOf" srcId="{E1A52D79-90C1-4CDF-A48F-8FDBCDA14C56}" destId="{F1CE801F-233E-AE4D-A0D9-21E999939C5A}" srcOrd="0" destOrd="1" presId="urn:microsoft.com/office/officeart/2005/8/layout/list1"/>
-    <dgm:cxn modelId="{F8BB2ABC-1129-4666-A314-F4EF13B18BAA}" type="presParOf" srcId="{89C94519-C097-484F-92A5-463569725989}" destId="{1DBAAFEF-34E5-D949-8D9A-BE403DCA866C}" srcOrd="0" destOrd="0" presId="urn:microsoft.com/office/officeart/2005/8/layout/list1"/>
-    <dgm:cxn modelId="{E8CEBE3E-E2BC-4E21-BE3E-7FCFEF968B41}" type="presParOf" srcId="{1DBAAFEF-34E5-D949-8D9A-BE403DCA866C}" destId="{4C1B50AE-A1EC-1248-9635-7375FA212FC5}" srcOrd="0" destOrd="0" presId="urn:microsoft.com/office/officeart/2005/8/layout/list1"/>
-    <dgm:cxn modelId="{B8378C99-8682-49E2-81A5-9BE1585EC2D3}" type="presParOf" srcId="{1DBAAFEF-34E5-D949-8D9A-BE403DCA866C}" destId="{8DA13DFD-B143-1346-B3BA-D9AE7AB1463A}" srcOrd="1" destOrd="0" presId="urn:microsoft.com/office/officeart/2005/8/layout/list1"/>
-    <dgm:cxn modelId="{31FD1220-F9E2-4911-BFEE-4563D68F45BD}" type="presParOf" srcId="{89C94519-C097-484F-92A5-463569725989}" destId="{2AFC630A-BBF7-BA4E-8B11-115AAAAEA685}" srcOrd="1" destOrd="0" presId="urn:microsoft.com/office/officeart/2005/8/layout/list1"/>
-    <dgm:cxn modelId="{FDC6C1E7-2975-49E9-8CED-A998E9F574DC}" type="presParOf" srcId="{89C94519-C097-484F-92A5-463569725989}" destId="{F1CE801F-233E-AE4D-A0D9-21E999939C5A}" srcOrd="2" destOrd="0" presId="urn:microsoft.com/office/officeart/2005/8/layout/list1"/>
-    <dgm:cxn modelId="{4771A53B-6526-4492-BCE7-4870AFFDF8FF}" type="presParOf" srcId="{89C94519-C097-484F-92A5-463569725989}" destId="{CE0D673B-27A9-CA43-9EED-8BCFED3BAE1C}" srcOrd="3" destOrd="0" presId="urn:microsoft.com/office/officeart/2005/8/layout/list1"/>
-    <dgm:cxn modelId="{8FBF2056-F145-45DB-A517-79B9E765DA50}" type="presParOf" srcId="{89C94519-C097-484F-92A5-463569725989}" destId="{8DDA0795-6643-3245-A338-10768F5B6CAB}" srcOrd="4" destOrd="0" presId="urn:microsoft.com/office/officeart/2005/8/layout/list1"/>
-    <dgm:cxn modelId="{4BD9B8A1-73C7-4C5A-9AC6-0078097C65F1}" type="presParOf" srcId="{8DDA0795-6643-3245-A338-10768F5B6CAB}" destId="{284ABD3B-5156-0443-9457-635F1DB44379}" srcOrd="0" destOrd="0" presId="urn:microsoft.com/office/officeart/2005/8/layout/list1"/>
-    <dgm:cxn modelId="{64597CCF-79B0-43E5-9C75-6B476DE1410A}" type="presParOf" srcId="{8DDA0795-6643-3245-A338-10768F5B6CAB}" destId="{3F88697D-CC37-154F-8E65-75129F570207}" srcOrd="1" destOrd="0" presId="urn:microsoft.com/office/officeart/2005/8/layout/list1"/>
-    <dgm:cxn modelId="{8447700D-0F54-43B7-A175-70004D657E52}" type="presParOf" srcId="{89C94519-C097-484F-92A5-463569725989}" destId="{17A34095-6BDC-5A49-8237-74E30CDBDE03}" srcOrd="5" destOrd="0" presId="urn:microsoft.com/office/officeart/2005/8/layout/list1"/>
-    <dgm:cxn modelId="{178E0C1E-3766-4F32-903D-3D00BAF39DE5}" type="presParOf" srcId="{89C94519-C097-484F-92A5-463569725989}" destId="{0F2CC1AA-21B2-9A45-8A6D-E2CB7861B3E2}" srcOrd="6" destOrd="0" presId="urn:microsoft.com/office/officeart/2005/8/layout/list1"/>
+    <dgm:cxn modelId="{CCCCF1A6-4AC7-5A42-83DB-0EE7E6538FA8}" srcId="{2EA8D329-33CA-1342-9429-55B680435688}" destId="{79D66611-895E-354F-9181-D20AD9DDC9C8}" srcOrd="0" destOrd="0" parTransId="{87E7D935-DD48-254C-A8A5-923778FFCDB2}" sibTransId="{FB3D2A38-A1D4-1044-AB5D-02A8F1A2F7E4}"/>
+    <dgm:cxn modelId="{37CAF8CE-F453-9B49-BF30-C1E9EBC9900A}" srcId="{6FB4E169-09D2-D943-9026-26CA15A19F7F}" destId="{6A98C5D5-D9A6-4546-A7B3-9674DA093C4A}" srcOrd="3" destOrd="0" parTransId="{2E018566-A197-8F44-BB55-617A1A69C1FD}" sibTransId="{0C046E55-960B-5140-989E-2D76DB35FA39}"/>
+    <dgm:cxn modelId="{B987F20E-2A31-49C9-8A29-AFA2B7DE66CD}" srcId="{6FB4E169-09D2-D943-9026-26CA15A19F7F}" destId="{34C83F62-AE70-47B4-B903-CE4216267A01}" srcOrd="4" destOrd="0" parTransId="{48F72CBB-2ABA-443D-AC09-D82F60EE19E7}" sibTransId="{446977E5-E358-46A6-B08B-E79EB2CFF5D2}"/>
+    <dgm:cxn modelId="{DDA2B5BB-FB8A-B347-BE42-26669C15CD65}" srcId="{32B4995A-464B-944F-8848-840FA867C9CB}" destId="{0C4FF2F5-AD9A-AE48-8B37-ACDBB964C67A}" srcOrd="2" destOrd="0" parTransId="{797ADBAD-9084-3E4E-8375-610EEAFA10A0}" sibTransId="{54087C98-F356-0944-8E7B-A551B8CFF7B4}"/>
+    <dgm:cxn modelId="{737BEC72-23FC-40A3-8A26-243FE3829BAB}" type="presOf" srcId="{742C1057-FCDB-4D4F-93D8-3F9B64E4A883}" destId="{0F2CC1AA-21B2-9A45-8A6D-E2CB7861B3E2}" srcOrd="0" destOrd="13" presId="urn:microsoft.com/office/officeart/2005/8/layout/list1"/>
+    <dgm:cxn modelId="{CBFBC5D4-B3C1-4CF9-B5E4-D039D9C97851}" type="presOf" srcId="{D4A4CF39-27A2-314A-B523-C02E9F5DAF7D}" destId="{0F2CC1AA-21B2-9A45-8A6D-E2CB7861B3E2}" srcOrd="0" destOrd="12" presId="urn:microsoft.com/office/officeart/2005/8/layout/list1"/>
+    <dgm:cxn modelId="{D0AB6B3B-3AE3-470B-8D0C-9A0C4B161DD3}" type="presOf" srcId="{5AE06341-F2E0-43FF-9BB6-9A9E6BFC87FC}" destId="{0F2CC1AA-21B2-9A45-8A6D-E2CB7861B3E2}" srcOrd="0" destOrd="7" presId="urn:microsoft.com/office/officeart/2005/8/layout/list1"/>
+    <dgm:cxn modelId="{AE07A7E5-49CE-4862-B4D6-E4A270790A48}" srcId="{6FB4E169-09D2-D943-9026-26CA15A19F7F}" destId="{5AE06341-F2E0-43FF-9BB6-9A9E6BFC87FC}" srcOrd="2" destOrd="0" parTransId="{247A9CF8-0BDE-49F4-BAA4-AAE8D8A34483}" sibTransId="{914D53EE-B2B8-4C7B-8B4E-54C19470DE5C}"/>
+    <dgm:cxn modelId="{70CF184A-1628-4257-94B8-9FCCDF5DCAF4}" type="presOf" srcId="{0C4FF2F5-AD9A-AE48-8B37-ACDBB964C67A}" destId="{0F2CC1AA-21B2-9A45-8A6D-E2CB7861B3E2}" srcOrd="0" destOrd="6" presId="urn:microsoft.com/office/officeart/2005/8/layout/list1"/>
+    <dgm:cxn modelId="{49E03E9B-D1C5-8F49-87DD-3C28CE102621}" srcId="{51E8D6C7-DB38-284E-B4C4-45983B20812A}" destId="{62A3456E-98CD-8844-991A-2A047A2E4FCE}" srcOrd="0" destOrd="0" parTransId="{A71962B5-9A6A-814F-9493-11907D10854B}" sibTransId="{8EB90FC2-3CDB-1E4A-8013-32CAF94BDA17}"/>
+    <dgm:cxn modelId="{73DCBB18-9A18-4FFC-B528-C05B94E005B5}" type="presOf" srcId="{ED4E9DE8-623F-D04C-B07B-6E9315B8788F}" destId="{89C94519-C097-484F-92A5-463569725989}" srcOrd="0" destOrd="0" presId="urn:microsoft.com/office/officeart/2005/8/layout/list1"/>
+    <dgm:cxn modelId="{C31C27C3-0067-4B2B-B8CA-C36F9BB03690}" type="presOf" srcId="{32B4995A-464B-944F-8848-840FA867C9CB}" destId="{0F2CC1AA-21B2-9A45-8A6D-E2CB7861B3E2}" srcOrd="0" destOrd="3" presId="urn:microsoft.com/office/officeart/2005/8/layout/list1"/>
+    <dgm:cxn modelId="{5CA3A4FA-CEDD-F84A-BC65-1566C5366644}" srcId="{F56B3603-1952-B84F-BAD1-1E8F23700A59}" destId="{76E50F36-8B7F-0448-B980-60967E01E084}" srcOrd="2" destOrd="0" parTransId="{4680C20A-B947-2141-879D-E9D3A6E2EDEC}" sibTransId="{6DFA7DB9-374D-464E-BF0A-1DC0788ABE0F}"/>
+    <dgm:cxn modelId="{F3E7C5EB-2DD0-4BC3-BEC1-ED064144ECA0}" type="presOf" srcId="{51E8D6C7-DB38-284E-B4C4-45983B20812A}" destId="{0F2CC1AA-21B2-9A45-8A6D-E2CB7861B3E2}" srcOrd="0" destOrd="0" presId="urn:microsoft.com/office/officeart/2005/8/layout/list1"/>
+    <dgm:cxn modelId="{A6B3D9EB-B76C-7F49-95AD-21B8254F10F7}" srcId="{6FB4E169-09D2-D943-9026-26CA15A19F7F}" destId="{51E8D6C7-DB38-284E-B4C4-45983B20812A}" srcOrd="0" destOrd="0" parTransId="{6CFE4F30-9108-1F42-92B7-65A09A8DFE0B}" sibTransId="{8ED05887-E816-7D4E-B556-7D63F66EEA6F}"/>
+    <dgm:cxn modelId="{7A817CC0-F7A2-F547-BCB5-73B290EF3B26}" srcId="{F56B3603-1952-B84F-BAD1-1E8F23700A59}" destId="{742C1057-FCDB-4D4F-93D8-3F9B64E4A883}" srcOrd="1" destOrd="0" parTransId="{BEB9A8E9-E23E-3043-A177-879BD13C76BA}" sibTransId="{958222CE-ADE9-454F-99C4-0C13E6C1D883}"/>
+    <dgm:cxn modelId="{D9854486-5AA7-744B-82A9-C9669CAA3DCE}" srcId="{ED4E9DE8-623F-D04C-B07B-6E9315B8788F}" destId="{2EA8D329-33CA-1342-9429-55B680435688}" srcOrd="0" destOrd="0" parTransId="{2F24D985-B763-4943-978E-ADECC9C3533E}" sibTransId="{C13A49B5-DC90-CB41-939E-68BFC0CF56E5}"/>
+    <dgm:cxn modelId="{AC1FA481-809E-405E-83AA-10BEB004C8C8}" type="presOf" srcId="{F56B3603-1952-B84F-BAD1-1E8F23700A59}" destId="{0F2CC1AA-21B2-9A45-8A6D-E2CB7861B3E2}" srcOrd="0" destOrd="11" presId="urn:microsoft.com/office/officeart/2005/8/layout/list1"/>
+    <dgm:cxn modelId="{F3D16244-93F1-44E4-87D3-A4407705B9A5}" type="presParOf" srcId="{89C94519-C097-484F-92A5-463569725989}" destId="{1DBAAFEF-34E5-D949-8D9A-BE403DCA866C}" srcOrd="0" destOrd="0" presId="urn:microsoft.com/office/officeart/2005/8/layout/list1"/>
+    <dgm:cxn modelId="{374A3C3E-0E88-4074-9DAD-3C2148A445F4}" type="presParOf" srcId="{1DBAAFEF-34E5-D949-8D9A-BE403DCA866C}" destId="{4C1B50AE-A1EC-1248-9635-7375FA212FC5}" srcOrd="0" destOrd="0" presId="urn:microsoft.com/office/officeart/2005/8/layout/list1"/>
+    <dgm:cxn modelId="{C6757C24-E57F-4214-806A-8D3826EB3024}" type="presParOf" srcId="{1DBAAFEF-34E5-D949-8D9A-BE403DCA866C}" destId="{8DA13DFD-B143-1346-B3BA-D9AE7AB1463A}" srcOrd="1" destOrd="0" presId="urn:microsoft.com/office/officeart/2005/8/layout/list1"/>
+    <dgm:cxn modelId="{364C016B-25D8-4C0A-9CC7-7112B7F1024B}" type="presParOf" srcId="{89C94519-C097-484F-92A5-463569725989}" destId="{2AFC630A-BBF7-BA4E-8B11-115AAAAEA685}" srcOrd="1" destOrd="0" presId="urn:microsoft.com/office/officeart/2005/8/layout/list1"/>
+    <dgm:cxn modelId="{8CCE3B84-9390-40DA-8FF1-55F2714C3B11}" type="presParOf" srcId="{89C94519-C097-484F-92A5-463569725989}" destId="{F1CE801F-233E-AE4D-A0D9-21E999939C5A}" srcOrd="2" destOrd="0" presId="urn:microsoft.com/office/officeart/2005/8/layout/list1"/>
+    <dgm:cxn modelId="{C83F9AFC-84C0-4F93-8670-B81429EE213B}" type="presParOf" srcId="{89C94519-C097-484F-92A5-463569725989}" destId="{CE0D673B-27A9-CA43-9EED-8BCFED3BAE1C}" srcOrd="3" destOrd="0" presId="urn:microsoft.com/office/officeart/2005/8/layout/list1"/>
+    <dgm:cxn modelId="{DE19D283-AE81-4269-9CB5-D519277175B9}" type="presParOf" srcId="{89C94519-C097-484F-92A5-463569725989}" destId="{8DDA0795-6643-3245-A338-10768F5B6CAB}" srcOrd="4" destOrd="0" presId="urn:microsoft.com/office/officeart/2005/8/layout/list1"/>
+    <dgm:cxn modelId="{1216BFF7-FD3C-4786-B69C-D11FDCC7A78D}" type="presParOf" srcId="{8DDA0795-6643-3245-A338-10768F5B6CAB}" destId="{284ABD3B-5156-0443-9457-635F1DB44379}" srcOrd="0" destOrd="0" presId="urn:microsoft.com/office/officeart/2005/8/layout/list1"/>
+    <dgm:cxn modelId="{82A9A3D3-22BF-4320-907C-AA24E3B97130}" type="presParOf" srcId="{8DDA0795-6643-3245-A338-10768F5B6CAB}" destId="{3F88697D-CC37-154F-8E65-75129F570207}" srcOrd="1" destOrd="0" presId="urn:microsoft.com/office/officeart/2005/8/layout/list1"/>
+    <dgm:cxn modelId="{F52B92EF-2B68-49A3-B98D-27B991EE6D2E}" type="presParOf" srcId="{89C94519-C097-484F-92A5-463569725989}" destId="{17A34095-6BDC-5A49-8237-74E30CDBDE03}" srcOrd="5" destOrd="0" presId="urn:microsoft.com/office/officeart/2005/8/layout/list1"/>
+    <dgm:cxn modelId="{797A9DA2-73E9-4FD2-9110-F85842D4817C}" type="presParOf" srcId="{89C94519-C097-484F-92A5-463569725989}" destId="{0F2CC1AA-21B2-9A45-8A6D-E2CB7861B3E2}" srcOrd="6" destOrd="0" presId="urn:microsoft.com/office/officeart/2005/8/layout/list1"/>
   </dgm:cxnLst>
   <dgm:bg/>
   <dgm:whole/>
@@ -25246,7 +25410,7 @@
 </file>
 
 <file path=customXml/itemProps1.xml><?xml version="1.0" encoding="utf-8"?>
-<ds:datastoreItem xmlns:ds="http://schemas.openxmlformats.org/officeDocument/2006/customXml" ds:itemID="{08CB9C8C-FE8E-47AF-A66A-6CB448166B33}">
+<ds:datastoreItem xmlns:ds="http://schemas.openxmlformats.org/officeDocument/2006/customXml" ds:itemID="{723C0461-3FFD-464E-8B8F-CE7010447299}">
   <ds:schemaRefs>
     <ds:schemaRef ds:uri="http://schemas.openxmlformats.org/officeDocument/2006/bibliography"/>
   </ds:schemaRefs>

</xml_diff>